<commit_message>
Se anexa el otro diagrama de interaccion de Requisicion
</commit_message>
<xml_diff>
--- a/Documentacion/PROYECTO FINAL.docx
+++ b/Documentacion/PROYECTO FINAL.docx
@@ -1,6 +1,6 @@
 
 <file path=word/document.xml><?xml version="1.0" encoding="utf-8"?>
-<w:document xmlns:wpc="http://schemas.microsoft.com/office/word/2010/wordprocessingCanvas" xmlns:mc="http://schemas.openxmlformats.org/markup-compatibility/2006" xmlns:o="urn:schemas-microsoft-com:office:office" xmlns:r="http://schemas.openxmlformats.org/officeDocument/2006/relationships" xmlns:m="http://schemas.openxmlformats.org/officeDocument/2006/math" xmlns:v="urn:schemas-microsoft-com:vml" xmlns:wp14="http://schemas.microsoft.com/office/word/2010/wordprocessingDrawing" xmlns:wp="http://schemas.openxmlformats.org/drawingml/2006/wordprocessingDrawing" xmlns:w10="urn:schemas-microsoft-com:office:word" xmlns:w="http://schemas.openxmlformats.org/wordprocessingml/2006/main" xmlns:w14="http://schemas.microsoft.com/office/word/2010/wordml" xmlns:w15="http://schemas.microsoft.com/office/word/2012/wordml" xmlns:wpg="http://schemas.microsoft.com/office/word/2010/wordprocessingGroup" xmlns:wpi="http://schemas.microsoft.com/office/word/2010/wordprocessingInk" xmlns:wne="http://schemas.microsoft.com/office/word/2006/wordml" xmlns:wps="http://schemas.microsoft.com/office/word/2010/wordprocessingShape" mc:Ignorable="w14 w15 wp14">
+<w:document xmlns:wpc="http://schemas.microsoft.com/office/word/2010/wordprocessingCanvas" xmlns:cx="http://schemas.microsoft.com/office/drawing/2014/chartex" xmlns:cx1="http://schemas.microsoft.com/office/drawing/2015/9/8/chartex" xmlns:cx2="http://schemas.microsoft.com/office/drawing/2015/10/21/chartex" xmlns:cx3="http://schemas.microsoft.com/office/drawing/2016/5/9/chartex" xmlns:cx4="http://schemas.microsoft.com/office/drawing/2016/5/10/chartex" xmlns:cx5="http://schemas.microsoft.com/office/drawing/2016/5/11/chartex" xmlns:cx6="http://schemas.microsoft.com/office/drawing/2016/5/12/chartex" xmlns:cx7="http://schemas.microsoft.com/office/drawing/2016/5/13/chartex" xmlns:cx8="http://schemas.microsoft.com/office/drawing/2016/5/14/chartex" xmlns:mc="http://schemas.openxmlformats.org/markup-compatibility/2006" xmlns:aink="http://schemas.microsoft.com/office/drawing/2016/ink" xmlns:am3d="http://schemas.microsoft.com/office/drawing/2017/model3d" xmlns:o="urn:schemas-microsoft-com:office:office" xmlns:r="http://schemas.openxmlformats.org/officeDocument/2006/relationships" xmlns:m="http://schemas.openxmlformats.org/officeDocument/2006/math" xmlns:v="urn:schemas-microsoft-com:vml" xmlns:wp14="http://schemas.microsoft.com/office/word/2010/wordprocessingDrawing" xmlns:wp="http://schemas.openxmlformats.org/drawingml/2006/wordprocessingDrawing" xmlns:w10="urn:schemas-microsoft-com:office:word" xmlns:w="http://schemas.openxmlformats.org/wordprocessingml/2006/main" xmlns:w14="http://schemas.microsoft.com/office/word/2010/wordml" xmlns:w15="http://schemas.microsoft.com/office/word/2012/wordml" xmlns:w16cid="http://schemas.microsoft.com/office/word/2016/wordml/cid" xmlns:w16se="http://schemas.microsoft.com/office/word/2015/wordml/symex" xmlns:wpg="http://schemas.microsoft.com/office/word/2010/wordprocessingGroup" xmlns:wpi="http://schemas.microsoft.com/office/word/2010/wordprocessingInk" xmlns:wne="http://schemas.microsoft.com/office/word/2006/wordml" xmlns:wps="http://schemas.microsoft.com/office/word/2010/wordprocessingShape" mc:Ignorable="w14 w15 w16se w16cid wp14">
   <w:body>
     <w:p>
       <w:pPr>
@@ -49,8 +49,17 @@
           <w:rFonts w:ascii="Tahoma" w:hAnsi="Tahoma" w:cs="Tahoma"/>
           <w:b/>
         </w:rPr>
-        <w:t>ARTEFACTOS DE LA FASE DE INICIO :</w:t>
-      </w:r>
+        <w:t xml:space="preserve">ARTEFACTOS DE LA FASE DE </w:t>
+      </w:r>
+      <w:proofErr w:type="gramStart"/>
+      <w:r>
+        <w:rPr>
+          <w:rFonts w:ascii="Tahoma" w:hAnsi="Tahoma" w:cs="Tahoma"/>
+          <w:b/>
+        </w:rPr>
+        <w:t>INICIO :</w:t>
+      </w:r>
+      <w:proofErr w:type="gramEnd"/>
     </w:p>
     <w:p>
       <w:pPr>
@@ -156,15 +165,7 @@
           <w:b/>
           <w:sz w:val="28"/>
         </w:rPr>
-        <w:t>1-</w:t>
-      </w:r>
-      <w:r>
-        <w:rPr>
-          <w:rFonts w:ascii="Tahoma" w:hAnsi="Tahoma" w:cs="Tahoma"/>
-          <w:b/>
-          <w:sz w:val="28"/>
-        </w:rPr>
-        <w:t>VISION Y ANALISIS DEL NEGOCIO</w:t>
+        <w:t>1-VISION Y ANALISIS DEL NEGOCIO</w:t>
       </w:r>
     </w:p>
     <w:p>
@@ -208,31 +209,49 @@
           <w:sz w:val="24"/>
           <w:szCs w:val="24"/>
         </w:rPr>
-        <w:t>Se prevee</w:t>
-      </w:r>
-      <w:r>
-        <w:rPr>
-          <w:rFonts w:ascii="Tahoma" w:hAnsi="Tahoma" w:cs="Tahoma"/>
-          <w:sz w:val="24"/>
-          <w:szCs w:val="24"/>
-        </w:rPr>
-        <w:t xml:space="preserve"> un web app con la flexibilidad de identificar los diferentes tipos de usuarios, así como poder tener acceso al sistema desde cualquier parte, y tener un mejor control del modelo de negocio de la </w:t>
-      </w:r>
-      <w:r>
-        <w:rPr>
-          <w:rFonts w:ascii="Tahoma" w:hAnsi="Tahoma" w:cs="Tahoma"/>
-          <w:sz w:val="24"/>
-          <w:szCs w:val="24"/>
-        </w:rPr>
-        <w:t>empresa “TOMATE</w:t>
-      </w:r>
-      <w:r>
-        <w:rPr>
-          <w:rFonts w:ascii="Tahoma" w:hAnsi="Tahoma" w:cs="Tahoma"/>
-          <w:sz w:val="24"/>
-          <w:szCs w:val="24"/>
-        </w:rPr>
-        <w:t>”.</w:t>
+        <w:t xml:space="preserve">Se </w:t>
+      </w:r>
+      <w:r>
+        <w:rPr>
+          <w:rFonts w:ascii="Tahoma" w:hAnsi="Tahoma" w:cs="Tahoma"/>
+          <w:sz w:val="24"/>
+          <w:szCs w:val="24"/>
+        </w:rPr>
+        <w:t>prevé</w:t>
+      </w:r>
+      <w:r>
+        <w:rPr>
+          <w:rFonts w:ascii="Tahoma" w:hAnsi="Tahoma" w:cs="Tahoma"/>
+          <w:sz w:val="24"/>
+          <w:szCs w:val="24"/>
+        </w:rPr>
+        <w:t xml:space="preserve"> </w:t>
+      </w:r>
+      <w:r>
+        <w:rPr>
+          <w:rFonts w:ascii="Tahoma" w:hAnsi="Tahoma" w:cs="Tahoma"/>
+          <w:sz w:val="24"/>
+          <w:szCs w:val="24"/>
+        </w:rPr>
+        <w:t xml:space="preserve">una web </w:t>
+      </w:r>
+      <w:proofErr w:type="gramStart"/>
+      <w:r>
+        <w:rPr>
+          <w:rFonts w:ascii="Tahoma" w:hAnsi="Tahoma" w:cs="Tahoma"/>
+          <w:sz w:val="24"/>
+          <w:szCs w:val="24"/>
+        </w:rPr>
+        <w:t>app</w:t>
+      </w:r>
+      <w:proofErr w:type="gramEnd"/>
+      <w:r>
+        <w:rPr>
+          <w:rFonts w:ascii="Tahoma" w:hAnsi="Tahoma" w:cs="Tahoma"/>
+          <w:sz w:val="24"/>
+          <w:szCs w:val="24"/>
+        </w:rPr>
+        <w:t xml:space="preserve"> con la flexibilidad de identificar los diferentes tipos de usuarios, así como poder tener acceso al sistema desde cualquier parte, y tener un mejor control del modelo de negocio de la empresa “TOMATE”.</w:t>
       </w:r>
     </w:p>
     <w:p>
@@ -269,7 +288,23 @@
           <w:sz w:val="24"/>
           <w:szCs w:val="24"/>
         </w:rPr>
-        <w:t>Actualmente no se cuenta con un sistema para el desarrollo y control de las operaciones de la agriola “tomate”, desaprovechando el buen manejo y control de inventarios y surtido de requisiciones</w:t>
+        <w:t xml:space="preserve">Actualmente no se cuenta con un sistema para el desarrollo y control de las operaciones de la </w:t>
+      </w:r>
+      <w:r>
+        <w:rPr>
+          <w:rFonts w:ascii="Tahoma" w:hAnsi="Tahoma" w:cs="Tahoma"/>
+          <w:sz w:val="24"/>
+          <w:szCs w:val="24"/>
+        </w:rPr>
+        <w:t>agrícola</w:t>
+      </w:r>
+      <w:r>
+        <w:rPr>
+          <w:rFonts w:ascii="Tahoma" w:hAnsi="Tahoma" w:cs="Tahoma"/>
+          <w:sz w:val="24"/>
+          <w:szCs w:val="24"/>
+        </w:rPr>
+        <w:t xml:space="preserve"> “tomate”, desaprovechando el buen manejo y control de inventarios y surtido de requisiciones</w:t>
       </w:r>
       <w:r>
         <w:rPr>
@@ -345,27 +380,127 @@
           <w:szCs w:val="24"/>
           <w:lang w:val="es-MX"/>
         </w:rPr>
-        <w:t xml:space="preserve">Nuestro producto esta dirigido a todos aquellas pequeñas y medianas empresas comerciales, nacionales e internacioales. Teniendo exportaciones a diferentes continentes, asia, europa y parte de america. </w:t>
-      </w:r>
-    </w:p>
-    <w:p>
-      <w:pPr>
-        <w:rPr>
-          <w:rFonts w:ascii="Tahoma" w:hAnsi="Tahoma" w:cs="Tahoma"/>
-          <w:b/>
+        <w:t xml:space="preserve">Nuestro producto </w:t>
+      </w:r>
+      <w:r>
+        <w:rPr>
+          <w:rFonts w:ascii="Tahoma" w:hAnsi="Tahoma" w:cs="Tahoma"/>
+          <w:bCs/>
           <w:sz w:val="24"/>
           <w:szCs w:val="24"/>
           <w:lang w:val="es-MX"/>
         </w:rPr>
-      </w:pPr>
-      <w:r>
-        <w:rPr>
-          <w:rFonts w:ascii="Tahoma" w:hAnsi="Tahoma" w:cs="Tahoma"/>
-          <w:b/>
+        <w:t>está</w:t>
+      </w:r>
+      <w:r>
+        <w:rPr>
+          <w:rFonts w:ascii="Tahoma" w:hAnsi="Tahoma" w:cs="Tahoma"/>
+          <w:bCs/>
           <w:sz w:val="24"/>
           <w:szCs w:val="24"/>
           <w:lang w:val="es-MX"/>
         </w:rPr>
+        <w:t xml:space="preserve"> dirigido a todos aquellas pequeñas y medianas empresas comerciales, nacionales e </w:t>
+      </w:r>
+      <w:r>
+        <w:rPr>
+          <w:rFonts w:ascii="Tahoma" w:hAnsi="Tahoma" w:cs="Tahoma"/>
+          <w:bCs/>
+          <w:sz w:val="24"/>
+          <w:szCs w:val="24"/>
+          <w:lang w:val="es-MX"/>
+        </w:rPr>
+        <w:t>internacionales</w:t>
+      </w:r>
+      <w:r>
+        <w:rPr>
+          <w:rFonts w:ascii="Tahoma" w:hAnsi="Tahoma" w:cs="Tahoma"/>
+          <w:bCs/>
+          <w:sz w:val="24"/>
+          <w:szCs w:val="24"/>
+          <w:lang w:val="es-MX"/>
+        </w:rPr>
+        <w:t xml:space="preserve">. Teniendo exportaciones a diferentes continentes, </w:t>
+      </w:r>
+      <w:r>
+        <w:rPr>
+          <w:rFonts w:ascii="Tahoma" w:hAnsi="Tahoma" w:cs="Tahoma"/>
+          <w:bCs/>
+          <w:sz w:val="24"/>
+          <w:szCs w:val="24"/>
+          <w:lang w:val="es-MX"/>
+        </w:rPr>
+        <w:t>Asia</w:t>
+      </w:r>
+      <w:r>
+        <w:rPr>
+          <w:rFonts w:ascii="Tahoma" w:hAnsi="Tahoma" w:cs="Tahoma"/>
+          <w:bCs/>
+          <w:sz w:val="24"/>
+          <w:szCs w:val="24"/>
+          <w:lang w:val="es-MX"/>
+        </w:rPr>
+        <w:t xml:space="preserve">, </w:t>
+      </w:r>
+      <w:r>
+        <w:rPr>
+          <w:rFonts w:ascii="Tahoma" w:hAnsi="Tahoma" w:cs="Tahoma"/>
+          <w:bCs/>
+          <w:sz w:val="24"/>
+          <w:szCs w:val="24"/>
+          <w:lang w:val="es-MX"/>
+        </w:rPr>
+        <w:t>Europa</w:t>
+      </w:r>
+      <w:r>
+        <w:rPr>
+          <w:rFonts w:ascii="Tahoma" w:hAnsi="Tahoma" w:cs="Tahoma"/>
+          <w:bCs/>
+          <w:sz w:val="24"/>
+          <w:szCs w:val="24"/>
+          <w:lang w:val="es-MX"/>
+        </w:rPr>
+        <w:t xml:space="preserve"> y parte de </w:t>
+      </w:r>
+      <w:r>
+        <w:rPr>
+          <w:rFonts w:ascii="Tahoma" w:hAnsi="Tahoma" w:cs="Tahoma"/>
+          <w:bCs/>
+          <w:sz w:val="24"/>
+          <w:szCs w:val="24"/>
+          <w:lang w:val="es-MX"/>
+        </w:rPr>
+        <w:t>América</w:t>
+      </w:r>
+      <w:r>
+        <w:rPr>
+          <w:rFonts w:ascii="Tahoma" w:hAnsi="Tahoma" w:cs="Tahoma"/>
+          <w:bCs/>
+          <w:sz w:val="24"/>
+          <w:szCs w:val="24"/>
+          <w:lang w:val="es-MX"/>
+        </w:rPr>
+        <w:t xml:space="preserve">. </w:t>
+      </w:r>
+    </w:p>
+    <w:p>
+      <w:pPr>
+        <w:rPr>
+          <w:rFonts w:ascii="Tahoma" w:hAnsi="Tahoma" w:cs="Tahoma"/>
+          <w:b/>
+          <w:sz w:val="24"/>
+          <w:szCs w:val="24"/>
+          <w:lang w:val="es-MX"/>
+        </w:rPr>
+      </w:pPr>
+      <w:r>
+        <w:rPr>
+          <w:rFonts w:ascii="Tahoma" w:hAnsi="Tahoma" w:cs="Tahoma"/>
+          <w:b/>
+          <w:sz w:val="24"/>
+          <w:szCs w:val="24"/>
+          <w:lang w:val="es-MX"/>
+        </w:rPr>
         <w:t>Alternativas y competencia:</w:t>
       </w:r>
     </w:p>
@@ -383,15 +518,55 @@
           <w:sz w:val="24"/>
           <w:szCs w:val="24"/>
         </w:rPr>
-        <w:t>Exiten otras empresa</w:t>
-      </w:r>
-      <w:r>
-        <w:rPr>
-          <w:rFonts w:ascii="Tahoma" w:hAnsi="Tahoma" w:cs="Tahoma"/>
-          <w:sz w:val="24"/>
-          <w:szCs w:val="24"/>
-        </w:rPr>
-        <w:t>s de producto agricola con presencia nacional, pero siendo “TOMATE” la unica con presencia internacional.</w:t>
+        <w:t>Existen</w:t>
+      </w:r>
+      <w:r>
+        <w:rPr>
+          <w:rFonts w:ascii="Tahoma" w:hAnsi="Tahoma" w:cs="Tahoma"/>
+          <w:sz w:val="24"/>
+          <w:szCs w:val="24"/>
+        </w:rPr>
+        <w:t xml:space="preserve"> otras empresa</w:t>
+      </w:r>
+      <w:r>
+        <w:rPr>
+          <w:rFonts w:ascii="Tahoma" w:hAnsi="Tahoma" w:cs="Tahoma"/>
+          <w:sz w:val="24"/>
+          <w:szCs w:val="24"/>
+        </w:rPr>
+        <w:t xml:space="preserve">s de producto </w:t>
+      </w:r>
+      <w:r>
+        <w:rPr>
+          <w:rFonts w:ascii="Tahoma" w:hAnsi="Tahoma" w:cs="Tahoma"/>
+          <w:sz w:val="24"/>
+          <w:szCs w:val="24"/>
+        </w:rPr>
+        <w:t>agrícola</w:t>
+      </w:r>
+      <w:r>
+        <w:rPr>
+          <w:rFonts w:ascii="Tahoma" w:hAnsi="Tahoma" w:cs="Tahoma"/>
+          <w:sz w:val="24"/>
+          <w:szCs w:val="24"/>
+        </w:rPr>
+        <w:t xml:space="preserve"> con presencia nacional, pero siendo “TOMATE” la </w:t>
+      </w:r>
+      <w:r>
+        <w:rPr>
+          <w:rFonts w:ascii="Tahoma" w:hAnsi="Tahoma" w:cs="Tahoma"/>
+          <w:sz w:val="24"/>
+          <w:szCs w:val="24"/>
+        </w:rPr>
+        <w:t>única</w:t>
+      </w:r>
+      <w:r>
+        <w:rPr>
+          <w:rFonts w:ascii="Tahoma" w:hAnsi="Tahoma" w:cs="Tahoma"/>
+          <w:sz w:val="24"/>
+          <w:szCs w:val="24"/>
+        </w:rPr>
+        <w:t xml:space="preserve"> con presencia internacional.</w:t>
       </w:r>
     </w:p>
     <w:p>
@@ -458,58 +633,146 @@
           <w:sz w:val="24"/>
           <w:szCs w:val="24"/>
         </w:rPr>
-        <w:t>Jefe de Agricola: Asignado para la direccion de la agricola.</w:t>
-      </w:r>
-    </w:p>
-    <w:p>
-      <w:pPr>
-        <w:rPr>
-          <w:rFonts w:ascii="Tahoma" w:hAnsi="Tahoma" w:cs="Tahoma"/>
-          <w:sz w:val="24"/>
-          <w:szCs w:val="24"/>
-        </w:rPr>
-      </w:pPr>
-      <w:r>
-        <w:rPr>
-          <w:rFonts w:ascii="Tahoma" w:hAnsi="Tahoma" w:cs="Tahoma"/>
-          <w:sz w:val="24"/>
-          <w:szCs w:val="24"/>
-        </w:rPr>
-        <w:t>Empleados: Personal que desempeña las diferentes tareas necesarias para el buen funcionamiento de la agricola.</w:t>
-      </w:r>
-    </w:p>
-    <w:p>
-      <w:pPr>
-        <w:rPr>
-          <w:rFonts w:ascii="Tahoma" w:hAnsi="Tahoma" w:cs="Tahoma"/>
-          <w:sz w:val="24"/>
-          <w:szCs w:val="24"/>
-        </w:rPr>
-      </w:pPr>
-      <w:r>
-        <w:rPr>
-          <w:rFonts w:ascii="Tahoma" w:hAnsi="Tahoma" w:cs="Tahoma"/>
-          <w:sz w:val="24"/>
-          <w:szCs w:val="24"/>
-        </w:rPr>
-        <w:t>Clientes: Los compradores potenciales de productos agricolas</w:t>
-      </w:r>
-    </w:p>
-    <w:p>
-      <w:pPr>
-        <w:rPr>
-          <w:rFonts w:ascii="Tahoma" w:hAnsi="Tahoma" w:cs="Tahoma"/>
-          <w:sz w:val="24"/>
-          <w:szCs w:val="24"/>
-        </w:rPr>
-      </w:pPr>
-      <w:r>
-        <w:rPr>
-          <w:rFonts w:ascii="Tahoma" w:hAnsi="Tahoma" w:cs="Tahoma"/>
-          <w:sz w:val="24"/>
-          <w:szCs w:val="24"/>
-        </w:rPr>
-        <w:t>Productores: Los encargados de cultivar las tierras para la produccion.</w:t>
+        <w:t xml:space="preserve">Jefe de </w:t>
+      </w:r>
+      <w:r>
+        <w:rPr>
+          <w:rFonts w:ascii="Tahoma" w:hAnsi="Tahoma" w:cs="Tahoma"/>
+          <w:sz w:val="24"/>
+          <w:szCs w:val="24"/>
+        </w:rPr>
+        <w:t>Agrícola</w:t>
+      </w:r>
+      <w:r>
+        <w:rPr>
+          <w:rFonts w:ascii="Tahoma" w:hAnsi="Tahoma" w:cs="Tahoma"/>
+          <w:sz w:val="24"/>
+          <w:szCs w:val="24"/>
+        </w:rPr>
+        <w:t xml:space="preserve">: Asignado para la </w:t>
+      </w:r>
+      <w:r>
+        <w:rPr>
+          <w:rFonts w:ascii="Tahoma" w:hAnsi="Tahoma" w:cs="Tahoma"/>
+          <w:sz w:val="24"/>
+          <w:szCs w:val="24"/>
+        </w:rPr>
+        <w:t>dirección</w:t>
+      </w:r>
+      <w:r>
+        <w:rPr>
+          <w:rFonts w:ascii="Tahoma" w:hAnsi="Tahoma" w:cs="Tahoma"/>
+          <w:sz w:val="24"/>
+          <w:szCs w:val="24"/>
+        </w:rPr>
+        <w:t xml:space="preserve"> de la </w:t>
+      </w:r>
+      <w:r>
+        <w:rPr>
+          <w:rFonts w:ascii="Tahoma" w:hAnsi="Tahoma" w:cs="Tahoma"/>
+          <w:sz w:val="24"/>
+          <w:szCs w:val="24"/>
+        </w:rPr>
+        <w:t>agrícola</w:t>
+      </w:r>
+      <w:r>
+        <w:rPr>
+          <w:rFonts w:ascii="Tahoma" w:hAnsi="Tahoma" w:cs="Tahoma"/>
+          <w:sz w:val="24"/>
+          <w:szCs w:val="24"/>
+        </w:rPr>
+        <w:t>.</w:t>
+      </w:r>
+    </w:p>
+    <w:p>
+      <w:pPr>
+        <w:rPr>
+          <w:rFonts w:ascii="Tahoma" w:hAnsi="Tahoma" w:cs="Tahoma"/>
+          <w:sz w:val="24"/>
+          <w:szCs w:val="24"/>
+        </w:rPr>
+      </w:pPr>
+      <w:r>
+        <w:rPr>
+          <w:rFonts w:ascii="Tahoma" w:hAnsi="Tahoma" w:cs="Tahoma"/>
+          <w:sz w:val="24"/>
+          <w:szCs w:val="24"/>
+        </w:rPr>
+        <w:t xml:space="preserve">Empleados: Personal que desempeña las diferentes tareas necesarias para el buen funcionamiento de la </w:t>
+      </w:r>
+      <w:r>
+        <w:rPr>
+          <w:rFonts w:ascii="Tahoma" w:hAnsi="Tahoma" w:cs="Tahoma"/>
+          <w:sz w:val="24"/>
+          <w:szCs w:val="24"/>
+        </w:rPr>
+        <w:t>agrícola</w:t>
+      </w:r>
+      <w:r>
+        <w:rPr>
+          <w:rFonts w:ascii="Tahoma" w:hAnsi="Tahoma" w:cs="Tahoma"/>
+          <w:sz w:val="24"/>
+          <w:szCs w:val="24"/>
+        </w:rPr>
+        <w:t>.</w:t>
+      </w:r>
+    </w:p>
+    <w:p>
+      <w:pPr>
+        <w:rPr>
+          <w:rFonts w:ascii="Tahoma" w:hAnsi="Tahoma" w:cs="Tahoma"/>
+          <w:sz w:val="24"/>
+          <w:szCs w:val="24"/>
+        </w:rPr>
+      </w:pPr>
+      <w:r>
+        <w:rPr>
+          <w:rFonts w:ascii="Tahoma" w:hAnsi="Tahoma" w:cs="Tahoma"/>
+          <w:sz w:val="24"/>
+          <w:szCs w:val="24"/>
+        </w:rPr>
+        <w:t xml:space="preserve">Clientes: Los compradores potenciales de productos </w:t>
+      </w:r>
+      <w:r>
+        <w:rPr>
+          <w:rFonts w:ascii="Tahoma" w:hAnsi="Tahoma" w:cs="Tahoma"/>
+          <w:sz w:val="24"/>
+          <w:szCs w:val="24"/>
+        </w:rPr>
+        <w:t>agrícolas</w:t>
+      </w:r>
+    </w:p>
+    <w:p>
+      <w:pPr>
+        <w:rPr>
+          <w:rFonts w:ascii="Tahoma" w:hAnsi="Tahoma" w:cs="Tahoma"/>
+          <w:sz w:val="24"/>
+          <w:szCs w:val="24"/>
+        </w:rPr>
+      </w:pPr>
+      <w:r>
+        <w:rPr>
+          <w:rFonts w:ascii="Tahoma" w:hAnsi="Tahoma" w:cs="Tahoma"/>
+          <w:sz w:val="24"/>
+          <w:szCs w:val="24"/>
+        </w:rPr>
+        <w:t xml:space="preserve">Productores: Los encargados de cultivar las tierras para la </w:t>
+      </w:r>
+      <w:r>
+        <w:rPr>
+          <w:rFonts w:ascii="Tahoma" w:hAnsi="Tahoma" w:cs="Tahoma"/>
+          <w:sz w:val="24"/>
+          <w:szCs w:val="24"/>
+        </w:rPr>
+        <w:t>producción</w:t>
+      </w:r>
+      <w:r>
+        <w:rPr>
+          <w:rFonts w:ascii="Tahoma" w:hAnsi="Tahoma" w:cs="Tahoma"/>
+          <w:sz w:val="24"/>
+          <w:szCs w:val="24"/>
+        </w:rPr>
+        <w:t>.</w:t>
       </w:r>
     </w:p>
     <w:p>
@@ -750,7 +1013,21 @@
               <w:rPr>
                 <w:rFonts w:ascii="Tahoma" w:hAnsi="Tahoma" w:cs="Tahoma"/>
               </w:rPr>
-              <w:t>No saber con exactitud en qué status se encuentra la requisición, provocando confusión con el cliente.</w:t>
+              <w:t xml:space="preserve">No saber con exactitud en qué </w:t>
+            </w:r>
+            <w:proofErr w:type="gramStart"/>
+            <w:r>
+              <w:rPr>
+                <w:rFonts w:ascii="Tahoma" w:hAnsi="Tahoma" w:cs="Tahoma"/>
+              </w:rPr>
+              <w:t>status</w:t>
+            </w:r>
+            <w:proofErr w:type="gramEnd"/>
+            <w:r>
+              <w:rPr>
+                <w:rFonts w:ascii="Tahoma" w:hAnsi="Tahoma" w:cs="Tahoma"/>
+              </w:rPr>
+              <w:t xml:space="preserve"> se encuentra la requisición, provocando confusión con el cliente.</w:t>
             </w:r>
           </w:p>
         </w:tc>
@@ -1222,7 +1499,15 @@
           <w:sz w:val="24"/>
           <w:szCs w:val="24"/>
         </w:rPr>
-        <w:t>Cliete: Realizar requisiciones y poder monitorear el estado de ella.</w:t>
+        <w:t>Cliente</w:t>
+      </w:r>
+      <w:r>
+        <w:rPr>
+          <w:rFonts w:ascii="Tahoma" w:hAnsi="Tahoma" w:cs="Tahoma"/>
+          <w:sz w:val="24"/>
+          <w:szCs w:val="24"/>
+        </w:rPr>
+        <w:t>: Realizar requisiciones y poder monitorear el estado de ella.</w:t>
       </w:r>
     </w:p>
     <w:p>
@@ -1244,7 +1529,41 @@
           <w:sz w:val="24"/>
           <w:szCs w:val="24"/>
         </w:rPr>
-        <w:t>Empleado: Ralizar el surtido de las requisiciones , entrada de producto a bodega.</w:t>
+        <w:t xml:space="preserve">Empleado: </w:t>
+      </w:r>
+      <w:r>
+        <w:rPr>
+          <w:rFonts w:ascii="Tahoma" w:hAnsi="Tahoma" w:cs="Tahoma"/>
+          <w:sz w:val="24"/>
+          <w:szCs w:val="24"/>
+        </w:rPr>
+        <w:t>Realizar</w:t>
+      </w:r>
+      <w:r>
+        <w:rPr>
+          <w:rFonts w:ascii="Tahoma" w:hAnsi="Tahoma" w:cs="Tahoma"/>
+          <w:sz w:val="24"/>
+          <w:szCs w:val="24"/>
+        </w:rPr>
+        <w:t xml:space="preserve"> el surtido de las </w:t>
+      </w:r>
+      <w:proofErr w:type="gramStart"/>
+      <w:r>
+        <w:rPr>
+          <w:rFonts w:ascii="Tahoma" w:hAnsi="Tahoma" w:cs="Tahoma"/>
+          <w:sz w:val="24"/>
+          <w:szCs w:val="24"/>
+        </w:rPr>
+        <w:t>requisiciones ,</w:t>
+      </w:r>
+      <w:proofErr w:type="gramEnd"/>
+      <w:r>
+        <w:rPr>
+          <w:rFonts w:ascii="Tahoma" w:hAnsi="Tahoma" w:cs="Tahoma"/>
+          <w:sz w:val="24"/>
+          <w:szCs w:val="24"/>
+        </w:rPr>
+        <w:t xml:space="preserve"> entrada de producto a bodega.</w:t>
       </w:r>
     </w:p>
     <w:p>
@@ -1333,7 +1652,16 @@
           <w:szCs w:val="24"/>
           <w:lang w:val="es-MX"/>
         </w:rPr>
-        <w:t>residira en cualquier pc con acceso a internet</w:t>
+        <w:t>residirá</w:t>
+      </w:r>
+      <w:r>
+        <w:rPr>
+          <w:rFonts w:ascii="Tahoma" w:hAnsi="Tahoma" w:cs="Tahoma"/>
+          <w:sz w:val="24"/>
+          <w:szCs w:val="24"/>
+          <w:lang w:val="es-MX"/>
+        </w:rPr>
+        <w:t xml:space="preserve"> en cualquier pc con acceso a internet</w:t>
       </w:r>
       <w:r>
         <w:rPr>
@@ -1352,7 +1680,151 @@
           <w:szCs w:val="24"/>
           <w:lang w:val="es-MX"/>
         </w:rPr>
-        <w:t>podiendo logearse desde donde este y realizar una requisicion, asi com tambien en la agricola los empleados tendran el sistema en para cumplir con las tarea necesarias para que le llegue el producto a los clientes.</w:t>
+        <w:t>pudiendo</w:t>
+      </w:r>
+      <w:r>
+        <w:rPr>
+          <w:rFonts w:ascii="Tahoma" w:hAnsi="Tahoma" w:cs="Tahoma"/>
+          <w:sz w:val="24"/>
+          <w:szCs w:val="24"/>
+          <w:lang w:val="es-MX"/>
+        </w:rPr>
+        <w:t xml:space="preserve"> logearse desde donde este y realizar una </w:t>
+      </w:r>
+      <w:r>
+        <w:rPr>
+          <w:rFonts w:ascii="Tahoma" w:hAnsi="Tahoma" w:cs="Tahoma"/>
+          <w:sz w:val="24"/>
+          <w:szCs w:val="24"/>
+          <w:lang w:val="es-MX"/>
+        </w:rPr>
+        <w:t>requisición</w:t>
+      </w:r>
+      <w:r>
+        <w:rPr>
+          <w:rFonts w:ascii="Tahoma" w:hAnsi="Tahoma" w:cs="Tahoma"/>
+          <w:sz w:val="24"/>
+          <w:szCs w:val="24"/>
+          <w:lang w:val="es-MX"/>
+        </w:rPr>
+        <w:t xml:space="preserve">, </w:t>
+      </w:r>
+      <w:r>
+        <w:rPr>
+          <w:rFonts w:ascii="Tahoma" w:hAnsi="Tahoma" w:cs="Tahoma"/>
+          <w:sz w:val="24"/>
+          <w:szCs w:val="24"/>
+          <w:lang w:val="es-MX"/>
+        </w:rPr>
+        <w:t>así</w:t>
+      </w:r>
+      <w:r>
+        <w:rPr>
+          <w:rFonts w:ascii="Tahoma" w:hAnsi="Tahoma" w:cs="Tahoma"/>
+          <w:sz w:val="24"/>
+          <w:szCs w:val="24"/>
+          <w:lang w:val="es-MX"/>
+        </w:rPr>
+        <w:t xml:space="preserve"> </w:t>
+      </w:r>
+      <w:r>
+        <w:rPr>
+          <w:rFonts w:ascii="Tahoma" w:hAnsi="Tahoma" w:cs="Tahoma"/>
+          <w:sz w:val="24"/>
+          <w:szCs w:val="24"/>
+          <w:lang w:val="es-MX"/>
+        </w:rPr>
+        <w:t>c</w:t>
+      </w:r>
+      <w:r>
+        <w:rPr>
+          <w:rFonts w:ascii="Tahoma" w:hAnsi="Tahoma" w:cs="Tahoma"/>
+          <w:sz w:val="24"/>
+          <w:szCs w:val="24"/>
+          <w:lang w:val="es-MX"/>
+        </w:rPr>
+        <w:t>omo</w:t>
+      </w:r>
+      <w:r>
+        <w:rPr>
+          <w:rFonts w:ascii="Tahoma" w:hAnsi="Tahoma" w:cs="Tahoma"/>
+          <w:sz w:val="24"/>
+          <w:szCs w:val="24"/>
+          <w:lang w:val="es-MX"/>
+        </w:rPr>
+        <w:t xml:space="preserve"> </w:t>
+      </w:r>
+      <w:r>
+        <w:rPr>
+          <w:rFonts w:ascii="Tahoma" w:hAnsi="Tahoma" w:cs="Tahoma"/>
+          <w:sz w:val="24"/>
+          <w:szCs w:val="24"/>
+          <w:lang w:val="es-MX"/>
+        </w:rPr>
+        <w:t>también</w:t>
+      </w:r>
+      <w:r>
+        <w:rPr>
+          <w:rFonts w:ascii="Tahoma" w:hAnsi="Tahoma" w:cs="Tahoma"/>
+          <w:sz w:val="24"/>
+          <w:szCs w:val="24"/>
+          <w:lang w:val="es-MX"/>
+        </w:rPr>
+        <w:t xml:space="preserve"> en la </w:t>
+      </w:r>
+      <w:r>
+        <w:rPr>
+          <w:rFonts w:ascii="Tahoma" w:hAnsi="Tahoma" w:cs="Tahoma"/>
+          <w:sz w:val="24"/>
+          <w:szCs w:val="24"/>
+          <w:lang w:val="es-MX"/>
+        </w:rPr>
+        <w:t>agrícola</w:t>
+      </w:r>
+      <w:r>
+        <w:rPr>
+          <w:rFonts w:ascii="Tahoma" w:hAnsi="Tahoma" w:cs="Tahoma"/>
+          <w:sz w:val="24"/>
+          <w:szCs w:val="24"/>
+          <w:lang w:val="es-MX"/>
+        </w:rPr>
+        <w:t xml:space="preserve"> los empleados </w:t>
+      </w:r>
+      <w:r>
+        <w:rPr>
+          <w:rFonts w:ascii="Tahoma" w:hAnsi="Tahoma" w:cs="Tahoma"/>
+          <w:sz w:val="24"/>
+          <w:szCs w:val="24"/>
+          <w:lang w:val="es-MX"/>
+        </w:rPr>
+        <w:t>tendrán</w:t>
+      </w:r>
+      <w:r>
+        <w:rPr>
+          <w:rFonts w:ascii="Tahoma" w:hAnsi="Tahoma" w:cs="Tahoma"/>
+          <w:sz w:val="24"/>
+          <w:szCs w:val="24"/>
+          <w:lang w:val="es-MX"/>
+        </w:rPr>
+        <w:t xml:space="preserve"> el sistema en para cumplir con las </w:t>
+      </w:r>
+      <w:r>
+        <w:rPr>
+          <w:rFonts w:ascii="Tahoma" w:hAnsi="Tahoma" w:cs="Tahoma"/>
+          <w:sz w:val="24"/>
+          <w:szCs w:val="24"/>
+          <w:lang w:val="es-MX"/>
+        </w:rPr>
+        <w:t>tareas necesarias</w:t>
+      </w:r>
+      <w:r>
+        <w:rPr>
+          <w:rFonts w:ascii="Tahoma" w:hAnsi="Tahoma" w:cs="Tahoma"/>
+          <w:sz w:val="24"/>
+          <w:szCs w:val="24"/>
+          <w:lang w:val="es-MX"/>
+        </w:rPr>
+        <w:t xml:space="preserve"> para que le llegue el producto a los clientes.</w:t>
       </w:r>
     </w:p>
     <w:p>
@@ -1463,7 +1935,13 @@
               <w:rPr>
                 <w:rFonts w:ascii="Tahoma" w:hAnsi="Tahoma" w:cs="Tahoma"/>
               </w:rPr>
-              <w:t>Surtido automatico</w:t>
+              <w:t xml:space="preserve">Surtido </w:t>
+            </w:r>
+            <w:r>
+              <w:rPr>
+                <w:rFonts w:ascii="Tahoma" w:hAnsi="Tahoma" w:cs="Tahoma"/>
+              </w:rPr>
+              <w:t>automático</w:t>
             </w:r>
           </w:p>
         </w:tc>
@@ -1481,7 +1959,19 @@
               <w:rPr>
                 <w:rFonts w:ascii="Tahoma" w:hAnsi="Tahoma" w:cs="Tahoma"/>
               </w:rPr>
-              <w:t>Ahorro de tiempo y logistica para realizar un surtido</w:t>
+              <w:t xml:space="preserve">Ahorro de tiempo y </w:t>
+            </w:r>
+            <w:r>
+              <w:rPr>
+                <w:rFonts w:ascii="Tahoma" w:hAnsi="Tahoma" w:cs="Tahoma"/>
+              </w:rPr>
+              <w:t>logística</w:t>
+            </w:r>
+            <w:r>
+              <w:rPr>
+                <w:rFonts w:ascii="Tahoma" w:hAnsi="Tahoma" w:cs="Tahoma"/>
+              </w:rPr>
+              <w:t xml:space="preserve"> para realizar un surtido</w:t>
             </w:r>
           </w:p>
         </w:tc>
@@ -1501,7 +1991,19 @@
               <w:rPr>
                 <w:rFonts w:ascii="Tahoma" w:hAnsi="Tahoma" w:cs="Tahoma"/>
               </w:rPr>
-              <w:t>El sistema podra dar entrada a producto ya clasificado</w:t>
+              <w:t xml:space="preserve">El sistema </w:t>
+            </w:r>
+            <w:r>
+              <w:rPr>
+                <w:rFonts w:ascii="Tahoma" w:hAnsi="Tahoma" w:cs="Tahoma"/>
+              </w:rPr>
+              <w:t>podrá</w:t>
+            </w:r>
+            <w:r>
+              <w:rPr>
+                <w:rFonts w:ascii="Tahoma" w:hAnsi="Tahoma" w:cs="Tahoma"/>
+              </w:rPr>
+              <w:t xml:space="preserve"> dar entrada a producto ya clasificado</w:t>
             </w:r>
           </w:p>
           <w:p>
@@ -1527,7 +2029,13 @@
               <w:rPr>
                 <w:rFonts w:ascii="Tahoma" w:hAnsi="Tahoma" w:cs="Tahoma"/>
               </w:rPr>
-              <w:t>Distribucion en bodegas diferentes, generando ahorro en tiempos.</w:t>
+              <w:t>Distribución</w:t>
+            </w:r>
+            <w:r>
+              <w:rPr>
+                <w:rFonts w:ascii="Tahoma" w:hAnsi="Tahoma" w:cs="Tahoma"/>
+              </w:rPr>
+              <w:t xml:space="preserve"> en bodegas diferentes, generando ahorro en tiempos.</w:t>
             </w:r>
           </w:p>
         </w:tc>
@@ -1547,7 +2055,19 @@
               <w:rPr>
                 <w:rFonts w:ascii="Tahoma" w:hAnsi="Tahoma" w:cs="Tahoma"/>
               </w:rPr>
-              <w:t>Se podran realizar requisiciones desde cualquier parte del mundo</w:t>
+              <w:t xml:space="preserve">Se </w:t>
+            </w:r>
+            <w:r>
+              <w:rPr>
+                <w:rFonts w:ascii="Tahoma" w:hAnsi="Tahoma" w:cs="Tahoma"/>
+              </w:rPr>
+              <w:t>podrán</w:t>
+            </w:r>
+            <w:r>
+              <w:rPr>
+                <w:rFonts w:ascii="Tahoma" w:hAnsi="Tahoma" w:cs="Tahoma"/>
+              </w:rPr>
+              <w:t xml:space="preserve"> realizar requisiciones desde cualquier parte del mundo</w:t>
             </w:r>
           </w:p>
           <w:p>
@@ -1581,7 +2101,13 @@
               <w:rPr>
                 <w:rFonts w:ascii="Tahoma" w:hAnsi="Tahoma" w:cs="Tahoma"/>
               </w:rPr>
-              <w:t>Un sistema con presencia casi en cualquier parte del mundo las 24 horas del dia</w:t>
+              <w:t xml:space="preserve">Un sistema con presencia casi en cualquier parte del mundo las 24 horas del </w:t>
+            </w:r>
+            <w:r>
+              <w:rPr>
+                <w:rFonts w:ascii="Tahoma" w:hAnsi="Tahoma" w:cs="Tahoma"/>
+              </w:rPr>
+              <w:t>día</w:t>
             </w:r>
           </w:p>
         </w:tc>
@@ -1661,30 +2187,65 @@
           <w:rFonts w:ascii="Tahoma" w:hAnsi="Tahoma" w:cs="Tahoma"/>
           <w:lang w:val="es-MX"/>
         </w:rPr>
-        <w:t>Surtido automatico según su clasificacion y proridad</w:t>
-      </w:r>
-    </w:p>
-    <w:p>
-      <w:pPr>
+        <w:t xml:space="preserve">Surtido </w:t>
+      </w:r>
+      <w:r>
         <w:rPr>
           <w:rFonts w:ascii="Tahoma" w:hAnsi="Tahoma" w:cs="Tahoma"/>
           <w:lang w:val="es-MX"/>
         </w:rPr>
-      </w:pPr>
-    </w:p>
-    <w:p>
-      <w:pPr>
-        <w:rPr>
-          <w:rFonts w:ascii="Tahoma" w:hAnsi="Tahoma" w:cs="Tahoma"/>
-          <w:b/>
-        </w:rPr>
-      </w:pPr>
-      <w:r>
-        <w:rPr>
-          <w:rFonts w:ascii="Tahoma" w:hAnsi="Tahoma" w:cs="Tahoma"/>
-          <w:b/>
+        <w:t>automático</w:t>
+      </w:r>
+      <w:r>
+        <w:rPr>
+          <w:rFonts w:ascii="Tahoma" w:hAnsi="Tahoma" w:cs="Tahoma"/>
           <w:lang w:val="es-MX"/>
         </w:rPr>
+        <w:t xml:space="preserve"> según su </w:t>
+      </w:r>
+      <w:r>
+        <w:rPr>
+          <w:rFonts w:ascii="Tahoma" w:hAnsi="Tahoma" w:cs="Tahoma"/>
+          <w:lang w:val="es-MX"/>
+        </w:rPr>
+        <w:t>clasificación</w:t>
+      </w:r>
+      <w:r>
+        <w:rPr>
+          <w:rFonts w:ascii="Tahoma" w:hAnsi="Tahoma" w:cs="Tahoma"/>
+          <w:lang w:val="es-MX"/>
+        </w:rPr>
+        <w:t xml:space="preserve"> y </w:t>
+      </w:r>
+      <w:r>
+        <w:rPr>
+          <w:rFonts w:ascii="Tahoma" w:hAnsi="Tahoma" w:cs="Tahoma"/>
+          <w:lang w:val="es-MX"/>
+        </w:rPr>
+        <w:t>prioridad</w:t>
+      </w:r>
+    </w:p>
+    <w:p>
+      <w:pPr>
+        <w:rPr>
+          <w:rFonts w:ascii="Tahoma" w:hAnsi="Tahoma" w:cs="Tahoma"/>
+          <w:lang w:val="es-MX"/>
+        </w:rPr>
+      </w:pPr>
+    </w:p>
+    <w:p>
+      <w:pPr>
+        <w:rPr>
+          <w:rFonts w:ascii="Tahoma" w:hAnsi="Tahoma" w:cs="Tahoma"/>
+          <w:b/>
+        </w:rPr>
+      </w:pPr>
+      <w:r>
+        <w:rPr>
+          <w:rFonts w:ascii="Tahoma" w:hAnsi="Tahoma" w:cs="Tahoma"/>
+          <w:b/>
+          <w:lang w:val="es-MX"/>
+        </w:rPr>
         <w:t>Otros requisitos y restricciones:</w:t>
       </w:r>
     </w:p>
@@ -1699,7 +2260,14 @@
           <w:rFonts w:ascii="Tahoma" w:hAnsi="Tahoma" w:cs="Tahoma"/>
           <w:lang w:val="es-MX"/>
         </w:rPr>
-        <w:t>Debera cumplir con los requerimientos solicitados</w:t>
+        <w:t>Deberá</w:t>
+      </w:r>
+      <w:r>
+        <w:rPr>
+          <w:rFonts w:ascii="Tahoma" w:hAnsi="Tahoma" w:cs="Tahoma"/>
+          <w:lang w:val="es-MX"/>
+        </w:rPr>
+        <w:t xml:space="preserve"> cumplir con los requerimientos solicitados</w:t>
       </w:r>
       <w:r>
         <w:rPr>
@@ -1718,7 +2286,23 @@
           <w:rFonts w:ascii="Tahoma" w:hAnsi="Tahoma" w:cs="Tahoma"/>
           <w:lang w:val="es-MX"/>
         </w:rPr>
-        <w:t xml:space="preserve">No se tienen restricciones en cuanto a la construccion del sistema, diseño. </w:t>
+        <w:t xml:space="preserve">No se tienen restricciones en cuanto a la </w:t>
+      </w:r>
+      <w:r>
+        <w:rPr>
+          <w:rFonts w:ascii="Tahoma" w:hAnsi="Tahoma" w:cs="Tahoma"/>
+          <w:lang w:val="es-MX"/>
+        </w:rPr>
+        <w:t>construcción</w:t>
+      </w:r>
+      <w:bookmarkStart w:id="0" w:name="_GoBack"/>
+      <w:bookmarkEnd w:id="0"/>
+      <w:r>
+        <w:rPr>
+          <w:rFonts w:ascii="Tahoma" w:hAnsi="Tahoma" w:cs="Tahoma"/>
+          <w:lang w:val="es-MX"/>
+        </w:rPr>
+        <w:t xml:space="preserve"> del sistema, diseño. </w:t>
       </w:r>
     </w:p>
     <w:p>
@@ -2330,7 +2914,25 @@
           <w:sz w:val="24"/>
           <w:szCs w:val="24"/>
         </w:rPr>
-        <w:t xml:space="preserve"> ya clasificado y se registra en el sistema de acuerdo a su clasificación.</w:t>
+        <w:t xml:space="preserve"> ya clasificado y se registra en el sistema </w:t>
+      </w:r>
+      <w:proofErr w:type="gramStart"/>
+      <w:r>
+        <w:rPr>
+          <w:rFonts w:ascii="Tahoma" w:hAnsi="Tahoma" w:cs="Tahoma"/>
+          <w:sz w:val="24"/>
+          <w:szCs w:val="24"/>
+        </w:rPr>
+        <w:t>de acuerdo a</w:t>
+      </w:r>
+      <w:proofErr w:type="gramEnd"/>
+      <w:r>
+        <w:rPr>
+          <w:rFonts w:ascii="Tahoma" w:hAnsi="Tahoma" w:cs="Tahoma"/>
+          <w:sz w:val="24"/>
+          <w:szCs w:val="24"/>
+        </w:rPr>
+        <w:t xml:space="preserve"> su clasificación.</w:t>
       </w:r>
     </w:p>
     <w:p>
@@ -2363,7 +2965,97 @@
           <w:sz w:val="24"/>
           <w:szCs w:val="24"/>
         </w:rPr>
-        <w:t>empleado realiza el surtido de la requisicion se genera un archivo con las espesificacion del surtido y se le envia un correo al cliente que su requisicion esta en camino.</w:t>
+        <w:t xml:space="preserve">empleado realiza el surtido de la </w:t>
+      </w:r>
+      <w:proofErr w:type="spellStart"/>
+      <w:r>
+        <w:rPr>
+          <w:rFonts w:ascii="Tahoma" w:hAnsi="Tahoma" w:cs="Tahoma"/>
+          <w:sz w:val="24"/>
+          <w:szCs w:val="24"/>
+        </w:rPr>
+        <w:t>requisicion</w:t>
+      </w:r>
+      <w:proofErr w:type="spellEnd"/>
+      <w:r>
+        <w:rPr>
+          <w:rFonts w:ascii="Tahoma" w:hAnsi="Tahoma" w:cs="Tahoma"/>
+          <w:sz w:val="24"/>
+          <w:szCs w:val="24"/>
+        </w:rPr>
+        <w:t xml:space="preserve"> se genera un archivo con las </w:t>
+      </w:r>
+      <w:proofErr w:type="spellStart"/>
+      <w:r>
+        <w:rPr>
+          <w:rFonts w:ascii="Tahoma" w:hAnsi="Tahoma" w:cs="Tahoma"/>
+          <w:sz w:val="24"/>
+          <w:szCs w:val="24"/>
+        </w:rPr>
+        <w:t>espesificacion</w:t>
+      </w:r>
+      <w:proofErr w:type="spellEnd"/>
+      <w:r>
+        <w:rPr>
+          <w:rFonts w:ascii="Tahoma" w:hAnsi="Tahoma" w:cs="Tahoma"/>
+          <w:sz w:val="24"/>
+          <w:szCs w:val="24"/>
+        </w:rPr>
+        <w:t xml:space="preserve"> del surtido y se le </w:t>
+      </w:r>
+      <w:proofErr w:type="spellStart"/>
+      <w:r>
+        <w:rPr>
+          <w:rFonts w:ascii="Tahoma" w:hAnsi="Tahoma" w:cs="Tahoma"/>
+          <w:sz w:val="24"/>
+          <w:szCs w:val="24"/>
+        </w:rPr>
+        <w:t>envia</w:t>
+      </w:r>
+      <w:proofErr w:type="spellEnd"/>
+      <w:r>
+        <w:rPr>
+          <w:rFonts w:ascii="Tahoma" w:hAnsi="Tahoma" w:cs="Tahoma"/>
+          <w:sz w:val="24"/>
+          <w:szCs w:val="24"/>
+        </w:rPr>
+        <w:t xml:space="preserve"> un correo al cliente que su </w:t>
+      </w:r>
+      <w:proofErr w:type="spellStart"/>
+      <w:r>
+        <w:rPr>
+          <w:rFonts w:ascii="Tahoma" w:hAnsi="Tahoma" w:cs="Tahoma"/>
+          <w:sz w:val="24"/>
+          <w:szCs w:val="24"/>
+        </w:rPr>
+        <w:t>requisicion</w:t>
+      </w:r>
+      <w:proofErr w:type="spellEnd"/>
+      <w:r>
+        <w:rPr>
+          <w:rFonts w:ascii="Tahoma" w:hAnsi="Tahoma" w:cs="Tahoma"/>
+          <w:sz w:val="24"/>
+          <w:szCs w:val="24"/>
+        </w:rPr>
+        <w:t xml:space="preserve"> </w:t>
+      </w:r>
+      <w:proofErr w:type="spellStart"/>
+      <w:r>
+        <w:rPr>
+          <w:rFonts w:ascii="Tahoma" w:hAnsi="Tahoma" w:cs="Tahoma"/>
+          <w:sz w:val="24"/>
+          <w:szCs w:val="24"/>
+        </w:rPr>
+        <w:t>esta</w:t>
+      </w:r>
+      <w:proofErr w:type="spellEnd"/>
+      <w:r>
+        <w:rPr>
+          <w:rFonts w:ascii="Tahoma" w:hAnsi="Tahoma" w:cs="Tahoma"/>
+          <w:sz w:val="24"/>
+          <w:szCs w:val="24"/>
+        </w:rPr>
+        <w:t xml:space="preserve"> en camino.</w:t>
       </w:r>
     </w:p>
     <w:p>
@@ -3547,7 +4239,27 @@
           <w:sz w:val="24"/>
           <w:szCs w:val="24"/>
         </w:rPr>
-        <w:t>Garantías de éxito (Pos condiciones):</w:t>
+        <w:t>Garantías de éxito (</w:t>
+      </w:r>
+      <w:proofErr w:type="spellStart"/>
+      <w:r>
+        <w:rPr>
+          <w:rFonts w:ascii="Arial" w:hAnsi="Arial" w:cs="Arial"/>
+          <w:b/>
+          <w:sz w:val="24"/>
+          <w:szCs w:val="24"/>
+        </w:rPr>
+        <w:t>Pos</w:t>
+      </w:r>
+      <w:proofErr w:type="spellEnd"/>
+      <w:r>
+        <w:rPr>
+          <w:rFonts w:ascii="Arial" w:hAnsi="Arial" w:cs="Arial"/>
+          <w:b/>
+          <w:sz w:val="24"/>
+          <w:szCs w:val="24"/>
+        </w:rPr>
+        <w:t xml:space="preserve"> condiciones):</w:t>
       </w:r>
     </w:p>
     <w:p>
@@ -3585,13 +4297,23 @@
         </w:rPr>
         <w:t xml:space="preserve">Se genera un archivo </w:t>
       </w:r>
+      <w:proofErr w:type="spellStart"/>
       <w:r>
         <w:rPr>
           <w:rFonts w:ascii="Arial" w:hAnsi="Arial" w:cs="Arial"/>
           <w:sz w:val="24"/>
           <w:szCs w:val="24"/>
         </w:rPr>
-        <w:t xml:space="preserve">pdf </w:t>
+        <w:t>pdf</w:t>
+      </w:r>
+      <w:proofErr w:type="spellEnd"/>
+      <w:r>
+        <w:rPr>
+          <w:rFonts w:ascii="Arial" w:hAnsi="Arial" w:cs="Arial"/>
+          <w:sz w:val="24"/>
+          <w:szCs w:val="24"/>
+        </w:rPr>
+        <w:t xml:space="preserve"> </w:t>
       </w:r>
       <w:r>
         <w:rPr>
@@ -6219,8 +6941,6 @@
         </w:rPr>
         <w:t>Los hipervínculos en la aplicación móvil y en el sitio web deberán estar en lugares accesibles siempre.</w:t>
       </w:r>
-      <w:bookmarkStart w:id="0" w:name="_GoBack"/>
-      <w:bookmarkEnd w:id="0"/>
     </w:p>
     <w:p>
       <w:pPr>
@@ -6484,7 +7204,25 @@
           <w:sz w:val="24"/>
           <w:szCs w:val="24"/>
         </w:rPr>
-        <w:t xml:space="preserve">Se precisará también de diferentes interfaces para cada una de las aplicaciones que se le dará (ventas, fumigación de áreas, notificación, envíos, etc). </w:t>
+        <w:t xml:space="preserve">Se precisará también de diferentes interfaces para cada una de las aplicaciones que se le dará (ventas, fumigación de áreas, notificación, envíos, </w:t>
+      </w:r>
+      <w:proofErr w:type="spellStart"/>
+      <w:r>
+        <w:rPr>
+          <w:rFonts w:ascii="Tahoma" w:hAnsi="Tahoma" w:cs="Tahoma"/>
+          <w:sz w:val="24"/>
+          <w:szCs w:val="24"/>
+        </w:rPr>
+        <w:t>etc</w:t>
+      </w:r>
+      <w:proofErr w:type="spellEnd"/>
+      <w:r>
+        <w:rPr>
+          <w:rFonts w:ascii="Tahoma" w:hAnsi="Tahoma" w:cs="Tahoma"/>
+          <w:sz w:val="24"/>
+          <w:szCs w:val="24"/>
+        </w:rPr>
+        <w:t xml:space="preserve">). </w:t>
       </w:r>
     </w:p>
     <w:p>
@@ -6915,7 +7653,25 @@
                 <w:sz w:val="24"/>
                 <w:szCs w:val="24"/>
               </w:rPr>
-              <w:t xml:space="preserve">La clasificación puede cambiar de acuerdo a los estándares de los países </w:t>
+              <w:t xml:space="preserve">La clasificación puede cambiar </w:t>
+            </w:r>
+            <w:proofErr w:type="gramStart"/>
+            <w:r>
+              <w:rPr>
+                <w:rFonts w:ascii="Tahoma" w:hAnsi="Tahoma" w:cs="Tahoma"/>
+                <w:sz w:val="24"/>
+                <w:szCs w:val="24"/>
+              </w:rPr>
+              <w:t>de acuerdo a</w:t>
+            </w:r>
+            <w:proofErr w:type="gramEnd"/>
+            <w:r>
+              <w:rPr>
+                <w:rFonts w:ascii="Tahoma" w:hAnsi="Tahoma" w:cs="Tahoma"/>
+                <w:sz w:val="24"/>
+                <w:szCs w:val="24"/>
+              </w:rPr>
+              <w:t xml:space="preserve"> los estándares de los países </w:t>
             </w:r>
           </w:p>
         </w:tc>
@@ -7129,7 +7885,25 @@
                 <w:sz w:val="24"/>
                 <w:szCs w:val="24"/>
               </w:rPr>
-              <w:t xml:space="preserve">El producto se clasificara de acuerdo a los estándares de </w:t>
+              <w:t xml:space="preserve">El producto se </w:t>
+            </w:r>
+            <w:proofErr w:type="gramStart"/>
+            <w:r>
+              <w:rPr>
+                <w:rFonts w:ascii="Tahoma" w:hAnsi="Tahoma" w:cs="Tahoma"/>
+                <w:sz w:val="24"/>
+                <w:szCs w:val="24"/>
+              </w:rPr>
+              <w:t>clasificara</w:t>
+            </w:r>
+            <w:proofErr w:type="gramEnd"/>
+            <w:r>
+              <w:rPr>
+                <w:rFonts w:ascii="Tahoma" w:hAnsi="Tahoma" w:cs="Tahoma"/>
+                <w:sz w:val="24"/>
+                <w:szCs w:val="24"/>
+              </w:rPr>
+              <w:t xml:space="preserve"> de acuerdo a los estándares de </w:t>
             </w:r>
             <w:r>
               <w:rPr>
@@ -7210,7 +7984,6 @@
                 <w:sz w:val="24"/>
                 <w:szCs w:val="24"/>
               </w:rPr>
-              <w:lastRenderedPageBreak/>
               <w:t>R6</w:t>
             </w:r>
           </w:p>
@@ -8056,8 +8829,17 @@
           <w:rFonts w:ascii="Tahoma" w:hAnsi="Tahoma" w:cs="Tahoma"/>
           <w:b/>
         </w:rPr>
-        <w:t>ARTEFACTOS DE LA FASE DE ANALISIS :</w:t>
-      </w:r>
+        <w:t xml:space="preserve">ARTEFACTOS DE LA FASE DE </w:t>
+      </w:r>
+      <w:proofErr w:type="gramStart"/>
+      <w:r>
+        <w:rPr>
+          <w:rFonts w:ascii="Tahoma" w:hAnsi="Tahoma" w:cs="Tahoma"/>
+          <w:b/>
+        </w:rPr>
+        <w:t>ANALISIS :</w:t>
+      </w:r>
+      <w:proofErr w:type="gramEnd"/>
     </w:p>
     <w:p>
       <w:pPr>
@@ -8411,8 +9193,17 @@
           <w:rFonts w:ascii="Tahoma" w:hAnsi="Tahoma" w:cs="Tahoma"/>
           <w:b/>
         </w:rPr>
-        <w:t>ARTEFACTOS DE LA FASE DE DISEÑO :</w:t>
-      </w:r>
+        <w:t xml:space="preserve">ARTEFACTOS DE LA FASE DE </w:t>
+      </w:r>
+      <w:proofErr w:type="gramStart"/>
+      <w:r>
+        <w:rPr>
+          <w:rFonts w:ascii="Tahoma" w:hAnsi="Tahoma" w:cs="Tahoma"/>
+          <w:b/>
+        </w:rPr>
+        <w:t>DISEÑO :</w:t>
+      </w:r>
+      <w:proofErr w:type="gramEnd"/>
     </w:p>
     <w:p>
       <w:pPr>
@@ -8479,8 +9270,8 @@
 </file>
 
 <file path=word/numbering.xml><?xml version="1.0" encoding="utf-8"?>
-<w:numbering xmlns:wpc="http://schemas.microsoft.com/office/word/2010/wordprocessingCanvas" xmlns:mc="http://schemas.openxmlformats.org/markup-compatibility/2006" xmlns:o="urn:schemas-microsoft-com:office:office" xmlns:r="http://schemas.openxmlformats.org/officeDocument/2006/relationships" xmlns:m="http://schemas.openxmlformats.org/officeDocument/2006/math" xmlns:v="urn:schemas-microsoft-com:vml" xmlns:wp14="http://schemas.microsoft.com/office/word/2010/wordprocessingDrawing" xmlns:wp="http://schemas.openxmlformats.org/drawingml/2006/wordprocessingDrawing" xmlns:w10="urn:schemas-microsoft-com:office:word" xmlns:w="http://schemas.openxmlformats.org/wordprocessingml/2006/main" xmlns:w14="http://schemas.microsoft.com/office/word/2010/wordml" xmlns:w15="http://schemas.microsoft.com/office/word/2012/wordml" xmlns:wpg="http://schemas.microsoft.com/office/word/2010/wordprocessingGroup" xmlns:wpi="http://schemas.microsoft.com/office/word/2010/wordprocessingInk" xmlns:wne="http://schemas.microsoft.com/office/word/2006/wordml" xmlns:wps="http://schemas.microsoft.com/office/word/2010/wordprocessingShape" mc:Ignorable="w14 w15 wp14">
-  <w:abstractNum w:abstractNumId="0">
+<w:numbering xmlns:wpc="http://schemas.microsoft.com/office/word/2010/wordprocessingCanvas" xmlns:cx="http://schemas.microsoft.com/office/drawing/2014/chartex" xmlns:cx1="http://schemas.microsoft.com/office/drawing/2015/9/8/chartex" xmlns:cx2="http://schemas.microsoft.com/office/drawing/2015/10/21/chartex" xmlns:cx3="http://schemas.microsoft.com/office/drawing/2016/5/9/chartex" xmlns:cx4="http://schemas.microsoft.com/office/drawing/2016/5/10/chartex" xmlns:cx5="http://schemas.microsoft.com/office/drawing/2016/5/11/chartex" xmlns:cx6="http://schemas.microsoft.com/office/drawing/2016/5/12/chartex" xmlns:cx7="http://schemas.microsoft.com/office/drawing/2016/5/13/chartex" xmlns:cx8="http://schemas.microsoft.com/office/drawing/2016/5/14/chartex" xmlns:mc="http://schemas.openxmlformats.org/markup-compatibility/2006" xmlns:aink="http://schemas.microsoft.com/office/drawing/2016/ink" xmlns:am3d="http://schemas.microsoft.com/office/drawing/2017/model3d" xmlns:o="urn:schemas-microsoft-com:office:office" xmlns:r="http://schemas.openxmlformats.org/officeDocument/2006/relationships" xmlns:m="http://schemas.openxmlformats.org/officeDocument/2006/math" xmlns:v="urn:schemas-microsoft-com:vml" xmlns:wp14="http://schemas.microsoft.com/office/word/2010/wordprocessingDrawing" xmlns:wp="http://schemas.openxmlformats.org/drawingml/2006/wordprocessingDrawing" xmlns:w10="urn:schemas-microsoft-com:office:word" xmlns:w="http://schemas.openxmlformats.org/wordprocessingml/2006/main" xmlns:w14="http://schemas.microsoft.com/office/word/2010/wordml" xmlns:w15="http://schemas.microsoft.com/office/word/2012/wordml" xmlns:w16cid="http://schemas.microsoft.com/office/word/2016/wordml/cid" xmlns:w16se="http://schemas.microsoft.com/office/word/2015/wordml/symex" xmlns:wpg="http://schemas.microsoft.com/office/word/2010/wordprocessingGroup" xmlns:wpi="http://schemas.microsoft.com/office/word/2010/wordprocessingInk" xmlns:wne="http://schemas.microsoft.com/office/word/2006/wordml" xmlns:wps="http://schemas.microsoft.com/office/word/2010/wordprocessingShape" mc:Ignorable="w14 w15 w16se w16cid wp14">
+  <w:abstractNum w:abstractNumId="0" w15:restartNumberingAfterBreak="0">
     <w:nsid w:val="01245EC3"/>
     <w:multiLevelType w:val="hybridMultilevel"/>
     <w:tmpl w:val="3D78B9C0"/>
@@ -8569,7 +9360,7 @@
       </w:pPr>
     </w:lvl>
   </w:abstractNum>
-  <w:abstractNum w:abstractNumId="1">
+  <w:abstractNum w:abstractNumId="1" w15:restartNumberingAfterBreak="0">
     <w:nsid w:val="04E87027"/>
     <w:multiLevelType w:val="hybridMultilevel"/>
     <w:tmpl w:val="C3529CB4"/>
@@ -8655,7 +9446,7 @@
       </w:pPr>
     </w:lvl>
   </w:abstractNum>
-  <w:abstractNum w:abstractNumId="2">
+  <w:abstractNum w:abstractNumId="2" w15:restartNumberingAfterBreak="0">
     <w:nsid w:val="07562F1C"/>
     <w:multiLevelType w:val="hybridMultilevel"/>
     <w:tmpl w:val="956236DC"/>
@@ -8741,7 +9532,7 @@
       </w:pPr>
     </w:lvl>
   </w:abstractNum>
-  <w:abstractNum w:abstractNumId="3">
+  <w:abstractNum w:abstractNumId="3" w15:restartNumberingAfterBreak="0">
     <w:nsid w:val="0C7F2326"/>
     <w:multiLevelType w:val="hybridMultilevel"/>
     <w:tmpl w:val="489AB656"/>
@@ -8827,7 +9618,7 @@
       </w:pPr>
     </w:lvl>
   </w:abstractNum>
-  <w:abstractNum w:abstractNumId="4">
+  <w:abstractNum w:abstractNumId="4" w15:restartNumberingAfterBreak="0">
     <w:nsid w:val="0FA14C3D"/>
     <w:multiLevelType w:val="hybridMultilevel"/>
     <w:tmpl w:val="E52C89FE"/>
@@ -8915,7 +9706,7 @@
       </w:pPr>
     </w:lvl>
   </w:abstractNum>
-  <w:abstractNum w:abstractNumId="5">
+  <w:abstractNum w:abstractNumId="5" w15:restartNumberingAfterBreak="0">
     <w:nsid w:val="11E94862"/>
     <w:multiLevelType w:val="hybridMultilevel"/>
     <w:tmpl w:val="617AEF76"/>
@@ -9004,7 +9795,7 @@
       </w:pPr>
     </w:lvl>
   </w:abstractNum>
-  <w:abstractNum w:abstractNumId="6">
+  <w:abstractNum w:abstractNumId="6" w15:restartNumberingAfterBreak="0">
     <w:nsid w:val="133A46FD"/>
     <w:multiLevelType w:val="hybridMultilevel"/>
     <w:tmpl w:val="436A8A44"/>
@@ -9117,7 +9908,7 @@
       </w:rPr>
     </w:lvl>
   </w:abstractNum>
-  <w:abstractNum w:abstractNumId="7">
+  <w:abstractNum w:abstractNumId="7" w15:restartNumberingAfterBreak="0">
     <w:nsid w:val="135E2805"/>
     <w:multiLevelType w:val="hybridMultilevel"/>
     <w:tmpl w:val="0F04509E"/>
@@ -9257,7 +10048,7 @@
       </w:rPr>
     </w:lvl>
   </w:abstractNum>
-  <w:abstractNum w:abstractNumId="8">
+  <w:abstractNum w:abstractNumId="8" w15:restartNumberingAfterBreak="0">
     <w:nsid w:val="183012B0"/>
     <w:multiLevelType w:val="hybridMultilevel"/>
     <w:tmpl w:val="2B2C9CE2"/>
@@ -9343,7 +10134,7 @@
       </w:pPr>
     </w:lvl>
   </w:abstractNum>
-  <w:abstractNum w:abstractNumId="9">
+  <w:abstractNum w:abstractNumId="9" w15:restartNumberingAfterBreak="0">
     <w:nsid w:val="1F5C3CBE"/>
     <w:multiLevelType w:val="hybridMultilevel"/>
     <w:tmpl w:val="4510051E"/>
@@ -9432,7 +10223,7 @@
       </w:pPr>
     </w:lvl>
   </w:abstractNum>
-  <w:abstractNum w:abstractNumId="10">
+  <w:abstractNum w:abstractNumId="10" w15:restartNumberingAfterBreak="0">
     <w:nsid w:val="21585277"/>
     <w:multiLevelType w:val="hybridMultilevel"/>
     <w:tmpl w:val="956236DC"/>
@@ -9518,7 +10309,7 @@
       </w:pPr>
     </w:lvl>
   </w:abstractNum>
-  <w:abstractNum w:abstractNumId="11">
+  <w:abstractNum w:abstractNumId="11" w15:restartNumberingAfterBreak="0">
     <w:nsid w:val="23B45FE6"/>
     <w:multiLevelType w:val="hybridMultilevel"/>
     <w:tmpl w:val="67A0F888"/>
@@ -9604,7 +10395,7 @@
       </w:pPr>
     </w:lvl>
   </w:abstractNum>
-  <w:abstractNum w:abstractNumId="12">
+  <w:abstractNum w:abstractNumId="12" w15:restartNumberingAfterBreak="0">
     <w:nsid w:val="288C2B0D"/>
     <w:multiLevelType w:val="hybridMultilevel"/>
     <w:tmpl w:val="E506D988"/>
@@ -9693,7 +10484,7 @@
       </w:pPr>
     </w:lvl>
   </w:abstractNum>
-  <w:abstractNum w:abstractNumId="13">
+  <w:abstractNum w:abstractNumId="13" w15:restartNumberingAfterBreak="0">
     <w:nsid w:val="29F01F81"/>
     <w:multiLevelType w:val="hybridMultilevel"/>
     <w:tmpl w:val="95763480"/>
@@ -9833,7 +10624,7 @@
       </w:rPr>
     </w:lvl>
   </w:abstractNum>
-  <w:abstractNum w:abstractNumId="14">
+  <w:abstractNum w:abstractNumId="14" w15:restartNumberingAfterBreak="0">
     <w:nsid w:val="2DBC34B7"/>
     <w:multiLevelType w:val="hybridMultilevel"/>
     <w:tmpl w:val="1BA03880"/>
@@ -9946,7 +10737,7 @@
       </w:rPr>
     </w:lvl>
   </w:abstractNum>
-  <w:abstractNum w:abstractNumId="15">
+  <w:abstractNum w:abstractNumId="15" w15:restartNumberingAfterBreak="0">
     <w:nsid w:val="35FB28D6"/>
     <w:multiLevelType w:val="hybridMultilevel"/>
     <w:tmpl w:val="91141B8E"/>
@@ -10032,7 +10823,7 @@
       </w:pPr>
     </w:lvl>
   </w:abstractNum>
-  <w:abstractNum w:abstractNumId="16">
+  <w:abstractNum w:abstractNumId="16" w15:restartNumberingAfterBreak="0">
     <w:nsid w:val="361C7BA2"/>
     <w:multiLevelType w:val="hybridMultilevel"/>
     <w:tmpl w:val="8A541D0C"/>
@@ -10118,7 +10909,7 @@
       </w:pPr>
     </w:lvl>
   </w:abstractNum>
-  <w:abstractNum w:abstractNumId="17">
+  <w:abstractNum w:abstractNumId="17" w15:restartNumberingAfterBreak="0">
     <w:nsid w:val="3B98063B"/>
     <w:multiLevelType w:val="hybridMultilevel"/>
     <w:tmpl w:val="7B54DBEE"/>
@@ -10207,7 +10998,7 @@
       </w:pPr>
     </w:lvl>
   </w:abstractNum>
-  <w:abstractNum w:abstractNumId="18">
+  <w:abstractNum w:abstractNumId="18" w15:restartNumberingAfterBreak="0">
     <w:nsid w:val="3DEF4B6C"/>
     <w:multiLevelType w:val="hybridMultilevel"/>
     <w:tmpl w:val="4EDA50DA"/>
@@ -10347,7 +11138,7 @@
       </w:rPr>
     </w:lvl>
   </w:abstractNum>
-  <w:abstractNum w:abstractNumId="19">
+  <w:abstractNum w:abstractNumId="19" w15:restartNumberingAfterBreak="0">
     <w:nsid w:val="406637CA"/>
     <w:multiLevelType w:val="hybridMultilevel"/>
     <w:tmpl w:val="034012B4"/>
@@ -10436,7 +11227,7 @@
       </w:pPr>
     </w:lvl>
   </w:abstractNum>
-  <w:abstractNum w:abstractNumId="20">
+  <w:abstractNum w:abstractNumId="20" w15:restartNumberingAfterBreak="0">
     <w:nsid w:val="415B1136"/>
     <w:multiLevelType w:val="hybridMultilevel"/>
     <w:tmpl w:val="0E9A89D2"/>
@@ -10522,7 +11313,7 @@
       </w:pPr>
     </w:lvl>
   </w:abstractNum>
-  <w:abstractNum w:abstractNumId="21">
+  <w:abstractNum w:abstractNumId="21" w15:restartNumberingAfterBreak="0">
     <w:nsid w:val="481B7086"/>
     <w:multiLevelType w:val="hybridMultilevel"/>
     <w:tmpl w:val="36002614"/>
@@ -10608,7 +11399,7 @@
       </w:pPr>
     </w:lvl>
   </w:abstractNum>
-  <w:abstractNum w:abstractNumId="22">
+  <w:abstractNum w:abstractNumId="22" w15:restartNumberingAfterBreak="0">
     <w:nsid w:val="4D6277ED"/>
     <w:multiLevelType w:val="hybridMultilevel"/>
     <w:tmpl w:val="474A5DF0"/>
@@ -10694,7 +11485,7 @@
       </w:pPr>
     </w:lvl>
   </w:abstractNum>
-  <w:abstractNum w:abstractNumId="23">
+  <w:abstractNum w:abstractNumId="23" w15:restartNumberingAfterBreak="0">
     <w:nsid w:val="4DC13080"/>
     <w:multiLevelType w:val="hybridMultilevel"/>
     <w:tmpl w:val="906C0112"/>
@@ -10807,7 +11598,7 @@
       </w:rPr>
     </w:lvl>
   </w:abstractNum>
-  <w:abstractNum w:abstractNumId="24">
+  <w:abstractNum w:abstractNumId="24" w15:restartNumberingAfterBreak="0">
     <w:nsid w:val="59CE6885"/>
     <w:multiLevelType w:val="singleLevel"/>
     <w:tmpl w:val="59CE6885"/>
@@ -10819,7 +11610,7 @@
       <w:lvlJc w:val="left"/>
     </w:lvl>
   </w:abstractNum>
-  <w:abstractNum w:abstractNumId="25">
+  <w:abstractNum w:abstractNumId="25" w15:restartNumberingAfterBreak="0">
     <w:nsid w:val="59E8C24B"/>
     <w:multiLevelType w:val="singleLevel"/>
     <w:tmpl w:val="59E8C24B"/>
@@ -10834,7 +11625,7 @@
       </w:pPr>
     </w:lvl>
   </w:abstractNum>
-  <w:abstractNum w:abstractNumId="26">
+  <w:abstractNum w:abstractNumId="26" w15:restartNumberingAfterBreak="0">
     <w:nsid w:val="5EC324D4"/>
     <w:multiLevelType w:val="hybridMultilevel"/>
     <w:tmpl w:val="764844A8"/>
@@ -10920,7 +11711,7 @@
       </w:pPr>
     </w:lvl>
   </w:abstractNum>
-  <w:abstractNum w:abstractNumId="27">
+  <w:abstractNum w:abstractNumId="27" w15:restartNumberingAfterBreak="0">
     <w:nsid w:val="69425B72"/>
     <w:multiLevelType w:val="hybridMultilevel"/>
     <w:tmpl w:val="B3F200A2"/>
@@ -11009,7 +11800,7 @@
       </w:pPr>
     </w:lvl>
   </w:abstractNum>
-  <w:abstractNum w:abstractNumId="28">
+  <w:abstractNum w:abstractNumId="28" w15:restartNumberingAfterBreak="0">
     <w:nsid w:val="6A00534F"/>
     <w:multiLevelType w:val="hybridMultilevel"/>
     <w:tmpl w:val="034012B4"/>
@@ -11098,7 +11889,7 @@
       </w:pPr>
     </w:lvl>
   </w:abstractNum>
-  <w:abstractNum w:abstractNumId="29">
+  <w:abstractNum w:abstractNumId="29" w15:restartNumberingAfterBreak="0">
     <w:nsid w:val="6A906FC2"/>
     <w:multiLevelType w:val="hybridMultilevel"/>
     <w:tmpl w:val="7D22DDB0"/>
@@ -11184,7 +11975,7 @@
       </w:pPr>
     </w:lvl>
   </w:abstractNum>
-  <w:abstractNum w:abstractNumId="30">
+  <w:abstractNum w:abstractNumId="30" w15:restartNumberingAfterBreak="0">
     <w:nsid w:val="6B403EC4"/>
     <w:multiLevelType w:val="hybridMultilevel"/>
     <w:tmpl w:val="55482234"/>
@@ -11270,7 +12061,7 @@
       </w:pPr>
     </w:lvl>
   </w:abstractNum>
-  <w:abstractNum w:abstractNumId="31">
+  <w:abstractNum w:abstractNumId="31" w15:restartNumberingAfterBreak="0">
     <w:nsid w:val="71C85EE9"/>
     <w:multiLevelType w:val="hybridMultilevel"/>
     <w:tmpl w:val="A000BE18"/>
@@ -11356,7 +12147,7 @@
       </w:pPr>
     </w:lvl>
   </w:abstractNum>
-  <w:abstractNum w:abstractNumId="32">
+  <w:abstractNum w:abstractNumId="32" w15:restartNumberingAfterBreak="0">
     <w:nsid w:val="771356DE"/>
     <w:multiLevelType w:val="hybridMultilevel"/>
     <w:tmpl w:val="B7501626"/>
@@ -11445,7 +12236,7 @@
       </w:pPr>
     </w:lvl>
   </w:abstractNum>
-  <w:abstractNum w:abstractNumId="33">
+  <w:abstractNum w:abstractNumId="33" w15:restartNumberingAfterBreak="0">
     <w:nsid w:val="7A666F01"/>
     <w:multiLevelType w:val="hybridMultilevel"/>
     <w:tmpl w:val="6CD23B38"/>
@@ -11534,7 +12325,7 @@
       </w:pPr>
     </w:lvl>
   </w:abstractNum>
-  <w:abstractNum w:abstractNumId="34">
+  <w:abstractNum w:abstractNumId="34" w15:restartNumberingAfterBreak="0">
     <w:nsid w:val="7AA02431"/>
     <w:multiLevelType w:val="hybridMultilevel"/>
     <w:tmpl w:val="3D78B9C0"/>
@@ -11882,7 +12673,7 @@
 </file>
 
 <file path=word/styles.xml><?xml version="1.0" encoding="utf-8"?>
-<w:styles xmlns:mc="http://schemas.openxmlformats.org/markup-compatibility/2006" xmlns:r="http://schemas.openxmlformats.org/officeDocument/2006/relationships" xmlns:w="http://schemas.openxmlformats.org/wordprocessingml/2006/main" xmlns:w14="http://schemas.microsoft.com/office/word/2010/wordml" xmlns:w15="http://schemas.microsoft.com/office/word/2012/wordml" mc:Ignorable="w14 w15">
+<w:styles xmlns:mc="http://schemas.openxmlformats.org/markup-compatibility/2006" xmlns:r="http://schemas.openxmlformats.org/officeDocument/2006/relationships" xmlns:w="http://schemas.openxmlformats.org/wordprocessingml/2006/main" xmlns:w14="http://schemas.microsoft.com/office/word/2010/wordml" xmlns:w15="http://schemas.microsoft.com/office/word/2012/wordml" xmlns:w16cid="http://schemas.microsoft.com/office/word/2016/wordml/cid" xmlns:w16se="http://schemas.microsoft.com/office/word/2015/wordml/symex" mc:Ignorable="w14 w15 w16se w16cid">
   <w:docDefaults>
     <w:rPrDefault>
       <w:rPr>
@@ -11898,7 +12689,7 @@
       </w:pPr>
     </w:pPrDefault>
   </w:docDefaults>
-  <w:latentStyles w:defLockedState="0" w:defUIPriority="99" w:defSemiHidden="0" w:defUnhideWhenUsed="0" w:defQFormat="0" w:count="371">
+  <w:latentStyles w:defLockedState="0" w:defUIPriority="99" w:defSemiHidden="0" w:defUnhideWhenUsed="0" w:defQFormat="0" w:count="375">
     <w:lsdException w:name="Normal" w:uiPriority="0" w:qFormat="1"/>
     <w:lsdException w:name="heading 1" w:uiPriority="9" w:qFormat="1"/>
     <w:lsdException w:name="heading 2" w:semiHidden="1" w:uiPriority="9" w:unhideWhenUsed="1" w:qFormat="1"/>
@@ -12004,7 +12795,6 @@
     <w:lsdException w:name="HTML Sample" w:semiHidden="1" w:unhideWhenUsed="1"/>
     <w:lsdException w:name="HTML Typewriter" w:semiHidden="1" w:unhideWhenUsed="1"/>
     <w:lsdException w:name="HTML Variable" w:semiHidden="1" w:unhideWhenUsed="1"/>
-    <w:lsdException w:name="Normal Table" w:semiHidden="1" w:unhideWhenUsed="1"/>
     <w:lsdException w:name="annotation subject" w:semiHidden="1" w:unhideWhenUsed="1"/>
     <w:lsdException w:name="No List" w:semiHidden="1" w:unhideWhenUsed="1"/>
     <w:lsdException w:name="Outline List 1" w:semiHidden="1" w:unhideWhenUsed="1"/>
@@ -12048,10 +12838,8 @@
     <w:lsdException w:name="Table Elegant" w:semiHidden="1" w:unhideWhenUsed="1"/>
     <w:lsdException w:name="Table Professional" w:semiHidden="1" w:unhideWhenUsed="1"/>
     <w:lsdException w:name="Table Subtle 1" w:semiHidden="1" w:unhideWhenUsed="1"/>
-    <w:lsdException w:name="Table Subtle 2" w:semiHidden="1" w:unhideWhenUsed="1"/>
     <w:lsdException w:name="Table Web 1" w:semiHidden="1" w:unhideWhenUsed="1"/>
     <w:lsdException w:name="Table Web 2" w:semiHidden="1" w:unhideWhenUsed="1"/>
-    <w:lsdException w:name="Table Web 3" w:semiHidden="1" w:unhideWhenUsed="1"/>
     <w:lsdException w:name="Balloon Text" w:semiHidden="1" w:unhideWhenUsed="1"/>
     <w:lsdException w:name="Table Grid" w:uiPriority="59"/>
     <w:lsdException w:name="Table Theme" w:semiHidden="1" w:unhideWhenUsed="1"/>
@@ -12270,6 +13058,10 @@
     <w:lsdException w:name="List Table 5 Dark Accent 6" w:uiPriority="50"/>
     <w:lsdException w:name="List Table 6 Colorful Accent 6" w:uiPriority="51"/>
     <w:lsdException w:name="List Table 7 Colorful Accent 6" w:uiPriority="52"/>
+    <w:lsdException w:name="Mention" w:semiHidden="1" w:unhideWhenUsed="1"/>
+    <w:lsdException w:name="Smart Hyperlink" w:semiHidden="1" w:unhideWhenUsed="1"/>
+    <w:lsdException w:name="Hashtag" w:semiHidden="1" w:unhideWhenUsed="1"/>
+    <w:lsdException w:name="Unresolved Mention" w:semiHidden="1" w:unhideWhenUsed="1"/>
   </w:latentStyles>
   <w:style w:type="paragraph" w:default="1" w:styleId="Normal">
     <w:name w:val="Normal"/>
@@ -12278,6 +13070,7 @@
   <w:style w:type="character" w:default="1" w:styleId="Fuentedeprrafopredeter">
     <w:name w:val="Default Paragraph Font"/>
     <w:uiPriority w:val="1"/>
+    <w:semiHidden/>
     <w:unhideWhenUsed/>
   </w:style>
   <w:style w:type="table" w:default="1" w:styleId="Tablanormal">
@@ -12321,7 +13114,6 @@
       <w:spacing w:after="0" w:line="240" w:lineRule="auto"/>
     </w:pPr>
     <w:tblPr>
-      <w:tblInd w:w="0" w:type="dxa"/>
       <w:tblBorders>
         <w:top w:val="single" w:sz="4" w:space="0" w:color="auto"/>
         <w:left w:val="single" w:sz="4" w:space="0" w:color="auto"/>
@@ -12330,12 +13122,6 @@
         <w:insideH w:val="single" w:sz="4" w:space="0" w:color="auto"/>
         <w:insideV w:val="single" w:sz="4" w:space="0" w:color="auto"/>
       </w:tblBorders>
-      <w:tblCellMar>
-        <w:top w:w="0" w:type="dxa"/>
-        <w:left w:w="108" w:type="dxa"/>
-        <w:bottom w:w="0" w:type="dxa"/>
-        <w:right w:w="108" w:type="dxa"/>
-      </w:tblCellMar>
     </w:tblPr>
   </w:style>
   <w:style w:type="table" w:styleId="Listaclara-nfasis3">
@@ -12352,19 +13138,12 @@
     <w:tblPr>
       <w:tblStyleRowBandSize w:val="1"/>
       <w:tblStyleColBandSize w:val="1"/>
-      <w:tblInd w:w="0" w:type="dxa"/>
       <w:tblBorders>
         <w:top w:val="single" w:sz="8" w:space="0" w:color="9BBB59" w:themeColor="accent3"/>
         <w:left w:val="single" w:sz="8" w:space="0" w:color="9BBB59" w:themeColor="accent3"/>
         <w:bottom w:val="single" w:sz="8" w:space="0" w:color="9BBB59" w:themeColor="accent3"/>
         <w:right w:val="single" w:sz="8" w:space="0" w:color="9BBB59" w:themeColor="accent3"/>
       </w:tblBorders>
-      <w:tblCellMar>
-        <w:top w:w="0" w:type="dxa"/>
-        <w:left w:w="108" w:type="dxa"/>
-        <w:bottom w:w="0" w:type="dxa"/>
-        <w:right w:w="108" w:type="dxa"/>
-      </w:tblCellMar>
     </w:tblPr>
     <w:tblStylePr w:type="firstRow">
       <w:pPr>
@@ -12444,13 +13223,6 @@
     <w:tblPr>
       <w:tblStyleRowBandSize w:val="1"/>
       <w:tblStyleColBandSize w:val="1"/>
-      <w:tblInd w:w="0" w:type="dxa"/>
-      <w:tblCellMar>
-        <w:top w:w="0" w:type="dxa"/>
-        <w:left w:w="108" w:type="dxa"/>
-        <w:bottom w:w="0" w:type="dxa"/>
-        <w:right w:w="108" w:type="dxa"/>
-      </w:tblCellMar>
     </w:tblPr>
     <w:tblStylePr w:type="firstRow">
       <w:rPr>
@@ -12571,13 +13343,6 @@
     <w:tblPr>
       <w:tblStyleRowBandSize w:val="1"/>
       <w:tblStyleColBandSize w:val="1"/>
-      <w:tblInd w:w="0" w:type="dxa"/>
-      <w:tblCellMar>
-        <w:top w:w="0" w:type="dxa"/>
-        <w:left w:w="108" w:type="dxa"/>
-        <w:bottom w:w="0" w:type="dxa"/>
-        <w:right w:w="108" w:type="dxa"/>
-      </w:tblCellMar>
     </w:tblPr>
     <w:tblStylePr w:type="firstRow">
       <w:rPr>
@@ -12671,7 +13436,6 @@
     <w:tblPr>
       <w:tblStyleRowBandSize w:val="1"/>
       <w:tblStyleColBandSize w:val="1"/>
-      <w:tblInd w:w="0" w:type="dxa"/>
       <w:tblBorders>
         <w:top w:val="single" w:sz="4" w:space="0" w:color="BFBFBF" w:themeColor="background1" w:themeShade="BF"/>
         <w:left w:val="single" w:sz="4" w:space="0" w:color="BFBFBF" w:themeColor="background1" w:themeShade="BF"/>
@@ -12680,12 +13444,6 @@
         <w:insideH w:val="single" w:sz="4" w:space="0" w:color="BFBFBF" w:themeColor="background1" w:themeShade="BF"/>
         <w:insideV w:val="single" w:sz="4" w:space="0" w:color="BFBFBF" w:themeColor="background1" w:themeShade="BF"/>
       </w:tblBorders>
-      <w:tblCellMar>
-        <w:top w:w="0" w:type="dxa"/>
-        <w:left w:w="108" w:type="dxa"/>
-        <w:bottom w:w="0" w:type="dxa"/>
-        <w:right w:w="108" w:type="dxa"/>
-      </w:tblCellMar>
     </w:tblPr>
     <w:tblStylePr w:type="firstRow">
       <w:rPr>
@@ -12739,7 +13497,6 @@
       <w:spacing w:after="0" w:line="240" w:lineRule="auto"/>
     </w:pPr>
     <w:tblPr>
-      <w:tblInd w:w="0" w:type="dxa"/>
       <w:tblBorders>
         <w:top w:val="single" w:sz="4" w:space="0" w:color="BFBFBF" w:themeColor="background1" w:themeShade="BF"/>
         <w:left w:val="single" w:sz="4" w:space="0" w:color="BFBFBF" w:themeColor="background1" w:themeShade="BF"/>
@@ -12748,12 +13505,6 @@
         <w:insideH w:val="single" w:sz="4" w:space="0" w:color="BFBFBF" w:themeColor="background1" w:themeShade="BF"/>
         <w:insideV w:val="single" w:sz="4" w:space="0" w:color="BFBFBF" w:themeColor="background1" w:themeShade="BF"/>
       </w:tblBorders>
-      <w:tblCellMar>
-        <w:top w:w="0" w:type="dxa"/>
-        <w:left w:w="108" w:type="dxa"/>
-        <w:bottom w:w="0" w:type="dxa"/>
-        <w:right w:w="108" w:type="dxa"/>
-      </w:tblCellMar>
     </w:tblPr>
   </w:style>
   <w:style w:type="table" w:styleId="Tablanormal4">
@@ -12767,13 +13518,6 @@
     <w:tblPr>
       <w:tblStyleRowBandSize w:val="1"/>
       <w:tblStyleColBandSize w:val="1"/>
-      <w:tblInd w:w="0" w:type="dxa"/>
-      <w:tblCellMar>
-        <w:top w:w="0" w:type="dxa"/>
-        <w:left w:w="108" w:type="dxa"/>
-        <w:bottom w:w="0" w:type="dxa"/>
-        <w:right w:w="108" w:type="dxa"/>
-      </w:tblCellMar>
     </w:tblPr>
     <w:tblStylePr w:type="firstRow">
       <w:rPr>
@@ -12826,13 +13570,6 @@
     <w:tblPr>
       <w:tblStyleRowBandSize w:val="1"/>
       <w:tblStyleColBandSize w:val="1"/>
-      <w:tblInd w:w="0" w:type="dxa"/>
-      <w:tblCellMar>
-        <w:top w:w="0" w:type="dxa"/>
-        <w:left w:w="108" w:type="dxa"/>
-        <w:bottom w:w="0" w:type="dxa"/>
-        <w:right w:w="108" w:type="dxa"/>
-      </w:tblCellMar>
     </w:tblPr>
     <w:tblStylePr w:type="firstRow">
       <w:rPr>
@@ -12953,17 +13690,10 @@
     <w:tblPr>
       <w:tblStyleRowBandSize w:val="1"/>
       <w:tblStyleColBandSize w:val="1"/>
-      <w:tblInd w:w="0" w:type="dxa"/>
       <w:tblBorders>
         <w:top w:val="single" w:sz="4" w:space="0" w:color="7F7F7F" w:themeColor="text1" w:themeTint="80"/>
         <w:bottom w:val="single" w:sz="4" w:space="0" w:color="7F7F7F" w:themeColor="text1" w:themeTint="80"/>
       </w:tblBorders>
-      <w:tblCellMar>
-        <w:top w:w="0" w:type="dxa"/>
-        <w:left w:w="108" w:type="dxa"/>
-        <w:bottom w:w="0" w:type="dxa"/>
-        <w:right w:w="108" w:type="dxa"/>
-      </w:tblCellMar>
     </w:tblPr>
     <w:tblStylePr w:type="firstRow">
       <w:rPr>
@@ -13040,7 +13770,6 @@
     <w:tblPr>
       <w:tblStyleRowBandSize w:val="1"/>
       <w:tblStyleColBandSize w:val="1"/>
-      <w:tblInd w:w="0" w:type="dxa"/>
       <w:tblBorders>
         <w:top w:val="single" w:sz="4" w:space="0" w:color="FFFFFF" w:themeColor="background1"/>
         <w:left w:val="single" w:sz="4" w:space="0" w:color="FFFFFF" w:themeColor="background1"/>
@@ -13049,12 +13778,6 @@
         <w:insideH w:val="single" w:sz="4" w:space="0" w:color="FFFFFF" w:themeColor="background1"/>
         <w:insideV w:val="single" w:sz="4" w:space="0" w:color="FFFFFF" w:themeColor="background1"/>
       </w:tblBorders>
-      <w:tblCellMar>
-        <w:top w:w="0" w:type="dxa"/>
-        <w:left w:w="108" w:type="dxa"/>
-        <w:bottom w:w="0" w:type="dxa"/>
-        <w:right w:w="108" w:type="dxa"/>
-      </w:tblCellMar>
     </w:tblPr>
     <w:tcPr>
       <w:shd w:val="clear" w:color="auto" w:fill="F2DBDB" w:themeFill="accent2" w:themeFillTint="33"/>
@@ -13153,19 +13876,12 @@
     <w:tblPr>
       <w:tblStyleRowBandSize w:val="1"/>
       <w:tblStyleColBandSize w:val="1"/>
-      <w:tblInd w:w="0" w:type="dxa"/>
       <w:tblBorders>
         <w:top w:val="single" w:sz="2" w:space="0" w:color="666666" w:themeColor="text1" w:themeTint="99"/>
         <w:bottom w:val="single" w:sz="2" w:space="0" w:color="666666" w:themeColor="text1" w:themeTint="99"/>
         <w:insideH w:val="single" w:sz="2" w:space="0" w:color="666666" w:themeColor="text1" w:themeTint="99"/>
         <w:insideV w:val="single" w:sz="2" w:space="0" w:color="666666" w:themeColor="text1" w:themeTint="99"/>
       </w:tblBorders>
-      <w:tblCellMar>
-        <w:top w:w="0" w:type="dxa"/>
-        <w:left w:w="108" w:type="dxa"/>
-        <w:bottom w:w="0" w:type="dxa"/>
-        <w:right w:w="108" w:type="dxa"/>
-      </w:tblCellMar>
     </w:tblPr>
     <w:tblStylePr w:type="firstRow">
       <w:rPr>
@@ -13235,7 +13951,6 @@
     <w:tblPr>
       <w:tblStyleRowBandSize w:val="1"/>
       <w:tblStyleColBandSize w:val="1"/>
-      <w:tblInd w:w="0" w:type="dxa"/>
       <w:tblBorders>
         <w:top w:val="single" w:sz="4" w:space="0" w:color="E5B8B7" w:themeColor="accent2" w:themeTint="66"/>
         <w:left w:val="single" w:sz="4" w:space="0" w:color="E5B8B7" w:themeColor="accent2" w:themeTint="66"/>
@@ -13244,12 +13959,6 @@
         <w:insideH w:val="single" w:sz="4" w:space="0" w:color="E5B8B7" w:themeColor="accent2" w:themeTint="66"/>
         <w:insideV w:val="single" w:sz="4" w:space="0" w:color="E5B8B7" w:themeColor="accent2" w:themeTint="66"/>
       </w:tblBorders>
-      <w:tblCellMar>
-        <w:top w:w="0" w:type="dxa"/>
-        <w:left w:w="108" w:type="dxa"/>
-        <w:bottom w:w="0" w:type="dxa"/>
-        <w:right w:w="108" w:type="dxa"/>
-      </w:tblCellMar>
     </w:tblPr>
     <w:tblStylePr w:type="firstRow">
       <w:rPr>
@@ -13302,7 +14011,6 @@
     <w:tblPr>
       <w:tblStyleRowBandSize w:val="1"/>
       <w:tblStyleColBandSize w:val="1"/>
-      <w:tblInd w:w="0" w:type="dxa"/>
       <w:tblBorders>
         <w:top w:val="single" w:sz="4" w:space="0" w:color="666666" w:themeColor="text1" w:themeTint="99"/>
         <w:left w:val="single" w:sz="4" w:space="0" w:color="666666" w:themeColor="text1" w:themeTint="99"/>
@@ -13311,12 +14019,6 @@
         <w:insideH w:val="single" w:sz="4" w:space="0" w:color="666666" w:themeColor="text1" w:themeTint="99"/>
         <w:insideV w:val="single" w:sz="4" w:space="0" w:color="666666" w:themeColor="text1" w:themeTint="99"/>
       </w:tblBorders>
-      <w:tblCellMar>
-        <w:top w:w="0" w:type="dxa"/>
-        <w:left w:w="108" w:type="dxa"/>
-        <w:bottom w:w="0" w:type="dxa"/>
-        <w:right w:w="108" w:type="dxa"/>
-      </w:tblCellMar>
     </w:tblPr>
     <w:tblStylePr w:type="firstRow">
       <w:rPr>
@@ -13374,7 +14076,6 @@
     <w:rsid w:val="00A478A3"/>
     <w:tblPr>
       <w:tblCellSpacing w:w="20" w:type="dxa"/>
-      <w:tblInd w:w="0" w:type="dxa"/>
       <w:tblBorders>
         <w:top w:val="outset" w:sz="24" w:space="0" w:color="auto"/>
         <w:left w:val="outset" w:sz="24" w:space="0" w:color="auto"/>
@@ -13383,12 +14084,6 @@
         <w:insideH w:val="outset" w:sz="6" w:space="0" w:color="auto"/>
         <w:insideV w:val="outset" w:sz="6" w:space="0" w:color="auto"/>
       </w:tblBorders>
-      <w:tblCellMar>
-        <w:top w:w="0" w:type="dxa"/>
-        <w:left w:w="108" w:type="dxa"/>
-        <w:bottom w:w="0" w:type="dxa"/>
-        <w:right w:w="108" w:type="dxa"/>
-      </w:tblCellMar>
     </w:tblPr>
     <w:trPr>
       <w:tblCellSpacing w:w="20" w:type="dxa"/>
@@ -13420,7 +14115,6 @@
     <w:tblPr>
       <w:tblStyleRowBandSize w:val="1"/>
       <w:tblStyleColBandSize w:val="1"/>
-      <w:tblInd w:w="0" w:type="dxa"/>
       <w:tblBorders>
         <w:top w:val="single" w:sz="4" w:space="0" w:color="95B3D7" w:themeColor="accent1" w:themeTint="99"/>
         <w:left w:val="single" w:sz="4" w:space="0" w:color="95B3D7" w:themeColor="accent1" w:themeTint="99"/>
@@ -13429,12 +14123,6 @@
         <w:insideH w:val="single" w:sz="4" w:space="0" w:color="95B3D7" w:themeColor="accent1" w:themeTint="99"/>
         <w:insideV w:val="single" w:sz="4" w:space="0" w:color="95B3D7" w:themeColor="accent1" w:themeTint="99"/>
       </w:tblBorders>
-      <w:tblCellMar>
-        <w:top w:w="0" w:type="dxa"/>
-        <w:left w:w="108" w:type="dxa"/>
-        <w:bottom w:w="0" w:type="dxa"/>
-        <w:right w:w="108" w:type="dxa"/>
-      </w:tblCellMar>
     </w:tblPr>
     <w:tblStylePr w:type="firstRow">
       <w:rPr>

</xml_diff>

<commit_message>
se agrega modelo de navegacion
</commit_message>
<xml_diff>
--- a/Documentacion/PROYECTO FINAL.docx
+++ b/Documentacion/PROYECTO FINAL.docx
@@ -1,6 +1,6 @@
 
 <file path=word/document.xml><?xml version="1.0" encoding="utf-8"?>
-<w:document xmlns:wpc="http://schemas.microsoft.com/office/word/2010/wordprocessingCanvas" xmlns:cx="http://schemas.microsoft.com/office/drawing/2014/chartex" xmlns:cx1="http://schemas.microsoft.com/office/drawing/2015/9/8/chartex" xmlns:cx2="http://schemas.microsoft.com/office/drawing/2015/10/21/chartex" xmlns:cx3="http://schemas.microsoft.com/office/drawing/2016/5/9/chartex" xmlns:cx4="http://schemas.microsoft.com/office/drawing/2016/5/10/chartex" xmlns:cx5="http://schemas.microsoft.com/office/drawing/2016/5/11/chartex" xmlns:cx6="http://schemas.microsoft.com/office/drawing/2016/5/12/chartex" xmlns:cx7="http://schemas.microsoft.com/office/drawing/2016/5/13/chartex" xmlns:cx8="http://schemas.microsoft.com/office/drawing/2016/5/14/chartex" xmlns:mc="http://schemas.openxmlformats.org/markup-compatibility/2006" xmlns:aink="http://schemas.microsoft.com/office/drawing/2016/ink" xmlns:am3d="http://schemas.microsoft.com/office/drawing/2017/model3d" xmlns:o="urn:schemas-microsoft-com:office:office" xmlns:r="http://schemas.openxmlformats.org/officeDocument/2006/relationships" xmlns:m="http://schemas.openxmlformats.org/officeDocument/2006/math" xmlns:v="urn:schemas-microsoft-com:vml" xmlns:wp14="http://schemas.microsoft.com/office/word/2010/wordprocessingDrawing" xmlns:wp="http://schemas.openxmlformats.org/drawingml/2006/wordprocessingDrawing" xmlns:w10="urn:schemas-microsoft-com:office:word" xmlns:w="http://schemas.openxmlformats.org/wordprocessingml/2006/main" xmlns:w14="http://schemas.microsoft.com/office/word/2010/wordml" xmlns:w15="http://schemas.microsoft.com/office/word/2012/wordml" xmlns:w16cid="http://schemas.microsoft.com/office/word/2016/wordml/cid" xmlns:w16se="http://schemas.microsoft.com/office/word/2015/wordml/symex" xmlns:wpg="http://schemas.microsoft.com/office/word/2010/wordprocessingGroup" xmlns:wpi="http://schemas.microsoft.com/office/word/2010/wordprocessingInk" xmlns:wne="http://schemas.microsoft.com/office/word/2006/wordml" xmlns:wps="http://schemas.microsoft.com/office/word/2010/wordprocessingShape" mc:Ignorable="w14 w15 w16se w16cid wp14">
+<w:document xmlns:wpc="http://schemas.microsoft.com/office/word/2010/wordprocessingCanvas" xmlns:mc="http://schemas.openxmlformats.org/markup-compatibility/2006" xmlns:o="urn:schemas-microsoft-com:office:office" xmlns:r="http://schemas.openxmlformats.org/officeDocument/2006/relationships" xmlns:m="http://schemas.openxmlformats.org/officeDocument/2006/math" xmlns:v="urn:schemas-microsoft-com:vml" xmlns:wp14="http://schemas.microsoft.com/office/word/2010/wordprocessingDrawing" xmlns:wp="http://schemas.openxmlformats.org/drawingml/2006/wordprocessingDrawing" xmlns:w10="urn:schemas-microsoft-com:office:word" xmlns:w="http://schemas.openxmlformats.org/wordprocessingml/2006/main" xmlns:w14="http://schemas.microsoft.com/office/word/2010/wordml" xmlns:w15="http://schemas.microsoft.com/office/word/2012/wordml" xmlns:wpg="http://schemas.microsoft.com/office/word/2010/wordprocessingGroup" xmlns:wpi="http://schemas.microsoft.com/office/word/2010/wordprocessingInk" xmlns:wne="http://schemas.microsoft.com/office/word/2006/wordml" xmlns:wps="http://schemas.microsoft.com/office/word/2010/wordprocessingShape" mc:Ignorable="w14 w15 wp14">
   <w:body>
     <w:p>
       <w:pPr>
@@ -49,17 +49,8 @@
           <w:rFonts w:ascii="Tahoma" w:hAnsi="Tahoma" w:cs="Tahoma"/>
           <w:b/>
         </w:rPr>
-        <w:t xml:space="preserve">ARTEFACTOS DE LA FASE DE </w:t>
-      </w:r>
-      <w:proofErr w:type="gramStart"/>
-      <w:r>
-        <w:rPr>
-          <w:rFonts w:ascii="Tahoma" w:hAnsi="Tahoma" w:cs="Tahoma"/>
-          <w:b/>
-        </w:rPr>
-        <w:t>INICIO :</w:t>
-      </w:r>
-      <w:proofErr w:type="gramEnd"/>
+        <w:t>ARTEFACTOS DE LA FASE DE INICIO :</w:t>
+      </w:r>
     </w:p>
     <w:p>
       <w:pPr>
@@ -141,6 +132,8 @@
         </w:rPr>
         <w:t>GLOSARIO</w:t>
       </w:r>
+      <w:bookmarkStart w:id="0" w:name="_GoBack"/>
+      <w:bookmarkEnd w:id="0"/>
     </w:p>
     <w:p>
       <w:pPr>
@@ -233,18 +226,8 @@
           <w:sz w:val="24"/>
           <w:szCs w:val="24"/>
         </w:rPr>
-        <w:t xml:space="preserve">una web </w:t>
-      </w:r>
-      <w:proofErr w:type="gramStart"/>
-      <w:r>
-        <w:rPr>
-          <w:rFonts w:ascii="Tahoma" w:hAnsi="Tahoma" w:cs="Tahoma"/>
-          <w:sz w:val="24"/>
-          <w:szCs w:val="24"/>
-        </w:rPr>
-        <w:t>app</w:t>
-      </w:r>
-      <w:proofErr w:type="gramEnd"/>
+        <w:t>una web app</w:t>
+      </w:r>
       <w:r>
         <w:rPr>
           <w:rFonts w:ascii="Tahoma" w:hAnsi="Tahoma" w:cs="Tahoma"/>
@@ -792,10 +775,10 @@
         <w:tblLook w:val="04A0" w:firstRow="1" w:lastRow="0" w:firstColumn="1" w:lastColumn="0" w:noHBand="0" w:noVBand="1"/>
       </w:tblPr>
       <w:tblGrid>
-        <w:gridCol w:w="3301"/>
+        <w:gridCol w:w="3298"/>
         <w:gridCol w:w="1546"/>
-        <w:gridCol w:w="2726"/>
-        <w:gridCol w:w="2918"/>
+        <w:gridCol w:w="2727"/>
+        <w:gridCol w:w="2920"/>
       </w:tblGrid>
       <w:tr>
         <w:trPr>
@@ -804,7 +787,7 @@
         <w:tc>
           <w:tcPr>
             <w:cnfStyle w:val="001000000000" w:firstRow="0" w:lastRow="0" w:firstColumn="1" w:lastColumn="0" w:oddVBand="0" w:evenVBand="0" w:oddHBand="0" w:evenHBand="0" w:firstRowFirstColumn="0" w:firstRowLastColumn="0" w:lastRowFirstColumn="0" w:lastRowLastColumn="0"/>
-            <w:tcW w:w="3370" w:type="dxa"/>
+            <w:tcW w:w="3298" w:type="dxa"/>
           </w:tcPr>
           <w:p>
             <w:pPr>
@@ -822,7 +805,7 @@
         </w:tc>
         <w:tc>
           <w:tcPr>
-            <w:tcW w:w="1374" w:type="dxa"/>
+            <w:tcW w:w="1546" w:type="dxa"/>
           </w:tcPr>
           <w:p>
             <w:pPr>
@@ -841,7 +824,7 @@
         </w:tc>
         <w:tc>
           <w:tcPr>
-            <w:tcW w:w="2770" w:type="dxa"/>
+            <w:tcW w:w="2727" w:type="dxa"/>
           </w:tcPr>
           <w:p>
             <w:pPr>
@@ -860,7 +843,7 @@
         </w:tc>
         <w:tc>
           <w:tcPr>
-            <w:tcW w:w="2977" w:type="dxa"/>
+            <w:tcW w:w="2920" w:type="dxa"/>
           </w:tcPr>
           <w:p>
             <w:pPr>
@@ -885,7 +868,7 @@
         <w:tc>
           <w:tcPr>
             <w:cnfStyle w:val="001000000000" w:firstRow="0" w:lastRow="0" w:firstColumn="1" w:lastColumn="0" w:oddVBand="0" w:evenVBand="0" w:oddHBand="0" w:evenHBand="0" w:firstRowFirstColumn="0" w:firstRowLastColumn="0" w:lastRowFirstColumn="0" w:lastRowLastColumn="0"/>
-            <w:tcW w:w="3370" w:type="dxa"/>
+            <w:tcW w:w="3298" w:type="dxa"/>
           </w:tcPr>
           <w:p>
             <w:pPr>
@@ -903,7 +886,7 @@
         </w:tc>
         <w:tc>
           <w:tcPr>
-            <w:tcW w:w="1374" w:type="dxa"/>
+            <w:tcW w:w="1546" w:type="dxa"/>
           </w:tcPr>
           <w:p>
             <w:pPr>
@@ -922,7 +905,7 @@
         </w:tc>
         <w:tc>
           <w:tcPr>
-            <w:tcW w:w="2770" w:type="dxa"/>
+            <w:tcW w:w="2727" w:type="dxa"/>
           </w:tcPr>
           <w:p>
             <w:pPr>
@@ -941,7 +924,7 @@
         </w:tc>
         <w:tc>
           <w:tcPr>
-            <w:tcW w:w="2977" w:type="dxa"/>
+            <w:tcW w:w="2920" w:type="dxa"/>
           </w:tcPr>
           <w:p>
             <w:pPr>
@@ -963,7 +946,7 @@
         <w:tc>
           <w:tcPr>
             <w:cnfStyle w:val="001000000000" w:firstRow="0" w:lastRow="0" w:firstColumn="1" w:lastColumn="0" w:oddVBand="0" w:evenVBand="0" w:oddHBand="0" w:evenHBand="0" w:firstRowFirstColumn="0" w:firstRowLastColumn="0" w:lastRowFirstColumn="0" w:lastRowLastColumn="0"/>
-            <w:tcW w:w="3370" w:type="dxa"/>
+            <w:tcW w:w="3298" w:type="dxa"/>
           </w:tcPr>
           <w:p>
             <w:pPr>
@@ -981,7 +964,7 @@
         </w:tc>
         <w:tc>
           <w:tcPr>
-            <w:tcW w:w="1374" w:type="dxa"/>
+            <w:tcW w:w="1546" w:type="dxa"/>
           </w:tcPr>
           <w:p>
             <w:pPr>
@@ -1000,7 +983,7 @@
         </w:tc>
         <w:tc>
           <w:tcPr>
-            <w:tcW w:w="2770" w:type="dxa"/>
+            <w:tcW w:w="2727" w:type="dxa"/>
           </w:tcPr>
           <w:p>
             <w:pPr>
@@ -1013,27 +996,13 @@
               <w:rPr>
                 <w:rFonts w:ascii="Tahoma" w:hAnsi="Tahoma" w:cs="Tahoma"/>
               </w:rPr>
-              <w:t xml:space="preserve">No saber con exactitud en qué </w:t>
-            </w:r>
-            <w:proofErr w:type="gramStart"/>
-            <w:r>
-              <w:rPr>
-                <w:rFonts w:ascii="Tahoma" w:hAnsi="Tahoma" w:cs="Tahoma"/>
-              </w:rPr>
-              <w:t>status</w:t>
-            </w:r>
-            <w:proofErr w:type="gramEnd"/>
-            <w:r>
-              <w:rPr>
-                <w:rFonts w:ascii="Tahoma" w:hAnsi="Tahoma" w:cs="Tahoma"/>
-              </w:rPr>
-              <w:t xml:space="preserve"> se encuentra la requisición, provocando confusión con el cliente.</w:t>
+              <w:t>No saber con exactitud en qué status se encuentra la requisición, provocando confusión con el cliente.</w:t>
             </w:r>
           </w:p>
         </w:tc>
         <w:tc>
           <w:tcPr>
-            <w:tcW w:w="2977" w:type="dxa"/>
+            <w:tcW w:w="2920" w:type="dxa"/>
           </w:tcPr>
           <w:p>
             <w:pPr>
@@ -1058,7 +1027,7 @@
         <w:tc>
           <w:tcPr>
             <w:cnfStyle w:val="001000000000" w:firstRow="0" w:lastRow="0" w:firstColumn="1" w:lastColumn="0" w:oddVBand="0" w:evenVBand="0" w:oddHBand="0" w:evenHBand="0" w:firstRowFirstColumn="0" w:firstRowLastColumn="0" w:lastRowFirstColumn="0" w:lastRowLastColumn="0"/>
-            <w:tcW w:w="3370" w:type="dxa"/>
+            <w:tcW w:w="3298" w:type="dxa"/>
           </w:tcPr>
           <w:p>
             <w:pPr>
@@ -1076,7 +1045,7 @@
         </w:tc>
         <w:tc>
           <w:tcPr>
-            <w:tcW w:w="1374" w:type="dxa"/>
+            <w:tcW w:w="1546" w:type="dxa"/>
           </w:tcPr>
           <w:p>
             <w:pPr>
@@ -1095,7 +1064,7 @@
         </w:tc>
         <w:tc>
           <w:tcPr>
-            <w:tcW w:w="2770" w:type="dxa"/>
+            <w:tcW w:w="2727" w:type="dxa"/>
           </w:tcPr>
           <w:p>
             <w:pPr>
@@ -1114,7 +1083,7 @@
         </w:tc>
         <w:tc>
           <w:tcPr>
-            <w:tcW w:w="2977" w:type="dxa"/>
+            <w:tcW w:w="2920" w:type="dxa"/>
           </w:tcPr>
           <w:p>
             <w:pPr>
@@ -1136,48 +1105,10 @@
         <w:tc>
           <w:tcPr>
             <w:cnfStyle w:val="001000000000" w:firstRow="0" w:lastRow="0" w:firstColumn="1" w:lastColumn="0" w:oddVBand="0" w:evenVBand="0" w:oddHBand="0" w:evenHBand="0" w:firstRowFirstColumn="0" w:firstRowLastColumn="0" w:lastRowFirstColumn="0" w:lastRowLastColumn="0"/>
-            <w:tcW w:w="3370" w:type="dxa"/>
+            <w:tcW w:w="3298" w:type="dxa"/>
           </w:tcPr>
           <w:p>
             <w:pPr>
-              <w:rPr>
-                <w:rFonts w:ascii="Tahoma" w:hAnsi="Tahoma" w:cs="Tahoma"/>
-              </w:rPr>
-            </w:pPr>
-            <w:r>
-              <w:rPr>
-                <w:rFonts w:ascii="Tahoma" w:hAnsi="Tahoma" w:cs="Tahoma"/>
-              </w:rPr>
-              <w:t>Embarques de tomates</w:t>
-            </w:r>
-          </w:p>
-        </w:tc>
-        <w:tc>
-          <w:tcPr>
-            <w:tcW w:w="1374" w:type="dxa"/>
-          </w:tcPr>
-          <w:p>
-            <w:pPr>
-              <w:cnfStyle w:val="000000000000" w:firstRow="0" w:lastRow="0" w:firstColumn="0" w:lastColumn="0" w:oddVBand="0" w:evenVBand="0" w:oddHBand="0" w:evenHBand="0" w:firstRowFirstColumn="0" w:firstRowLastColumn="0" w:lastRowFirstColumn="0" w:lastRowLastColumn="0"/>
-              <w:rPr>
-                <w:rFonts w:ascii="Tahoma" w:hAnsi="Tahoma" w:cs="Tahoma"/>
-              </w:rPr>
-            </w:pPr>
-            <w:r>
-              <w:rPr>
-                <w:rFonts w:ascii="Tahoma" w:hAnsi="Tahoma" w:cs="Tahoma"/>
-              </w:rPr>
-              <w:t>Media</w:t>
-            </w:r>
-          </w:p>
-        </w:tc>
-        <w:tc>
-          <w:tcPr>
-            <w:tcW w:w="2770" w:type="dxa"/>
-          </w:tcPr>
-          <w:p>
-            <w:pPr>
-              <w:cnfStyle w:val="000000000000" w:firstRow="0" w:lastRow="0" w:firstColumn="0" w:lastColumn="0" w:oddVBand="0" w:evenVBand="0" w:oddHBand="0" w:evenHBand="0" w:firstRowFirstColumn="0" w:firstRowLastColumn="0" w:lastRowFirstColumn="0" w:lastRowLastColumn="0"/>
               <w:rPr>
                 <w:rFonts w:ascii="Tahoma" w:hAnsi="Tahoma" w:cs="Tahoma"/>
               </w:rPr>
@@ -1186,48 +1117,11 @@
         </w:tc>
         <w:tc>
           <w:tcPr>
-            <w:tcW w:w="2977" w:type="dxa"/>
+            <w:tcW w:w="1546" w:type="dxa"/>
           </w:tcPr>
           <w:p>
             <w:pPr>
               <w:cnfStyle w:val="000000000000" w:firstRow="0" w:lastRow="0" w:firstColumn="0" w:lastColumn="0" w:oddVBand="0" w:evenVBand="0" w:oddHBand="0" w:evenHBand="0" w:firstRowFirstColumn="0" w:firstRowLastColumn="0" w:lastRowFirstColumn="0" w:lastRowLastColumn="0"/>
-              <w:rPr>
-                <w:rFonts w:ascii="Tahoma" w:hAnsi="Tahoma" w:cs="Tahoma"/>
-              </w:rPr>
-            </w:pPr>
-          </w:p>
-        </w:tc>
-      </w:tr>
-      <w:tr>
-        <w:trPr>
-          <w:cnfStyle w:val="000000100000" w:firstRow="0" w:lastRow="0" w:firstColumn="0" w:lastColumn="0" w:oddVBand="0" w:evenVBand="0" w:oddHBand="1" w:evenHBand="0" w:firstRowFirstColumn="0" w:firstRowLastColumn="0" w:lastRowFirstColumn="0" w:lastRowLastColumn="0"/>
-        </w:trPr>
-        <w:tc>
-          <w:tcPr>
-            <w:cnfStyle w:val="001000000000" w:firstRow="0" w:lastRow="0" w:firstColumn="1" w:lastColumn="0" w:oddVBand="0" w:evenVBand="0" w:oddHBand="0" w:evenHBand="0" w:firstRowFirstColumn="0" w:firstRowLastColumn="0" w:lastRowFirstColumn="0" w:lastRowLastColumn="0"/>
-            <w:tcW w:w="3370" w:type="dxa"/>
-          </w:tcPr>
-          <w:p>
-            <w:pPr>
-              <w:rPr>
-                <w:rFonts w:ascii="Tahoma" w:hAnsi="Tahoma" w:cs="Tahoma"/>
-              </w:rPr>
-            </w:pPr>
-            <w:r>
-              <w:rPr>
-                <w:rFonts w:ascii="Tahoma" w:hAnsi="Tahoma" w:cs="Tahoma"/>
-              </w:rPr>
-              <w:t>Levantamiento de alertas de plaga en siembras</w:t>
-            </w:r>
-          </w:p>
-        </w:tc>
-        <w:tc>
-          <w:tcPr>
-            <w:tcW w:w="1374" w:type="dxa"/>
-          </w:tcPr>
-          <w:p>
-            <w:pPr>
-              <w:cnfStyle w:val="000000100000" w:firstRow="0" w:lastRow="0" w:firstColumn="0" w:lastColumn="0" w:oddVBand="0" w:evenVBand="0" w:oddHBand="1" w:evenHBand="0" w:firstRowFirstColumn="0" w:firstRowLastColumn="0" w:lastRowFirstColumn="0" w:lastRowLastColumn="0"/>
               <w:rPr>
                 <w:rFonts w:ascii="Tahoma" w:hAnsi="Tahoma" w:cs="Tahoma"/>
               </w:rPr>
@@ -1236,11 +1130,11 @@
         </w:tc>
         <w:tc>
           <w:tcPr>
-            <w:tcW w:w="2770" w:type="dxa"/>
+            <w:tcW w:w="2727" w:type="dxa"/>
           </w:tcPr>
           <w:p>
             <w:pPr>
-              <w:cnfStyle w:val="000000100000" w:firstRow="0" w:lastRow="0" w:firstColumn="0" w:lastColumn="0" w:oddVBand="0" w:evenVBand="0" w:oddHBand="1" w:evenHBand="0" w:firstRowFirstColumn="0" w:firstRowLastColumn="0" w:lastRowFirstColumn="0" w:lastRowLastColumn="0"/>
+              <w:cnfStyle w:val="000000000000" w:firstRow="0" w:lastRow="0" w:firstColumn="0" w:lastColumn="0" w:oddVBand="0" w:evenVBand="0" w:oddHBand="0" w:evenHBand="0" w:firstRowFirstColumn="0" w:firstRowLastColumn="0" w:lastRowFirstColumn="0" w:lastRowLastColumn="0"/>
               <w:rPr>
                 <w:rFonts w:ascii="Tahoma" w:hAnsi="Tahoma" w:cs="Tahoma"/>
               </w:rPr>
@@ -1249,134 +1143,11 @@
         </w:tc>
         <w:tc>
           <w:tcPr>
-            <w:tcW w:w="2977" w:type="dxa"/>
-          </w:tcPr>
-          <w:p>
-            <w:pPr>
-              <w:cnfStyle w:val="000000100000" w:firstRow="0" w:lastRow="0" w:firstColumn="0" w:lastColumn="0" w:oddVBand="0" w:evenVBand="0" w:oddHBand="1" w:evenHBand="0" w:firstRowFirstColumn="0" w:firstRowLastColumn="0" w:lastRowFirstColumn="0" w:lastRowLastColumn="0"/>
-              <w:rPr>
-                <w:rFonts w:ascii="Tahoma" w:hAnsi="Tahoma" w:cs="Tahoma"/>
-              </w:rPr>
-            </w:pPr>
-          </w:p>
-        </w:tc>
-      </w:tr>
-      <w:tr>
-        <w:tc>
-          <w:tcPr>
-            <w:cnfStyle w:val="001000000000" w:firstRow="0" w:lastRow="0" w:firstColumn="1" w:lastColumn="0" w:oddVBand="0" w:evenVBand="0" w:oddHBand="0" w:evenHBand="0" w:firstRowFirstColumn="0" w:firstRowLastColumn="0" w:lastRowFirstColumn="0" w:lastRowLastColumn="0"/>
-            <w:tcW w:w="3370" w:type="dxa"/>
-          </w:tcPr>
-          <w:p>
-            <w:pPr>
-              <w:rPr>
-                <w:rFonts w:ascii="Tahoma" w:hAnsi="Tahoma" w:cs="Tahoma"/>
-              </w:rPr>
-            </w:pPr>
-            <w:r>
-              <w:rPr>
-                <w:rFonts w:ascii="Tahoma" w:hAnsi="Tahoma" w:cs="Tahoma"/>
-              </w:rPr>
-              <w:t>Clasificación de productos</w:t>
-            </w:r>
-          </w:p>
-        </w:tc>
-        <w:tc>
-          <w:tcPr>
-            <w:tcW w:w="1374" w:type="dxa"/>
+            <w:tcW w:w="2920" w:type="dxa"/>
           </w:tcPr>
           <w:p>
             <w:pPr>
               <w:cnfStyle w:val="000000000000" w:firstRow="0" w:lastRow="0" w:firstColumn="0" w:lastColumn="0" w:oddVBand="0" w:evenVBand="0" w:oddHBand="0" w:evenHBand="0" w:firstRowFirstColumn="0" w:firstRowLastColumn="0" w:lastRowFirstColumn="0" w:lastRowLastColumn="0"/>
-              <w:rPr>
-                <w:rFonts w:ascii="Tahoma" w:hAnsi="Tahoma" w:cs="Tahoma"/>
-              </w:rPr>
-            </w:pPr>
-          </w:p>
-        </w:tc>
-        <w:tc>
-          <w:tcPr>
-            <w:tcW w:w="2770" w:type="dxa"/>
-          </w:tcPr>
-          <w:p>
-            <w:pPr>
-              <w:cnfStyle w:val="000000000000" w:firstRow="0" w:lastRow="0" w:firstColumn="0" w:lastColumn="0" w:oddVBand="0" w:evenVBand="0" w:oddHBand="0" w:evenHBand="0" w:firstRowFirstColumn="0" w:firstRowLastColumn="0" w:lastRowFirstColumn="0" w:lastRowLastColumn="0"/>
-              <w:rPr>
-                <w:rFonts w:ascii="Tahoma" w:hAnsi="Tahoma" w:cs="Tahoma"/>
-              </w:rPr>
-            </w:pPr>
-          </w:p>
-        </w:tc>
-        <w:tc>
-          <w:tcPr>
-            <w:tcW w:w="2977" w:type="dxa"/>
-          </w:tcPr>
-          <w:p>
-            <w:pPr>
-              <w:cnfStyle w:val="000000000000" w:firstRow="0" w:lastRow="0" w:firstColumn="0" w:lastColumn="0" w:oddVBand="0" w:evenVBand="0" w:oddHBand="0" w:evenHBand="0" w:firstRowFirstColumn="0" w:firstRowLastColumn="0" w:lastRowFirstColumn="0" w:lastRowLastColumn="0"/>
-              <w:rPr>
-                <w:rFonts w:ascii="Tahoma" w:hAnsi="Tahoma" w:cs="Tahoma"/>
-              </w:rPr>
-            </w:pPr>
-          </w:p>
-        </w:tc>
-      </w:tr>
-      <w:tr>
-        <w:trPr>
-          <w:cnfStyle w:val="000000100000" w:firstRow="0" w:lastRow="0" w:firstColumn="0" w:lastColumn="0" w:oddVBand="0" w:evenVBand="0" w:oddHBand="1" w:evenHBand="0" w:firstRowFirstColumn="0" w:firstRowLastColumn="0" w:lastRowFirstColumn="0" w:lastRowLastColumn="0"/>
-        </w:trPr>
-        <w:tc>
-          <w:tcPr>
-            <w:cnfStyle w:val="001000000000" w:firstRow="0" w:lastRow="0" w:firstColumn="1" w:lastColumn="0" w:oddVBand="0" w:evenVBand="0" w:oddHBand="0" w:evenHBand="0" w:firstRowFirstColumn="0" w:firstRowLastColumn="0" w:lastRowFirstColumn="0" w:lastRowLastColumn="0"/>
-            <w:tcW w:w="3370" w:type="dxa"/>
-          </w:tcPr>
-          <w:p>
-            <w:pPr>
-              <w:rPr>
-                <w:rFonts w:ascii="Tahoma" w:hAnsi="Tahoma" w:cs="Tahoma"/>
-              </w:rPr>
-            </w:pPr>
-            <w:r>
-              <w:rPr>
-                <w:rFonts w:ascii="Tahoma" w:hAnsi="Tahoma" w:cs="Tahoma"/>
-              </w:rPr>
-              <w:t xml:space="preserve">Surtido de requisiciones </w:t>
-            </w:r>
-          </w:p>
-        </w:tc>
-        <w:tc>
-          <w:tcPr>
-            <w:tcW w:w="1374" w:type="dxa"/>
-          </w:tcPr>
-          <w:p>
-            <w:pPr>
-              <w:cnfStyle w:val="000000100000" w:firstRow="0" w:lastRow="0" w:firstColumn="0" w:lastColumn="0" w:oddVBand="0" w:evenVBand="0" w:oddHBand="1" w:evenHBand="0" w:firstRowFirstColumn="0" w:firstRowLastColumn="0" w:lastRowFirstColumn="0" w:lastRowLastColumn="0"/>
-              <w:rPr>
-                <w:rFonts w:ascii="Tahoma" w:hAnsi="Tahoma" w:cs="Tahoma"/>
-              </w:rPr>
-            </w:pPr>
-          </w:p>
-        </w:tc>
-        <w:tc>
-          <w:tcPr>
-            <w:tcW w:w="2770" w:type="dxa"/>
-          </w:tcPr>
-          <w:p>
-            <w:pPr>
-              <w:cnfStyle w:val="000000100000" w:firstRow="0" w:lastRow="0" w:firstColumn="0" w:lastColumn="0" w:oddVBand="0" w:evenVBand="0" w:oddHBand="1" w:evenHBand="0" w:firstRowFirstColumn="0" w:firstRowLastColumn="0" w:lastRowFirstColumn="0" w:lastRowLastColumn="0"/>
-              <w:rPr>
-                <w:rFonts w:ascii="Tahoma" w:hAnsi="Tahoma" w:cs="Tahoma"/>
-              </w:rPr>
-            </w:pPr>
-          </w:p>
-        </w:tc>
-        <w:tc>
-          <w:tcPr>
-            <w:tcW w:w="2977" w:type="dxa"/>
-          </w:tcPr>
-          <w:p>
-            <w:pPr>
-              <w:cnfStyle w:val="000000100000" w:firstRow="0" w:lastRow="0" w:firstColumn="0" w:lastColumn="0" w:oddVBand="0" w:evenVBand="0" w:oddHBand="1" w:evenHBand="0" w:firstRowFirstColumn="0" w:firstRowLastColumn="0" w:lastRowFirstColumn="0" w:lastRowLastColumn="0"/>
               <w:rPr>
                 <w:rFonts w:ascii="Tahoma" w:hAnsi="Tahoma" w:cs="Tahoma"/>
               </w:rPr>
@@ -1446,19 +1217,44 @@
       <w:pPr>
         <w:rPr>
           <w:rFonts w:ascii="Tahoma" w:hAnsi="Tahoma" w:cs="Tahoma"/>
-          <w:sz w:val="24"/>
-          <w:szCs w:val="24"/>
-        </w:rPr>
-      </w:pPr>
-      <w:r>
-        <w:rPr>
-          <w:rFonts w:ascii="Tahoma" w:hAnsi="Tahoma" w:cs="Tahoma"/>
           <w:b/>
           <w:bCs/>
           <w:sz w:val="24"/>
           <w:szCs w:val="24"/>
           <w:lang w:val="es-MX"/>
         </w:rPr>
+      </w:pPr>
+    </w:p>
+    <w:p>
+      <w:pPr>
+        <w:rPr>
+          <w:rFonts w:ascii="Tahoma" w:hAnsi="Tahoma" w:cs="Tahoma"/>
+          <w:b/>
+          <w:bCs/>
+          <w:sz w:val="24"/>
+          <w:szCs w:val="24"/>
+          <w:lang w:val="es-MX"/>
+        </w:rPr>
+      </w:pPr>
+    </w:p>
+    <w:p>
+      <w:pPr>
+        <w:rPr>
+          <w:rFonts w:ascii="Tahoma" w:hAnsi="Tahoma" w:cs="Tahoma"/>
+          <w:sz w:val="24"/>
+          <w:szCs w:val="24"/>
+        </w:rPr>
+      </w:pPr>
+      <w:r>
+        <w:rPr>
+          <w:rFonts w:ascii="Tahoma" w:hAnsi="Tahoma" w:cs="Tahoma"/>
+          <w:b/>
+          <w:bCs/>
+          <w:sz w:val="24"/>
+          <w:szCs w:val="24"/>
+          <w:lang w:val="es-MX"/>
+        </w:rPr>
+        <w:lastRenderedPageBreak/>
         <w:t>Objetivos a nivel de usuario:</w:t>
       </w:r>
     </w:p>
@@ -1545,25 +1341,7 @@
           <w:sz w:val="24"/>
           <w:szCs w:val="24"/>
         </w:rPr>
-        <w:t xml:space="preserve"> el surtido de las </w:t>
-      </w:r>
-      <w:proofErr w:type="gramStart"/>
-      <w:r>
-        <w:rPr>
-          <w:rFonts w:ascii="Tahoma" w:hAnsi="Tahoma" w:cs="Tahoma"/>
-          <w:sz w:val="24"/>
-          <w:szCs w:val="24"/>
-        </w:rPr>
-        <w:t>requisiciones ,</w:t>
-      </w:r>
-      <w:proofErr w:type="gramEnd"/>
-      <w:r>
-        <w:rPr>
-          <w:rFonts w:ascii="Tahoma" w:hAnsi="Tahoma" w:cs="Tahoma"/>
-          <w:sz w:val="24"/>
-          <w:szCs w:val="24"/>
-        </w:rPr>
-        <w:t xml:space="preserve"> entrada de producto a bodega.</w:t>
+        <w:t xml:space="preserve"> el surtido de las requisiciones , entrada de producto a bodega.</w:t>
       </w:r>
     </w:p>
     <w:p>
@@ -2912,25 +2690,7 @@
           <w:sz w:val="24"/>
           <w:szCs w:val="24"/>
         </w:rPr>
-        <w:t xml:space="preserve"> ya clasificado y se registra en el sistema </w:t>
-      </w:r>
-      <w:proofErr w:type="gramStart"/>
-      <w:r>
-        <w:rPr>
-          <w:rFonts w:ascii="Tahoma" w:hAnsi="Tahoma" w:cs="Tahoma"/>
-          <w:sz w:val="24"/>
-          <w:szCs w:val="24"/>
-        </w:rPr>
-        <w:t>de acuerdo a</w:t>
-      </w:r>
-      <w:proofErr w:type="gramEnd"/>
-      <w:r>
-        <w:rPr>
-          <w:rFonts w:ascii="Tahoma" w:hAnsi="Tahoma" w:cs="Tahoma"/>
-          <w:sz w:val="24"/>
-          <w:szCs w:val="24"/>
-        </w:rPr>
-        <w:t xml:space="preserve"> su clasificación.</w:t>
+        <w:t xml:space="preserve"> ya clasificado y se registra en el sistema de acuerdo a su clasificación.</w:t>
       </w:r>
     </w:p>
     <w:p>
@@ -2963,97 +2723,7 @@
           <w:sz w:val="24"/>
           <w:szCs w:val="24"/>
         </w:rPr>
-        <w:t xml:space="preserve">empleado realiza el surtido de la </w:t>
-      </w:r>
-      <w:proofErr w:type="spellStart"/>
-      <w:r>
-        <w:rPr>
-          <w:rFonts w:ascii="Tahoma" w:hAnsi="Tahoma" w:cs="Tahoma"/>
-          <w:sz w:val="24"/>
-          <w:szCs w:val="24"/>
-        </w:rPr>
-        <w:t>requisicion</w:t>
-      </w:r>
-      <w:proofErr w:type="spellEnd"/>
-      <w:r>
-        <w:rPr>
-          <w:rFonts w:ascii="Tahoma" w:hAnsi="Tahoma" w:cs="Tahoma"/>
-          <w:sz w:val="24"/>
-          <w:szCs w:val="24"/>
-        </w:rPr>
-        <w:t xml:space="preserve"> se genera un archivo con las </w:t>
-      </w:r>
-      <w:proofErr w:type="spellStart"/>
-      <w:r>
-        <w:rPr>
-          <w:rFonts w:ascii="Tahoma" w:hAnsi="Tahoma" w:cs="Tahoma"/>
-          <w:sz w:val="24"/>
-          <w:szCs w:val="24"/>
-        </w:rPr>
-        <w:t>espesificacion</w:t>
-      </w:r>
-      <w:proofErr w:type="spellEnd"/>
-      <w:r>
-        <w:rPr>
-          <w:rFonts w:ascii="Tahoma" w:hAnsi="Tahoma" w:cs="Tahoma"/>
-          <w:sz w:val="24"/>
-          <w:szCs w:val="24"/>
-        </w:rPr>
-        <w:t xml:space="preserve"> del surtido y se le </w:t>
-      </w:r>
-      <w:proofErr w:type="spellStart"/>
-      <w:r>
-        <w:rPr>
-          <w:rFonts w:ascii="Tahoma" w:hAnsi="Tahoma" w:cs="Tahoma"/>
-          <w:sz w:val="24"/>
-          <w:szCs w:val="24"/>
-        </w:rPr>
-        <w:t>envia</w:t>
-      </w:r>
-      <w:proofErr w:type="spellEnd"/>
-      <w:r>
-        <w:rPr>
-          <w:rFonts w:ascii="Tahoma" w:hAnsi="Tahoma" w:cs="Tahoma"/>
-          <w:sz w:val="24"/>
-          <w:szCs w:val="24"/>
-        </w:rPr>
-        <w:t xml:space="preserve"> un correo al cliente que su </w:t>
-      </w:r>
-      <w:proofErr w:type="spellStart"/>
-      <w:r>
-        <w:rPr>
-          <w:rFonts w:ascii="Tahoma" w:hAnsi="Tahoma" w:cs="Tahoma"/>
-          <w:sz w:val="24"/>
-          <w:szCs w:val="24"/>
-        </w:rPr>
-        <w:t>requisicion</w:t>
-      </w:r>
-      <w:proofErr w:type="spellEnd"/>
-      <w:r>
-        <w:rPr>
-          <w:rFonts w:ascii="Tahoma" w:hAnsi="Tahoma" w:cs="Tahoma"/>
-          <w:sz w:val="24"/>
-          <w:szCs w:val="24"/>
-        </w:rPr>
-        <w:t xml:space="preserve"> </w:t>
-      </w:r>
-      <w:proofErr w:type="spellStart"/>
-      <w:r>
-        <w:rPr>
-          <w:rFonts w:ascii="Tahoma" w:hAnsi="Tahoma" w:cs="Tahoma"/>
-          <w:sz w:val="24"/>
-          <w:szCs w:val="24"/>
-        </w:rPr>
-        <w:t>esta</w:t>
-      </w:r>
-      <w:proofErr w:type="spellEnd"/>
-      <w:r>
-        <w:rPr>
-          <w:rFonts w:ascii="Tahoma" w:hAnsi="Tahoma" w:cs="Tahoma"/>
-          <w:sz w:val="24"/>
-          <w:szCs w:val="24"/>
-        </w:rPr>
-        <w:t xml:space="preserve"> en camino.</w:t>
+        <w:t>empleado realiza el surtido de la requisicion se genera un archivo con las espesificacion del surtido y se le envia un correo al cliente que su requisicion esta en camino.</w:t>
       </w:r>
     </w:p>
     <w:p>
@@ -4237,27 +3907,7 @@
           <w:sz w:val="24"/>
           <w:szCs w:val="24"/>
         </w:rPr>
-        <w:t>Garantías de éxito (</w:t>
-      </w:r>
-      <w:proofErr w:type="spellStart"/>
-      <w:r>
-        <w:rPr>
-          <w:rFonts w:ascii="Arial" w:hAnsi="Arial" w:cs="Arial"/>
-          <w:b/>
-          <w:sz w:val="24"/>
-          <w:szCs w:val="24"/>
-        </w:rPr>
-        <w:t>Pos</w:t>
-      </w:r>
-      <w:proofErr w:type="spellEnd"/>
-      <w:r>
-        <w:rPr>
-          <w:rFonts w:ascii="Arial" w:hAnsi="Arial" w:cs="Arial"/>
-          <w:b/>
-          <w:sz w:val="24"/>
-          <w:szCs w:val="24"/>
-        </w:rPr>
-        <w:t xml:space="preserve"> condiciones):</w:t>
+        <w:t>Garantías de éxito (Pos condiciones):</w:t>
       </w:r>
     </w:p>
     <w:p>
@@ -4295,23 +3945,13 @@
         </w:rPr>
         <w:t xml:space="preserve">Se genera un archivo </w:t>
       </w:r>
-      <w:proofErr w:type="spellStart"/>
-      <w:r>
-        <w:rPr>
-          <w:rFonts w:ascii="Arial" w:hAnsi="Arial" w:cs="Arial"/>
-          <w:sz w:val="24"/>
-          <w:szCs w:val="24"/>
-        </w:rPr>
-        <w:t>pdf</w:t>
-      </w:r>
-      <w:proofErr w:type="spellEnd"/>
-      <w:r>
-        <w:rPr>
-          <w:rFonts w:ascii="Arial" w:hAnsi="Arial" w:cs="Arial"/>
-          <w:sz w:val="24"/>
-          <w:szCs w:val="24"/>
-        </w:rPr>
-        <w:t xml:space="preserve"> </w:t>
+      <w:r>
+        <w:rPr>
+          <w:rFonts w:ascii="Arial" w:hAnsi="Arial" w:cs="Arial"/>
+          <w:sz w:val="24"/>
+          <w:szCs w:val="24"/>
+        </w:rPr>
+        <w:t xml:space="preserve">pdf </w:t>
       </w:r>
       <w:r>
         <w:rPr>
@@ -7202,25 +6842,7 @@
           <w:sz w:val="24"/>
           <w:szCs w:val="24"/>
         </w:rPr>
-        <w:t xml:space="preserve">Se precisará también de diferentes interfaces para cada una de las aplicaciones que se le dará (ventas, fumigación de áreas, notificación, envíos, </w:t>
-      </w:r>
-      <w:proofErr w:type="spellStart"/>
-      <w:r>
-        <w:rPr>
-          <w:rFonts w:ascii="Tahoma" w:hAnsi="Tahoma" w:cs="Tahoma"/>
-          <w:sz w:val="24"/>
-          <w:szCs w:val="24"/>
-        </w:rPr>
-        <w:t>etc</w:t>
-      </w:r>
-      <w:proofErr w:type="spellEnd"/>
-      <w:r>
-        <w:rPr>
-          <w:rFonts w:ascii="Tahoma" w:hAnsi="Tahoma" w:cs="Tahoma"/>
-          <w:sz w:val="24"/>
-          <w:szCs w:val="24"/>
-        </w:rPr>
-        <w:t xml:space="preserve">). </w:t>
+        <w:t xml:space="preserve">Se precisará también de diferentes interfaces para cada una de las aplicaciones que se le dará (ventas, fumigación de áreas, notificación, envíos, etc). </w:t>
       </w:r>
     </w:p>
     <w:p>
@@ -7651,25 +7273,7 @@
                 <w:sz w:val="24"/>
                 <w:szCs w:val="24"/>
               </w:rPr>
-              <w:t xml:space="preserve">La clasificación puede cambiar </w:t>
-            </w:r>
-            <w:proofErr w:type="gramStart"/>
-            <w:r>
-              <w:rPr>
-                <w:rFonts w:ascii="Tahoma" w:hAnsi="Tahoma" w:cs="Tahoma"/>
-                <w:sz w:val="24"/>
-                <w:szCs w:val="24"/>
-              </w:rPr>
-              <w:t>de acuerdo a</w:t>
-            </w:r>
-            <w:proofErr w:type="gramEnd"/>
-            <w:r>
-              <w:rPr>
-                <w:rFonts w:ascii="Tahoma" w:hAnsi="Tahoma" w:cs="Tahoma"/>
-                <w:sz w:val="24"/>
-                <w:szCs w:val="24"/>
-              </w:rPr>
-              <w:t xml:space="preserve"> los estándares de los países </w:t>
+              <w:t xml:space="preserve">La clasificación puede cambiar de acuerdo a los estándares de los países </w:t>
             </w:r>
           </w:p>
         </w:tc>
@@ -7883,25 +7487,7 @@
                 <w:sz w:val="24"/>
                 <w:szCs w:val="24"/>
               </w:rPr>
-              <w:t xml:space="preserve">El producto se </w:t>
-            </w:r>
-            <w:proofErr w:type="gramStart"/>
-            <w:r>
-              <w:rPr>
-                <w:rFonts w:ascii="Tahoma" w:hAnsi="Tahoma" w:cs="Tahoma"/>
-                <w:sz w:val="24"/>
-                <w:szCs w:val="24"/>
-              </w:rPr>
-              <w:t>clasificara</w:t>
-            </w:r>
-            <w:proofErr w:type="gramEnd"/>
-            <w:r>
-              <w:rPr>
-                <w:rFonts w:ascii="Tahoma" w:hAnsi="Tahoma" w:cs="Tahoma"/>
-                <w:sz w:val="24"/>
-                <w:szCs w:val="24"/>
-              </w:rPr>
-              <w:t xml:space="preserve"> de acuerdo a los estándares de </w:t>
+              <w:t xml:space="preserve">El producto se clasificara de acuerdo a los estándares de </w:t>
             </w:r>
             <w:r>
               <w:rPr>
@@ -7982,6 +7568,7 @@
                 <w:sz w:val="24"/>
                 <w:szCs w:val="24"/>
               </w:rPr>
+              <w:lastRenderedPageBreak/>
               <w:t>R6</w:t>
             </w:r>
           </w:p>
@@ -8612,17 +8199,8 @@
           <w:b/>
         </w:rPr>
         <w:lastRenderedPageBreak/>
-        <w:t xml:space="preserve">ARTEFACTOS DE LA FASE DE </w:t>
-      </w:r>
-      <w:proofErr w:type="gramStart"/>
-      <w:r>
-        <w:rPr>
-          <w:rFonts w:ascii="Tahoma" w:hAnsi="Tahoma" w:cs="Tahoma"/>
-          <w:b/>
-        </w:rPr>
-        <w:t>ANALISIS :</w:t>
-      </w:r>
-      <w:proofErr w:type="gramEnd"/>
+        <w:t>ARTEFACTOS DE LA FASE DE ANALISIS :</w:t>
+      </w:r>
     </w:p>
     <w:p>
       <w:pPr>
@@ -8827,6 +8405,7 @@
           <w:rFonts w:ascii="Tahoma" w:hAnsi="Tahoma" w:cs="Tahoma"/>
           <w:b/>
           <w:noProof/>
+          <w:lang w:eastAsia="es-ES"/>
         </w:rPr>
         <w:lastRenderedPageBreak/>
         <w:drawing>
@@ -8899,6 +8478,7 @@
           <w:rFonts w:ascii="Tahoma" w:hAnsi="Tahoma" w:cs="Tahoma"/>
           <w:b/>
           <w:noProof/>
+          <w:lang w:eastAsia="es-ES"/>
         </w:rPr>
         <w:drawing>
           <wp:inline distT="0" distB="0" distL="0" distR="0">
@@ -9034,36 +8614,14 @@
         </w:rPr>
         <w:t xml:space="preserve"> </w:t>
       </w:r>
-      <w:proofErr w:type="spellStart"/>
-      <w:proofErr w:type="gramStart"/>
-      <w:r>
-        <w:rPr>
-          <w:rFonts w:ascii="Arial" w:hAnsi="Arial" w:cs="Arial"/>
-          <w:sz w:val="24"/>
-          <w:szCs w:val="24"/>
-          <w:lang w:val="es-MX"/>
-        </w:rPr>
-        <w:t>CrearNuevaReq</w:t>
-      </w:r>
-      <w:proofErr w:type="spellEnd"/>
-      <w:r>
-        <w:rPr>
-          <w:rFonts w:ascii="Arial" w:hAnsi="Arial" w:cs="Arial"/>
-          <w:sz w:val="24"/>
-          <w:szCs w:val="24"/>
-          <w:lang w:val="es-MX"/>
-        </w:rPr>
-        <w:t>(</w:t>
-      </w:r>
-      <w:proofErr w:type="gramEnd"/>
-      <w:r>
-        <w:rPr>
-          <w:rFonts w:ascii="Arial" w:hAnsi="Arial" w:cs="Arial"/>
-          <w:sz w:val="24"/>
-          <w:szCs w:val="24"/>
-          <w:lang w:val="es-MX"/>
-        </w:rPr>
-        <w:t>)</w:t>
+      <w:r>
+        <w:rPr>
+          <w:rFonts w:ascii="Arial" w:hAnsi="Arial" w:cs="Arial"/>
+          <w:sz w:val="24"/>
+          <w:szCs w:val="24"/>
+          <w:lang w:val="es-MX"/>
+        </w:rPr>
+        <w:t>CrearNuevaReq()</w:t>
       </w:r>
     </w:p>
     <w:p>
@@ -9261,8 +8819,6 @@
         </w:rPr>
         <w:t xml:space="preserve"> </w:t>
       </w:r>
-      <w:proofErr w:type="spellStart"/>
-      <w:proofErr w:type="gramStart"/>
       <w:r>
         <w:rPr>
           <w:rFonts w:ascii="Arial" w:hAnsi="Arial" w:cs="Arial"/>
@@ -9272,25 +8828,14 @@
         </w:rPr>
         <w:t>IngresarPrioridad</w:t>
       </w:r>
-      <w:proofErr w:type="spellEnd"/>
-      <w:r>
-        <w:rPr>
-          <w:rFonts w:ascii="Arial" w:hAnsi="Arial" w:cs="Arial"/>
-          <w:sz w:val="24"/>
-          <w:szCs w:val="24"/>
-          <w:lang w:val="es-MX"/>
-        </w:rPr>
-        <w:t>(</w:t>
-      </w:r>
-      <w:proofErr w:type="gramEnd"/>
-      <w:r>
-        <w:rPr>
-          <w:rFonts w:ascii="Arial" w:hAnsi="Arial" w:cs="Arial"/>
-          <w:sz w:val="24"/>
-          <w:szCs w:val="24"/>
-          <w:lang w:val="es-MX"/>
-        </w:rPr>
-        <w:t>)</w:t>
+      <w:r>
+        <w:rPr>
+          <w:rFonts w:ascii="Arial" w:hAnsi="Arial" w:cs="Arial"/>
+          <w:sz w:val="24"/>
+          <w:szCs w:val="24"/>
+          <w:lang w:val="es-MX"/>
+        </w:rPr>
+        <w:t>()</w:t>
       </w:r>
     </w:p>
     <w:p>
@@ -9411,27 +8956,7 @@
           <w:szCs w:val="24"/>
           <w:lang w:val="es-MX"/>
         </w:rPr>
-        <w:t xml:space="preserve"> se </w:t>
-      </w:r>
-      <w:proofErr w:type="spellStart"/>
-      <w:r>
-        <w:rPr>
-          <w:rFonts w:ascii="Arial" w:hAnsi="Arial" w:cs="Arial"/>
-          <w:sz w:val="24"/>
-          <w:szCs w:val="24"/>
-          <w:lang w:val="es-MX"/>
-        </w:rPr>
-        <w:t>declaro</w:t>
-      </w:r>
-      <w:proofErr w:type="spellEnd"/>
-      <w:r>
-        <w:rPr>
-          <w:rFonts w:ascii="Arial" w:hAnsi="Arial" w:cs="Arial"/>
-          <w:sz w:val="24"/>
-          <w:szCs w:val="24"/>
-          <w:lang w:val="es-MX"/>
-        </w:rPr>
-        <w:t>.</w:t>
+        <w:t xml:space="preserve"> se declaro.</w:t>
       </w:r>
     </w:p>
     <w:p>
@@ -9649,27 +9174,7 @@
           <w:szCs w:val="24"/>
           <w:lang w:val="es-MX"/>
         </w:rPr>
-        <w:t xml:space="preserve">r se asoció con una especificación del producto por coincidencia en base al </w:t>
-      </w:r>
-      <w:proofErr w:type="spellStart"/>
-      <w:r>
-        <w:rPr>
-          <w:rFonts w:ascii="Arial" w:hAnsi="Arial" w:cs="Arial"/>
-          <w:sz w:val="24"/>
-          <w:szCs w:val="24"/>
-          <w:lang w:val="es-MX"/>
-        </w:rPr>
-        <w:t>idproducto</w:t>
-      </w:r>
-      <w:proofErr w:type="spellEnd"/>
-      <w:r>
-        <w:rPr>
-          <w:rFonts w:ascii="Arial" w:hAnsi="Arial" w:cs="Arial"/>
-          <w:sz w:val="24"/>
-          <w:szCs w:val="24"/>
-          <w:lang w:val="es-MX"/>
-        </w:rPr>
-        <w:t xml:space="preserve"> (Modificación de asociaciones).</w:t>
+        <w:t>r se asoció con una especificación del producto por coincidencia en base al idproducto (Modificación de asociaciones).</w:t>
       </w:r>
     </w:p>
     <w:p>
@@ -9687,27 +9192,14 @@
           <w:lang w:val="es-MX"/>
         </w:rPr>
       </w:pPr>
-      <w:proofErr w:type="spellStart"/>
-      <w:proofErr w:type="gramStart"/>
-      <w:r>
-        <w:rPr>
-          <w:rFonts w:ascii="Arial" w:hAnsi="Arial" w:cs="Arial"/>
-          <w:sz w:val="24"/>
-          <w:szCs w:val="24"/>
-          <w:lang w:val="es-MX"/>
-        </w:rPr>
-        <w:t>r.prodcantidad</w:t>
-      </w:r>
-      <w:proofErr w:type="spellEnd"/>
-      <w:proofErr w:type="gramEnd"/>
-      <w:r>
-        <w:rPr>
-          <w:rFonts w:ascii="Arial" w:hAnsi="Arial" w:cs="Arial"/>
-          <w:sz w:val="24"/>
-          <w:szCs w:val="24"/>
-          <w:lang w:val="es-MX"/>
-        </w:rPr>
-        <w:t xml:space="preserve"> paso a ser cantidad (Modificación de asociaciones).</w:t>
+      <w:r>
+        <w:rPr>
+          <w:rFonts w:ascii="Arial" w:hAnsi="Arial" w:cs="Arial"/>
+          <w:sz w:val="24"/>
+          <w:szCs w:val="24"/>
+          <w:lang w:val="es-MX"/>
+        </w:rPr>
+        <w:t>r.prodcantidad paso a ser cantidad (Modificación de asociaciones).</w:t>
       </w:r>
     </w:p>
     <w:p>
@@ -9775,7 +9267,6 @@
         </w:rPr>
         <w:t xml:space="preserve"> </w:t>
       </w:r>
-      <w:proofErr w:type="gramStart"/>
       <w:r>
         <w:rPr>
           <w:rFonts w:ascii="Arial" w:hAnsi="Arial" w:cs="Arial"/>
@@ -9792,17 +9283,7 @@
           <w:szCs w:val="24"/>
           <w:lang w:val="es-MX"/>
         </w:rPr>
-        <w:t>(</w:t>
-      </w:r>
-      <w:proofErr w:type="gramEnd"/>
-      <w:r>
-        <w:rPr>
-          <w:rFonts w:ascii="Arial" w:hAnsi="Arial" w:cs="Arial"/>
-          <w:sz w:val="24"/>
-          <w:szCs w:val="24"/>
-          <w:lang w:val="es-MX"/>
-        </w:rPr>
-        <w:t>)</w:t>
+        <w:t>()</w:t>
       </w:r>
     </w:p>
     <w:p>
@@ -9917,25 +9398,14 @@
         <w:lastRenderedPageBreak/>
         <w:t xml:space="preserve"> </w:t>
       </w:r>
-      <w:proofErr w:type="gramStart"/>
-      <w:r>
-        <w:rPr>
-          <w:rFonts w:ascii="Arial" w:hAnsi="Arial" w:cs="Arial"/>
-          <w:sz w:val="24"/>
-          <w:szCs w:val="24"/>
-          <w:lang w:val="es-MX"/>
-        </w:rPr>
-        <w:t>r.registrorequisicion</w:t>
-      </w:r>
-      <w:proofErr w:type="gramEnd"/>
-      <w:r>
-        <w:rPr>
-          <w:rFonts w:ascii="Arial" w:hAnsi="Arial" w:cs="Arial"/>
-          <w:sz w:val="24"/>
-          <w:szCs w:val="24"/>
-          <w:lang w:val="es-MX"/>
-        </w:rPr>
-        <w:t xml:space="preserve"> paso a ser verdadero.</w:t>
+      <w:r>
+        <w:rPr>
+          <w:rFonts w:ascii="Arial" w:hAnsi="Arial" w:cs="Arial"/>
+          <w:sz w:val="24"/>
+          <w:szCs w:val="24"/>
+          <w:lang w:val="es-MX"/>
+        </w:rPr>
+        <w:t>r.registrorequisicion paso a ser verdadero.</w:t>
       </w:r>
     </w:p>
     <w:p>
@@ -10017,36 +9487,14 @@
         </w:rPr>
         <w:t xml:space="preserve"> </w:t>
       </w:r>
-      <w:proofErr w:type="spellStart"/>
-      <w:proofErr w:type="gramStart"/>
-      <w:r>
-        <w:rPr>
-          <w:rFonts w:ascii="Arial" w:hAnsi="Arial" w:cs="Arial"/>
-          <w:sz w:val="24"/>
-          <w:szCs w:val="24"/>
-          <w:lang w:val="es-MX"/>
-        </w:rPr>
-        <w:t>SeleccionarRequiscion</w:t>
-      </w:r>
-      <w:proofErr w:type="spellEnd"/>
-      <w:r>
-        <w:rPr>
-          <w:rFonts w:ascii="Arial" w:hAnsi="Arial" w:cs="Arial"/>
-          <w:sz w:val="24"/>
-          <w:szCs w:val="24"/>
-          <w:lang w:val="es-MX"/>
-        </w:rPr>
-        <w:t>(</w:t>
-      </w:r>
-      <w:proofErr w:type="gramEnd"/>
-      <w:r>
-        <w:rPr>
-          <w:rFonts w:ascii="Arial" w:hAnsi="Arial" w:cs="Arial"/>
-          <w:sz w:val="24"/>
-          <w:szCs w:val="24"/>
-          <w:lang w:val="es-MX"/>
-        </w:rPr>
-        <w:t>)</w:t>
+      <w:r>
+        <w:rPr>
+          <w:rFonts w:ascii="Arial" w:hAnsi="Arial" w:cs="Arial"/>
+          <w:sz w:val="24"/>
+          <w:szCs w:val="24"/>
+          <w:lang w:val="es-MX"/>
+        </w:rPr>
+        <w:t>SeleccionarRequiscion()</w:t>
       </w:r>
     </w:p>
     <w:p>
@@ -10142,47 +9590,14 @@
           <w:lang w:val="es-MX"/>
         </w:rPr>
       </w:pPr>
-      <w:proofErr w:type="spellStart"/>
-      <w:proofErr w:type="gramStart"/>
-      <w:r>
-        <w:rPr>
-          <w:rFonts w:ascii="Arial" w:hAnsi="Arial" w:cs="Arial"/>
-          <w:sz w:val="24"/>
-          <w:szCs w:val="24"/>
-          <w:lang w:val="es-MX"/>
-        </w:rPr>
-        <w:t>S.seleccionaRequiscion</w:t>
-      </w:r>
-      <w:proofErr w:type="spellEnd"/>
-      <w:proofErr w:type="gramEnd"/>
-      <w:r>
-        <w:rPr>
-          <w:rFonts w:ascii="Arial" w:hAnsi="Arial" w:cs="Arial"/>
-          <w:sz w:val="24"/>
-          <w:szCs w:val="24"/>
-          <w:lang w:val="es-MX"/>
-        </w:rPr>
-        <w:t xml:space="preserve"> se asocia con Surtir </w:t>
-      </w:r>
-      <w:proofErr w:type="spellStart"/>
-      <w:r>
-        <w:rPr>
-          <w:rFonts w:ascii="Arial" w:hAnsi="Arial" w:cs="Arial"/>
-          <w:sz w:val="24"/>
-          <w:szCs w:val="24"/>
-          <w:lang w:val="es-MX"/>
-        </w:rPr>
-        <w:t>Requisicion</w:t>
-      </w:r>
-      <w:proofErr w:type="spellEnd"/>
-      <w:r>
-        <w:rPr>
-          <w:rFonts w:ascii="Arial" w:hAnsi="Arial" w:cs="Arial"/>
-          <w:sz w:val="24"/>
-          <w:szCs w:val="24"/>
-          <w:lang w:val="es-MX"/>
-        </w:rPr>
-        <w:t>.</w:t>
+      <w:r>
+        <w:rPr>
+          <w:rFonts w:ascii="Arial" w:hAnsi="Arial" w:cs="Arial"/>
+          <w:sz w:val="24"/>
+          <w:szCs w:val="24"/>
+          <w:lang w:val="es-MX"/>
+        </w:rPr>
+        <w:t>S.seleccionaRequiscion se asocia con Surtir Requisicion.</w:t>
       </w:r>
     </w:p>
     <w:p>
@@ -10254,8 +9669,6 @@
         </w:rPr>
         <w:t xml:space="preserve"> </w:t>
       </w:r>
-      <w:proofErr w:type="spellStart"/>
-      <w:proofErr w:type="gramStart"/>
       <w:r>
         <w:rPr>
           <w:rFonts w:ascii="Arial" w:hAnsi="Arial" w:cs="Arial"/>
@@ -10274,25 +9687,14 @@
         </w:rPr>
         <w:t>Lotes</w:t>
       </w:r>
-      <w:proofErr w:type="spellEnd"/>
-      <w:r>
-        <w:rPr>
-          <w:rFonts w:ascii="Arial" w:hAnsi="Arial" w:cs="Arial"/>
-          <w:sz w:val="24"/>
-          <w:szCs w:val="24"/>
-          <w:lang w:val="es-MX"/>
-        </w:rPr>
-        <w:t>(</w:t>
-      </w:r>
-      <w:proofErr w:type="gramEnd"/>
-      <w:r>
-        <w:rPr>
-          <w:rFonts w:ascii="Arial" w:hAnsi="Arial" w:cs="Arial"/>
-          <w:sz w:val="24"/>
-          <w:szCs w:val="24"/>
-          <w:lang w:val="es-MX"/>
-        </w:rPr>
-        <w:t>)</w:t>
+      <w:r>
+        <w:rPr>
+          <w:rFonts w:ascii="Arial" w:hAnsi="Arial" w:cs="Arial"/>
+          <w:sz w:val="24"/>
+          <w:szCs w:val="24"/>
+          <w:lang w:val="es-MX"/>
+        </w:rPr>
+        <w:t>()</w:t>
       </w:r>
     </w:p>
     <w:p>
@@ -10397,27 +9799,14 @@
           <w:lang w:val="es-MX"/>
         </w:rPr>
       </w:pPr>
-      <w:proofErr w:type="spellStart"/>
-      <w:proofErr w:type="gramStart"/>
-      <w:r>
-        <w:rPr>
-          <w:rFonts w:ascii="Arial" w:hAnsi="Arial" w:cs="Arial"/>
-          <w:sz w:val="24"/>
-          <w:szCs w:val="24"/>
-          <w:lang w:val="es-MX"/>
-        </w:rPr>
-        <w:t>S.lotes</w:t>
-      </w:r>
-      <w:proofErr w:type="spellEnd"/>
-      <w:proofErr w:type="gramEnd"/>
-      <w:r>
-        <w:rPr>
-          <w:rFonts w:ascii="Arial" w:hAnsi="Arial" w:cs="Arial"/>
-          <w:sz w:val="24"/>
-          <w:szCs w:val="24"/>
-          <w:lang w:val="es-MX"/>
-        </w:rPr>
-        <w:t xml:space="preserve"> se asocia con Surtir requisición.</w:t>
+      <w:r>
+        <w:rPr>
+          <w:rFonts w:ascii="Arial" w:hAnsi="Arial" w:cs="Arial"/>
+          <w:sz w:val="24"/>
+          <w:szCs w:val="24"/>
+          <w:lang w:val="es-MX"/>
+        </w:rPr>
+        <w:t>S.lotes se asocia con Surtir requisición.</w:t>
       </w:r>
     </w:p>
     <w:p>
@@ -10482,8 +9871,6 @@
         </w:rPr>
         <w:t xml:space="preserve"> </w:t>
       </w:r>
-      <w:proofErr w:type="spellStart"/>
-      <w:proofErr w:type="gramStart"/>
       <w:r>
         <w:rPr>
           <w:rFonts w:ascii="Arial" w:hAnsi="Arial" w:cs="Arial"/>
@@ -10493,25 +9880,14 @@
         </w:rPr>
         <w:t>RegistrarSurtido</w:t>
       </w:r>
-      <w:proofErr w:type="spellEnd"/>
-      <w:r>
-        <w:rPr>
-          <w:rFonts w:ascii="Arial" w:hAnsi="Arial" w:cs="Arial"/>
-          <w:sz w:val="24"/>
-          <w:szCs w:val="24"/>
-          <w:lang w:val="es-MX"/>
-        </w:rPr>
-        <w:t>(</w:t>
-      </w:r>
-      <w:proofErr w:type="gramEnd"/>
-      <w:r>
-        <w:rPr>
-          <w:rFonts w:ascii="Arial" w:hAnsi="Arial" w:cs="Arial"/>
-          <w:sz w:val="24"/>
-          <w:szCs w:val="24"/>
-          <w:lang w:val="es-MX"/>
-        </w:rPr>
-        <w:t>)</w:t>
+      <w:r>
+        <w:rPr>
+          <w:rFonts w:ascii="Arial" w:hAnsi="Arial" w:cs="Arial"/>
+          <w:sz w:val="24"/>
+          <w:szCs w:val="24"/>
+          <w:lang w:val="es-MX"/>
+        </w:rPr>
+        <w:t>()</w:t>
       </w:r>
     </w:p>
     <w:p>
@@ -10600,8 +9976,6 @@
         </w:rPr>
         <w:t>Se creo una instancia de requisición r</w:t>
       </w:r>
-      <w:bookmarkStart w:id="0" w:name="_GoBack"/>
-      <w:bookmarkEnd w:id="0"/>
     </w:p>
     <w:p>
       <w:pPr>
@@ -10634,27 +10008,7 @@
           <w:szCs w:val="24"/>
           <w:lang w:val="es-MX"/>
         </w:rPr>
-        <w:t xml:space="preserve">Surtir </w:t>
-      </w:r>
-      <w:proofErr w:type="spellStart"/>
-      <w:r>
-        <w:rPr>
-          <w:rFonts w:ascii="Arial" w:hAnsi="Arial" w:cs="Arial"/>
-          <w:sz w:val="24"/>
-          <w:szCs w:val="24"/>
-          <w:lang w:val="es-MX"/>
-        </w:rPr>
-        <w:t>requiscion</w:t>
-      </w:r>
-      <w:proofErr w:type="spellEnd"/>
-      <w:r>
-        <w:rPr>
-          <w:rFonts w:ascii="Arial" w:hAnsi="Arial" w:cs="Arial"/>
-          <w:sz w:val="24"/>
-          <w:szCs w:val="24"/>
-          <w:lang w:val="es-MX"/>
-        </w:rPr>
-        <w:t xml:space="preserve"> pasa a ser verdadero.</w:t>
+        <w:t>Surtir requiscion pasa a ser verdadero.</w:t>
       </w:r>
     </w:p>
     <w:p/>
@@ -10687,17 +10041,8 @@
           <w:rFonts w:ascii="Tahoma" w:hAnsi="Tahoma" w:cs="Tahoma"/>
           <w:b/>
         </w:rPr>
-        <w:t xml:space="preserve">ARTEFACTOS DE LA FASE DE </w:t>
-      </w:r>
-      <w:proofErr w:type="gramStart"/>
-      <w:r>
-        <w:rPr>
-          <w:rFonts w:ascii="Tahoma" w:hAnsi="Tahoma" w:cs="Tahoma"/>
-          <w:b/>
-        </w:rPr>
-        <w:t>DISEÑO :</w:t>
-      </w:r>
-      <w:proofErr w:type="gramEnd"/>
+        <w:t>ARTEFACTOS DE LA FASE DE DISEÑO :</w:t>
+      </w:r>
     </w:p>
     <w:p>
       <w:pPr>
@@ -10732,6 +10077,7 @@
           <w:rFonts w:ascii="Tahoma" w:hAnsi="Tahoma" w:cs="Tahoma"/>
           <w:b/>
           <w:noProof/>
+          <w:lang w:eastAsia="es-ES"/>
         </w:rPr>
         <w:drawing>
           <wp:inline distT="0" distB="0" distL="0" distR="0">
@@ -10819,6 +10165,7 @@
           <w:rFonts w:ascii="Tahoma" w:hAnsi="Tahoma" w:cs="Tahoma"/>
           <w:b/>
           <w:noProof/>
+          <w:lang w:eastAsia="es-ES"/>
         </w:rPr>
         <w:lastRenderedPageBreak/>
         <w:drawing>
@@ -10891,6 +10238,7 @@
           <w:rFonts w:ascii="Tahoma" w:hAnsi="Tahoma" w:cs="Tahoma"/>
           <w:b/>
           <w:noProof/>
+          <w:lang w:eastAsia="es-ES"/>
         </w:rPr>
         <w:lastRenderedPageBreak/>
         <w:drawing>
@@ -10963,6 +10311,7 @@
           <w:rFonts w:ascii="Tahoma" w:hAnsi="Tahoma" w:cs="Tahoma"/>
           <w:b/>
           <w:noProof/>
+          <w:lang w:eastAsia="es-ES"/>
         </w:rPr>
         <w:lastRenderedPageBreak/>
         <w:drawing>
@@ -11096,11 +10445,28 @@
           <w:b/>
         </w:rPr>
       </w:pPr>
-      <w:r>
-        <w:rPr>
-          <w:rFonts w:ascii="Tahoma" w:hAnsi="Tahoma" w:cs="Tahoma"/>
-          <w:b/>
-        </w:rPr>
+    </w:p>
+    <w:p>
+      <w:pPr>
+        <w:rPr>
+          <w:rFonts w:ascii="Tahoma" w:hAnsi="Tahoma" w:cs="Tahoma"/>
+          <w:b/>
+        </w:rPr>
+      </w:pPr>
+    </w:p>
+    <w:p>
+      <w:pPr>
+        <w:rPr>
+          <w:rFonts w:ascii="Tahoma" w:hAnsi="Tahoma" w:cs="Tahoma"/>
+          <w:b/>
+        </w:rPr>
+      </w:pPr>
+      <w:r>
+        <w:rPr>
+          <w:rFonts w:ascii="Tahoma" w:hAnsi="Tahoma" w:cs="Tahoma"/>
+          <w:b/>
+        </w:rPr>
+        <w:lastRenderedPageBreak/>
         <w:t>MODELO DE NAVEGACION</w:t>
       </w:r>
     </w:p>
@@ -11111,29 +10477,44 @@
           <w:b/>
         </w:rPr>
       </w:pPr>
-    </w:p>
-    <w:p>
-      <w:pPr>
-        <w:rPr>
-          <w:rFonts w:ascii="Tahoma" w:hAnsi="Tahoma" w:cs="Tahoma"/>
-          <w:b/>
-        </w:rPr>
-      </w:pPr>
-    </w:p>
-    <w:p>
-      <w:pPr>
-        <w:rPr>
-          <w:rFonts w:ascii="Tahoma" w:hAnsi="Tahoma" w:cs="Tahoma"/>
-          <w:b/>
-        </w:rPr>
-      </w:pPr>
-      <w:r>
-        <w:rPr>
-          <w:rFonts w:ascii="Tahoma" w:hAnsi="Tahoma" w:cs="Tahoma"/>
-          <w:b/>
-        </w:rPr>
-        <w:t>DIAGRAMA DE PRESENTACION</w:t>
-      </w:r>
+      <w:r>
+        <w:rPr>
+          <w:rFonts w:ascii="Tahoma" w:hAnsi="Tahoma" w:cs="Tahoma"/>
+          <w:b/>
+        </w:rPr>
+        <w:pict>
+          <v:shapetype id="_x0000_t75" coordsize="21600,21600" o:spt="75" o:preferrelative="t" path="m@4@5l@4@11@9@11@9@5xe" filled="f" stroked="f">
+            <v:stroke joinstyle="miter"/>
+            <v:formulas>
+              <v:f eqn="if lineDrawn pixelLineWidth 0"/>
+              <v:f eqn="sum @0 1 0"/>
+              <v:f eqn="sum 0 0 @1"/>
+              <v:f eqn="prod @2 1 2"/>
+              <v:f eqn="prod @3 21600 pixelWidth"/>
+              <v:f eqn="prod @3 21600 pixelHeight"/>
+              <v:f eqn="sum @0 0 1"/>
+              <v:f eqn="prod @6 1 2"/>
+              <v:f eqn="prod @7 21600 pixelWidth"/>
+              <v:f eqn="sum @8 21600 0"/>
+              <v:f eqn="prod @7 21600 pixelHeight"/>
+              <v:f eqn="sum @10 21600 0"/>
+            </v:formulas>
+            <v:path o:extrusionok="f" gradientshapeok="t" o:connecttype="rect"/>
+            <o:lock v:ext="edit" aspectratio="t"/>
+          </v:shapetype>
+          <v:shape id="_x0000_i1025" type="#_x0000_t75" style="width:424.5pt;height:376.5pt">
+            <v:imagedata r:id="rId13" o:title="Modelo de Navegacion"/>
+          </v:shape>
+        </w:pict>
+      </w:r>
+    </w:p>
+    <w:p>
+      <w:pPr>
+        <w:rPr>
+          <w:rFonts w:ascii="Tahoma" w:hAnsi="Tahoma" w:cs="Tahoma"/>
+          <w:b/>
+        </w:rPr>
+      </w:pPr>
     </w:p>
     <w:p>
       <w:pPr>
@@ -11154,8 +10535,8 @@
 </file>
 
 <file path=word/numbering.xml><?xml version="1.0" encoding="utf-8"?>
-<w:numbering xmlns:wpc="http://schemas.microsoft.com/office/word/2010/wordprocessingCanvas" xmlns:cx="http://schemas.microsoft.com/office/drawing/2014/chartex" xmlns:cx1="http://schemas.microsoft.com/office/drawing/2015/9/8/chartex" xmlns:cx2="http://schemas.microsoft.com/office/drawing/2015/10/21/chartex" xmlns:cx3="http://schemas.microsoft.com/office/drawing/2016/5/9/chartex" xmlns:cx4="http://schemas.microsoft.com/office/drawing/2016/5/10/chartex" xmlns:cx5="http://schemas.microsoft.com/office/drawing/2016/5/11/chartex" xmlns:cx6="http://schemas.microsoft.com/office/drawing/2016/5/12/chartex" xmlns:cx7="http://schemas.microsoft.com/office/drawing/2016/5/13/chartex" xmlns:cx8="http://schemas.microsoft.com/office/drawing/2016/5/14/chartex" xmlns:mc="http://schemas.openxmlformats.org/markup-compatibility/2006" xmlns:aink="http://schemas.microsoft.com/office/drawing/2016/ink" xmlns:am3d="http://schemas.microsoft.com/office/drawing/2017/model3d" xmlns:o="urn:schemas-microsoft-com:office:office" xmlns:r="http://schemas.openxmlformats.org/officeDocument/2006/relationships" xmlns:m="http://schemas.openxmlformats.org/officeDocument/2006/math" xmlns:v="urn:schemas-microsoft-com:vml" xmlns:wp14="http://schemas.microsoft.com/office/word/2010/wordprocessingDrawing" xmlns:wp="http://schemas.openxmlformats.org/drawingml/2006/wordprocessingDrawing" xmlns:w10="urn:schemas-microsoft-com:office:word" xmlns:w="http://schemas.openxmlformats.org/wordprocessingml/2006/main" xmlns:w14="http://schemas.microsoft.com/office/word/2010/wordml" xmlns:w15="http://schemas.microsoft.com/office/word/2012/wordml" xmlns:w16cid="http://schemas.microsoft.com/office/word/2016/wordml/cid" xmlns:w16se="http://schemas.microsoft.com/office/word/2015/wordml/symex" xmlns:wpg="http://schemas.microsoft.com/office/word/2010/wordprocessingGroup" xmlns:wpi="http://schemas.microsoft.com/office/word/2010/wordprocessingInk" xmlns:wne="http://schemas.microsoft.com/office/word/2006/wordml" xmlns:wps="http://schemas.microsoft.com/office/word/2010/wordprocessingShape" mc:Ignorable="w14 w15 w16se w16cid wp14">
-  <w:abstractNum w:abstractNumId="0" w15:restartNumberingAfterBreak="0">
+<w:numbering xmlns:wpc="http://schemas.microsoft.com/office/word/2010/wordprocessingCanvas" xmlns:mc="http://schemas.openxmlformats.org/markup-compatibility/2006" xmlns:o="urn:schemas-microsoft-com:office:office" xmlns:r="http://schemas.openxmlformats.org/officeDocument/2006/relationships" xmlns:m="http://schemas.openxmlformats.org/officeDocument/2006/math" xmlns:v="urn:schemas-microsoft-com:vml" xmlns:wp14="http://schemas.microsoft.com/office/word/2010/wordprocessingDrawing" xmlns:wp="http://schemas.openxmlformats.org/drawingml/2006/wordprocessingDrawing" xmlns:w10="urn:schemas-microsoft-com:office:word" xmlns:w="http://schemas.openxmlformats.org/wordprocessingml/2006/main" xmlns:w14="http://schemas.microsoft.com/office/word/2010/wordml" xmlns:w15="http://schemas.microsoft.com/office/word/2012/wordml" xmlns:wpg="http://schemas.microsoft.com/office/word/2010/wordprocessingGroup" xmlns:wpi="http://schemas.microsoft.com/office/word/2010/wordprocessingInk" xmlns:wne="http://schemas.microsoft.com/office/word/2006/wordml" xmlns:wps="http://schemas.microsoft.com/office/word/2010/wordprocessingShape" mc:Ignorable="w14 w15 wp14">
+  <w:abstractNum w:abstractNumId="0">
     <w:nsid w:val="01245EC3"/>
     <w:multiLevelType w:val="hybridMultilevel"/>
     <w:tmpl w:val="3D78B9C0"/>
@@ -11244,7 +10625,7 @@
       </w:pPr>
     </w:lvl>
   </w:abstractNum>
-  <w:abstractNum w:abstractNumId="1" w15:restartNumberingAfterBreak="0">
+  <w:abstractNum w:abstractNumId="1">
     <w:nsid w:val="04E87027"/>
     <w:multiLevelType w:val="hybridMultilevel"/>
     <w:tmpl w:val="C3529CB4"/>
@@ -11330,7 +10711,7 @@
       </w:pPr>
     </w:lvl>
   </w:abstractNum>
-  <w:abstractNum w:abstractNumId="2" w15:restartNumberingAfterBreak="0">
+  <w:abstractNum w:abstractNumId="2">
     <w:nsid w:val="07562F1C"/>
     <w:multiLevelType w:val="hybridMultilevel"/>
     <w:tmpl w:val="956236DC"/>
@@ -11416,7 +10797,7 @@
       </w:pPr>
     </w:lvl>
   </w:abstractNum>
-  <w:abstractNum w:abstractNumId="3" w15:restartNumberingAfterBreak="0">
+  <w:abstractNum w:abstractNumId="3">
     <w:nsid w:val="0C7F2326"/>
     <w:multiLevelType w:val="hybridMultilevel"/>
     <w:tmpl w:val="489AB656"/>
@@ -11502,7 +10883,7 @@
       </w:pPr>
     </w:lvl>
   </w:abstractNum>
-  <w:abstractNum w:abstractNumId="4" w15:restartNumberingAfterBreak="0">
+  <w:abstractNum w:abstractNumId="4">
     <w:nsid w:val="0FA14C3D"/>
     <w:multiLevelType w:val="hybridMultilevel"/>
     <w:tmpl w:val="E52C89FE"/>
@@ -11590,7 +10971,7 @@
       </w:pPr>
     </w:lvl>
   </w:abstractNum>
-  <w:abstractNum w:abstractNumId="5" w15:restartNumberingAfterBreak="0">
+  <w:abstractNum w:abstractNumId="5">
     <w:nsid w:val="11E94862"/>
     <w:multiLevelType w:val="hybridMultilevel"/>
     <w:tmpl w:val="617AEF76"/>
@@ -11679,7 +11060,7 @@
       </w:pPr>
     </w:lvl>
   </w:abstractNum>
-  <w:abstractNum w:abstractNumId="6" w15:restartNumberingAfterBreak="0">
+  <w:abstractNum w:abstractNumId="6">
     <w:nsid w:val="133A46FD"/>
     <w:multiLevelType w:val="hybridMultilevel"/>
     <w:tmpl w:val="436A8A44"/>
@@ -11792,7 +11173,7 @@
       </w:rPr>
     </w:lvl>
   </w:abstractNum>
-  <w:abstractNum w:abstractNumId="7" w15:restartNumberingAfterBreak="0">
+  <w:abstractNum w:abstractNumId="7">
     <w:nsid w:val="135E2805"/>
     <w:multiLevelType w:val="hybridMultilevel"/>
     <w:tmpl w:val="0F04509E"/>
@@ -11932,7 +11313,7 @@
       </w:rPr>
     </w:lvl>
   </w:abstractNum>
-  <w:abstractNum w:abstractNumId="8" w15:restartNumberingAfterBreak="0">
+  <w:abstractNum w:abstractNumId="8">
     <w:nsid w:val="183012B0"/>
     <w:multiLevelType w:val="hybridMultilevel"/>
     <w:tmpl w:val="2B2C9CE2"/>
@@ -12018,7 +11399,7 @@
       </w:pPr>
     </w:lvl>
   </w:abstractNum>
-  <w:abstractNum w:abstractNumId="9" w15:restartNumberingAfterBreak="0">
+  <w:abstractNum w:abstractNumId="9">
     <w:nsid w:val="1F5C3CBE"/>
     <w:multiLevelType w:val="hybridMultilevel"/>
     <w:tmpl w:val="4510051E"/>
@@ -12107,7 +11488,7 @@
       </w:pPr>
     </w:lvl>
   </w:abstractNum>
-  <w:abstractNum w:abstractNumId="10" w15:restartNumberingAfterBreak="0">
+  <w:abstractNum w:abstractNumId="10">
     <w:nsid w:val="21585277"/>
     <w:multiLevelType w:val="hybridMultilevel"/>
     <w:tmpl w:val="956236DC"/>
@@ -12193,7 +11574,7 @@
       </w:pPr>
     </w:lvl>
   </w:abstractNum>
-  <w:abstractNum w:abstractNumId="11" w15:restartNumberingAfterBreak="0">
+  <w:abstractNum w:abstractNumId="11">
     <w:nsid w:val="23B45FE6"/>
     <w:multiLevelType w:val="hybridMultilevel"/>
     <w:tmpl w:val="67A0F888"/>
@@ -12279,7 +11660,7 @@
       </w:pPr>
     </w:lvl>
   </w:abstractNum>
-  <w:abstractNum w:abstractNumId="12" w15:restartNumberingAfterBreak="0">
+  <w:abstractNum w:abstractNumId="12">
     <w:nsid w:val="288C2B0D"/>
     <w:multiLevelType w:val="hybridMultilevel"/>
     <w:tmpl w:val="E506D988"/>
@@ -12368,7 +11749,7 @@
       </w:pPr>
     </w:lvl>
   </w:abstractNum>
-  <w:abstractNum w:abstractNumId="13" w15:restartNumberingAfterBreak="0">
+  <w:abstractNum w:abstractNumId="13">
     <w:nsid w:val="29F01F81"/>
     <w:multiLevelType w:val="hybridMultilevel"/>
     <w:tmpl w:val="95763480"/>
@@ -12508,7 +11889,7 @@
       </w:rPr>
     </w:lvl>
   </w:abstractNum>
-  <w:abstractNum w:abstractNumId="14" w15:restartNumberingAfterBreak="0">
+  <w:abstractNum w:abstractNumId="14">
     <w:nsid w:val="2DBC34B7"/>
     <w:multiLevelType w:val="hybridMultilevel"/>
     <w:tmpl w:val="1BA03880"/>
@@ -12621,7 +12002,7 @@
       </w:rPr>
     </w:lvl>
   </w:abstractNum>
-  <w:abstractNum w:abstractNumId="15" w15:restartNumberingAfterBreak="0">
+  <w:abstractNum w:abstractNumId="15">
     <w:nsid w:val="326B6E3D"/>
     <w:multiLevelType w:val="hybridMultilevel"/>
     <w:tmpl w:val="B3AA00CC"/>
@@ -12733,7 +12114,7 @@
       </w:rPr>
     </w:lvl>
   </w:abstractNum>
-  <w:abstractNum w:abstractNumId="16" w15:restartNumberingAfterBreak="0">
+  <w:abstractNum w:abstractNumId="16">
     <w:nsid w:val="35FB28D6"/>
     <w:multiLevelType w:val="hybridMultilevel"/>
     <w:tmpl w:val="91141B8E"/>
@@ -12819,7 +12200,7 @@
       </w:pPr>
     </w:lvl>
   </w:abstractNum>
-  <w:abstractNum w:abstractNumId="17" w15:restartNumberingAfterBreak="0">
+  <w:abstractNum w:abstractNumId="17">
     <w:nsid w:val="361C7BA2"/>
     <w:multiLevelType w:val="hybridMultilevel"/>
     <w:tmpl w:val="8A541D0C"/>
@@ -12905,7 +12286,7 @@
       </w:pPr>
     </w:lvl>
   </w:abstractNum>
-  <w:abstractNum w:abstractNumId="18" w15:restartNumberingAfterBreak="0">
+  <w:abstractNum w:abstractNumId="18">
     <w:nsid w:val="3B98063B"/>
     <w:multiLevelType w:val="hybridMultilevel"/>
     <w:tmpl w:val="7B54DBEE"/>
@@ -12994,7 +12375,7 @@
       </w:pPr>
     </w:lvl>
   </w:abstractNum>
-  <w:abstractNum w:abstractNumId="19" w15:restartNumberingAfterBreak="0">
+  <w:abstractNum w:abstractNumId="19">
     <w:nsid w:val="3DEF4B6C"/>
     <w:multiLevelType w:val="hybridMultilevel"/>
     <w:tmpl w:val="4EDA50DA"/>
@@ -13134,7 +12515,7 @@
       </w:rPr>
     </w:lvl>
   </w:abstractNum>
-  <w:abstractNum w:abstractNumId="20" w15:restartNumberingAfterBreak="0">
+  <w:abstractNum w:abstractNumId="20">
     <w:nsid w:val="406637CA"/>
     <w:multiLevelType w:val="hybridMultilevel"/>
     <w:tmpl w:val="034012B4"/>
@@ -13223,7 +12604,7 @@
       </w:pPr>
     </w:lvl>
   </w:abstractNum>
-  <w:abstractNum w:abstractNumId="21" w15:restartNumberingAfterBreak="0">
+  <w:abstractNum w:abstractNumId="21">
     <w:nsid w:val="415B1136"/>
     <w:multiLevelType w:val="hybridMultilevel"/>
     <w:tmpl w:val="0E9A89D2"/>
@@ -13309,7 +12690,7 @@
       </w:pPr>
     </w:lvl>
   </w:abstractNum>
-  <w:abstractNum w:abstractNumId="22" w15:restartNumberingAfterBreak="0">
+  <w:abstractNum w:abstractNumId="22">
     <w:nsid w:val="481B7086"/>
     <w:multiLevelType w:val="hybridMultilevel"/>
     <w:tmpl w:val="36002614"/>
@@ -13395,7 +12776,7 @@
       </w:pPr>
     </w:lvl>
   </w:abstractNum>
-  <w:abstractNum w:abstractNumId="23" w15:restartNumberingAfterBreak="0">
+  <w:abstractNum w:abstractNumId="23">
     <w:nsid w:val="4D6277ED"/>
     <w:multiLevelType w:val="hybridMultilevel"/>
     <w:tmpl w:val="474A5DF0"/>
@@ -13481,7 +12862,7 @@
       </w:pPr>
     </w:lvl>
   </w:abstractNum>
-  <w:abstractNum w:abstractNumId="24" w15:restartNumberingAfterBreak="0">
+  <w:abstractNum w:abstractNumId="24">
     <w:nsid w:val="4DC13080"/>
     <w:multiLevelType w:val="hybridMultilevel"/>
     <w:tmpl w:val="906C0112"/>
@@ -13594,7 +12975,7 @@
       </w:rPr>
     </w:lvl>
   </w:abstractNum>
-  <w:abstractNum w:abstractNumId="25" w15:restartNumberingAfterBreak="0">
+  <w:abstractNum w:abstractNumId="25">
     <w:nsid w:val="59CE6885"/>
     <w:multiLevelType w:val="singleLevel"/>
     <w:tmpl w:val="59CE6885"/>
@@ -13606,7 +12987,7 @@
       <w:lvlJc w:val="left"/>
     </w:lvl>
   </w:abstractNum>
-  <w:abstractNum w:abstractNumId="26" w15:restartNumberingAfterBreak="0">
+  <w:abstractNum w:abstractNumId="26">
     <w:nsid w:val="59E8C24B"/>
     <w:multiLevelType w:val="singleLevel"/>
     <w:tmpl w:val="59E8C24B"/>
@@ -13621,7 +13002,7 @@
       </w:pPr>
     </w:lvl>
   </w:abstractNum>
-  <w:abstractNum w:abstractNumId="27" w15:restartNumberingAfterBreak="0">
+  <w:abstractNum w:abstractNumId="27">
     <w:nsid w:val="5EC324D4"/>
     <w:multiLevelType w:val="hybridMultilevel"/>
     <w:tmpl w:val="764844A8"/>
@@ -13707,7 +13088,7 @@
       </w:pPr>
     </w:lvl>
   </w:abstractNum>
-  <w:abstractNum w:abstractNumId="28" w15:restartNumberingAfterBreak="0">
+  <w:abstractNum w:abstractNumId="28">
     <w:nsid w:val="69425B72"/>
     <w:multiLevelType w:val="hybridMultilevel"/>
     <w:tmpl w:val="B3F200A2"/>
@@ -13796,7 +13177,7 @@
       </w:pPr>
     </w:lvl>
   </w:abstractNum>
-  <w:abstractNum w:abstractNumId="29" w15:restartNumberingAfterBreak="0">
+  <w:abstractNum w:abstractNumId="29">
     <w:nsid w:val="6A00534F"/>
     <w:multiLevelType w:val="hybridMultilevel"/>
     <w:tmpl w:val="034012B4"/>
@@ -13885,7 +13266,7 @@
       </w:pPr>
     </w:lvl>
   </w:abstractNum>
-  <w:abstractNum w:abstractNumId="30" w15:restartNumberingAfterBreak="0">
+  <w:abstractNum w:abstractNumId="30">
     <w:nsid w:val="6A906FC2"/>
     <w:multiLevelType w:val="hybridMultilevel"/>
     <w:tmpl w:val="7D22DDB0"/>
@@ -13971,7 +13352,7 @@
       </w:pPr>
     </w:lvl>
   </w:abstractNum>
-  <w:abstractNum w:abstractNumId="31" w15:restartNumberingAfterBreak="0">
+  <w:abstractNum w:abstractNumId="31">
     <w:nsid w:val="6B403EC4"/>
     <w:multiLevelType w:val="hybridMultilevel"/>
     <w:tmpl w:val="55482234"/>
@@ -14057,7 +13438,7 @@
       </w:pPr>
     </w:lvl>
   </w:abstractNum>
-  <w:abstractNum w:abstractNumId="32" w15:restartNumberingAfterBreak="0">
+  <w:abstractNum w:abstractNumId="32">
     <w:nsid w:val="71C85EE9"/>
     <w:multiLevelType w:val="hybridMultilevel"/>
     <w:tmpl w:val="A000BE18"/>
@@ -14143,7 +13524,7 @@
       </w:pPr>
     </w:lvl>
   </w:abstractNum>
-  <w:abstractNum w:abstractNumId="33" w15:restartNumberingAfterBreak="0">
+  <w:abstractNum w:abstractNumId="33">
     <w:nsid w:val="771356DE"/>
     <w:multiLevelType w:val="hybridMultilevel"/>
     <w:tmpl w:val="B7501626"/>
@@ -14232,7 +13613,7 @@
       </w:pPr>
     </w:lvl>
   </w:abstractNum>
-  <w:abstractNum w:abstractNumId="34" w15:restartNumberingAfterBreak="0">
+  <w:abstractNum w:abstractNumId="34">
     <w:nsid w:val="7A666F01"/>
     <w:multiLevelType w:val="hybridMultilevel"/>
     <w:tmpl w:val="6CD23B38"/>
@@ -14321,7 +13702,7 @@
       </w:pPr>
     </w:lvl>
   </w:abstractNum>
-  <w:abstractNum w:abstractNumId="35" w15:restartNumberingAfterBreak="0">
+  <w:abstractNum w:abstractNumId="35">
     <w:nsid w:val="7AA02431"/>
     <w:multiLevelType w:val="hybridMultilevel"/>
     <w:tmpl w:val="3D78B9C0"/>
@@ -14672,7 +14053,7 @@
 </file>
 
 <file path=word/styles.xml><?xml version="1.0" encoding="utf-8"?>
-<w:styles xmlns:mc="http://schemas.openxmlformats.org/markup-compatibility/2006" xmlns:r="http://schemas.openxmlformats.org/officeDocument/2006/relationships" xmlns:w="http://schemas.openxmlformats.org/wordprocessingml/2006/main" xmlns:w14="http://schemas.microsoft.com/office/word/2010/wordml" xmlns:w15="http://schemas.microsoft.com/office/word/2012/wordml" xmlns:w16cid="http://schemas.microsoft.com/office/word/2016/wordml/cid" xmlns:w16se="http://schemas.microsoft.com/office/word/2015/wordml/symex" mc:Ignorable="w14 w15 w16se w16cid">
+<w:styles xmlns:mc="http://schemas.openxmlformats.org/markup-compatibility/2006" xmlns:r="http://schemas.openxmlformats.org/officeDocument/2006/relationships" xmlns:w="http://schemas.openxmlformats.org/wordprocessingml/2006/main" xmlns:w14="http://schemas.microsoft.com/office/word/2010/wordml" xmlns:w15="http://schemas.microsoft.com/office/word/2012/wordml" mc:Ignorable="w14 w15">
   <w:docDefaults>
     <w:rPrDefault>
       <w:rPr>
@@ -14688,7 +14069,7 @@
       </w:pPr>
     </w:pPrDefault>
   </w:docDefaults>
-  <w:latentStyles w:defLockedState="0" w:defUIPriority="99" w:defSemiHidden="0" w:defUnhideWhenUsed="0" w:defQFormat="0" w:count="375">
+  <w:latentStyles w:defLockedState="0" w:defUIPriority="99" w:defSemiHidden="0" w:defUnhideWhenUsed="0" w:defQFormat="0" w:count="371">
     <w:lsdException w:name="Normal" w:uiPriority="0" w:qFormat="1"/>
     <w:lsdException w:name="heading 1" w:uiPriority="9" w:qFormat="1"/>
     <w:lsdException w:name="heading 2" w:semiHidden="1" w:uiPriority="9" w:unhideWhenUsed="1" w:qFormat="1"/>
@@ -14794,6 +14175,7 @@
     <w:lsdException w:name="HTML Sample" w:semiHidden="1" w:unhideWhenUsed="1"/>
     <w:lsdException w:name="HTML Typewriter" w:semiHidden="1" w:unhideWhenUsed="1"/>
     <w:lsdException w:name="HTML Variable" w:semiHidden="1" w:unhideWhenUsed="1"/>
+    <w:lsdException w:name="Normal Table" w:semiHidden="1" w:unhideWhenUsed="1"/>
     <w:lsdException w:name="annotation subject" w:semiHidden="1" w:unhideWhenUsed="1"/>
     <w:lsdException w:name="No List" w:semiHidden="1" w:unhideWhenUsed="1"/>
     <w:lsdException w:name="Outline List 1" w:semiHidden="1" w:unhideWhenUsed="1"/>
@@ -14837,8 +14219,10 @@
     <w:lsdException w:name="Table Elegant" w:semiHidden="1" w:unhideWhenUsed="1"/>
     <w:lsdException w:name="Table Professional" w:semiHidden="1" w:unhideWhenUsed="1"/>
     <w:lsdException w:name="Table Subtle 1" w:semiHidden="1" w:unhideWhenUsed="1"/>
+    <w:lsdException w:name="Table Subtle 2" w:semiHidden="1" w:unhideWhenUsed="1"/>
     <w:lsdException w:name="Table Web 1" w:semiHidden="1" w:unhideWhenUsed="1"/>
     <w:lsdException w:name="Table Web 2" w:semiHidden="1" w:unhideWhenUsed="1"/>
+    <w:lsdException w:name="Table Web 3" w:semiHidden="1" w:unhideWhenUsed="1"/>
     <w:lsdException w:name="Balloon Text" w:semiHidden="1" w:unhideWhenUsed="1"/>
     <w:lsdException w:name="Table Grid" w:uiPriority="59"/>
     <w:lsdException w:name="Table Theme" w:semiHidden="1" w:unhideWhenUsed="1"/>
@@ -15057,10 +14441,6 @@
     <w:lsdException w:name="List Table 5 Dark Accent 6" w:uiPriority="50"/>
     <w:lsdException w:name="List Table 6 Colorful Accent 6" w:uiPriority="51"/>
     <w:lsdException w:name="List Table 7 Colorful Accent 6" w:uiPriority="52"/>
-    <w:lsdException w:name="Mention" w:semiHidden="1" w:unhideWhenUsed="1"/>
-    <w:lsdException w:name="Smart Hyperlink" w:semiHidden="1" w:unhideWhenUsed="1"/>
-    <w:lsdException w:name="Hashtag" w:semiHidden="1" w:unhideWhenUsed="1"/>
-    <w:lsdException w:name="Unresolved Mention" w:semiHidden="1" w:unhideWhenUsed="1"/>
   </w:latentStyles>
   <w:style w:type="paragraph" w:default="1" w:styleId="Normal">
     <w:name w:val="Normal"/>
@@ -15113,6 +14493,7 @@
       <w:spacing w:after="0" w:line="240" w:lineRule="auto"/>
     </w:pPr>
     <w:tblPr>
+      <w:tblInd w:w="0" w:type="dxa"/>
       <w:tblBorders>
         <w:top w:val="single" w:sz="4" w:space="0" w:color="auto"/>
         <w:left w:val="single" w:sz="4" w:space="0" w:color="auto"/>
@@ -15121,6 +14502,12 @@
         <w:insideH w:val="single" w:sz="4" w:space="0" w:color="auto"/>
         <w:insideV w:val="single" w:sz="4" w:space="0" w:color="auto"/>
       </w:tblBorders>
+      <w:tblCellMar>
+        <w:top w:w="0" w:type="dxa"/>
+        <w:left w:w="108" w:type="dxa"/>
+        <w:bottom w:w="0" w:type="dxa"/>
+        <w:right w:w="108" w:type="dxa"/>
+      </w:tblCellMar>
     </w:tblPr>
   </w:style>
   <w:style w:type="table" w:styleId="Listaclara-nfasis3">
@@ -15137,12 +14524,19 @@
     <w:tblPr>
       <w:tblStyleRowBandSize w:val="1"/>
       <w:tblStyleColBandSize w:val="1"/>
+      <w:tblInd w:w="0" w:type="dxa"/>
       <w:tblBorders>
         <w:top w:val="single" w:sz="8" w:space="0" w:color="9BBB59" w:themeColor="accent3"/>
         <w:left w:val="single" w:sz="8" w:space="0" w:color="9BBB59" w:themeColor="accent3"/>
         <w:bottom w:val="single" w:sz="8" w:space="0" w:color="9BBB59" w:themeColor="accent3"/>
         <w:right w:val="single" w:sz="8" w:space="0" w:color="9BBB59" w:themeColor="accent3"/>
       </w:tblBorders>
+      <w:tblCellMar>
+        <w:top w:w="0" w:type="dxa"/>
+        <w:left w:w="108" w:type="dxa"/>
+        <w:bottom w:w="0" w:type="dxa"/>
+        <w:right w:w="108" w:type="dxa"/>
+      </w:tblCellMar>
     </w:tblPr>
     <w:tblStylePr w:type="firstRow">
       <w:pPr>
@@ -15222,6 +14616,13 @@
     <w:tblPr>
       <w:tblStyleRowBandSize w:val="1"/>
       <w:tblStyleColBandSize w:val="1"/>
+      <w:tblInd w:w="0" w:type="dxa"/>
+      <w:tblCellMar>
+        <w:top w:w="0" w:type="dxa"/>
+        <w:left w:w="108" w:type="dxa"/>
+        <w:bottom w:w="0" w:type="dxa"/>
+        <w:right w:w="108" w:type="dxa"/>
+      </w:tblCellMar>
     </w:tblPr>
     <w:tblStylePr w:type="firstRow">
       <w:rPr>
@@ -15342,6 +14743,13 @@
     <w:tblPr>
       <w:tblStyleRowBandSize w:val="1"/>
       <w:tblStyleColBandSize w:val="1"/>
+      <w:tblInd w:w="0" w:type="dxa"/>
+      <w:tblCellMar>
+        <w:top w:w="0" w:type="dxa"/>
+        <w:left w:w="108" w:type="dxa"/>
+        <w:bottom w:w="0" w:type="dxa"/>
+        <w:right w:w="108" w:type="dxa"/>
+      </w:tblCellMar>
     </w:tblPr>
     <w:tblStylePr w:type="firstRow">
       <w:rPr>
@@ -15435,6 +14843,7 @@
     <w:tblPr>
       <w:tblStyleRowBandSize w:val="1"/>
       <w:tblStyleColBandSize w:val="1"/>
+      <w:tblInd w:w="0" w:type="dxa"/>
       <w:tblBorders>
         <w:top w:val="single" w:sz="4" w:space="0" w:color="BFBFBF" w:themeColor="background1" w:themeShade="BF"/>
         <w:left w:val="single" w:sz="4" w:space="0" w:color="BFBFBF" w:themeColor="background1" w:themeShade="BF"/>
@@ -15443,6 +14852,12 @@
         <w:insideH w:val="single" w:sz="4" w:space="0" w:color="BFBFBF" w:themeColor="background1" w:themeShade="BF"/>
         <w:insideV w:val="single" w:sz="4" w:space="0" w:color="BFBFBF" w:themeColor="background1" w:themeShade="BF"/>
       </w:tblBorders>
+      <w:tblCellMar>
+        <w:top w:w="0" w:type="dxa"/>
+        <w:left w:w="108" w:type="dxa"/>
+        <w:bottom w:w="0" w:type="dxa"/>
+        <w:right w:w="108" w:type="dxa"/>
+      </w:tblCellMar>
     </w:tblPr>
     <w:tblStylePr w:type="firstRow">
       <w:rPr>
@@ -15496,6 +14911,7 @@
       <w:spacing w:after="0" w:line="240" w:lineRule="auto"/>
     </w:pPr>
     <w:tblPr>
+      <w:tblInd w:w="0" w:type="dxa"/>
       <w:tblBorders>
         <w:top w:val="single" w:sz="4" w:space="0" w:color="BFBFBF" w:themeColor="background1" w:themeShade="BF"/>
         <w:left w:val="single" w:sz="4" w:space="0" w:color="BFBFBF" w:themeColor="background1" w:themeShade="BF"/>
@@ -15504,6 +14920,12 @@
         <w:insideH w:val="single" w:sz="4" w:space="0" w:color="BFBFBF" w:themeColor="background1" w:themeShade="BF"/>
         <w:insideV w:val="single" w:sz="4" w:space="0" w:color="BFBFBF" w:themeColor="background1" w:themeShade="BF"/>
       </w:tblBorders>
+      <w:tblCellMar>
+        <w:top w:w="0" w:type="dxa"/>
+        <w:left w:w="108" w:type="dxa"/>
+        <w:bottom w:w="0" w:type="dxa"/>
+        <w:right w:w="108" w:type="dxa"/>
+      </w:tblCellMar>
     </w:tblPr>
   </w:style>
   <w:style w:type="table" w:styleId="Tablanormal4">
@@ -15517,6 +14939,13 @@
     <w:tblPr>
       <w:tblStyleRowBandSize w:val="1"/>
       <w:tblStyleColBandSize w:val="1"/>
+      <w:tblInd w:w="0" w:type="dxa"/>
+      <w:tblCellMar>
+        <w:top w:w="0" w:type="dxa"/>
+        <w:left w:w="108" w:type="dxa"/>
+        <w:bottom w:w="0" w:type="dxa"/>
+        <w:right w:w="108" w:type="dxa"/>
+      </w:tblCellMar>
     </w:tblPr>
     <w:tblStylePr w:type="firstRow">
       <w:rPr>
@@ -15569,6 +14998,13 @@
     <w:tblPr>
       <w:tblStyleRowBandSize w:val="1"/>
       <w:tblStyleColBandSize w:val="1"/>
+      <w:tblInd w:w="0" w:type="dxa"/>
+      <w:tblCellMar>
+        <w:top w:w="0" w:type="dxa"/>
+        <w:left w:w="108" w:type="dxa"/>
+        <w:bottom w:w="0" w:type="dxa"/>
+        <w:right w:w="108" w:type="dxa"/>
+      </w:tblCellMar>
     </w:tblPr>
     <w:tblStylePr w:type="firstRow">
       <w:rPr>
@@ -15689,10 +15125,17 @@
     <w:tblPr>
       <w:tblStyleRowBandSize w:val="1"/>
       <w:tblStyleColBandSize w:val="1"/>
+      <w:tblInd w:w="0" w:type="dxa"/>
       <w:tblBorders>
         <w:top w:val="single" w:sz="4" w:space="0" w:color="7F7F7F" w:themeColor="text1" w:themeTint="80"/>
         <w:bottom w:val="single" w:sz="4" w:space="0" w:color="7F7F7F" w:themeColor="text1" w:themeTint="80"/>
       </w:tblBorders>
+      <w:tblCellMar>
+        <w:top w:w="0" w:type="dxa"/>
+        <w:left w:w="108" w:type="dxa"/>
+        <w:bottom w:w="0" w:type="dxa"/>
+        <w:right w:w="108" w:type="dxa"/>
+      </w:tblCellMar>
     </w:tblPr>
     <w:tblStylePr w:type="firstRow">
       <w:rPr>
@@ -15769,6 +15212,7 @@
     <w:tblPr>
       <w:tblStyleRowBandSize w:val="1"/>
       <w:tblStyleColBandSize w:val="1"/>
+      <w:tblInd w:w="0" w:type="dxa"/>
       <w:tblBorders>
         <w:top w:val="single" w:sz="4" w:space="0" w:color="FFFFFF" w:themeColor="background1"/>
         <w:left w:val="single" w:sz="4" w:space="0" w:color="FFFFFF" w:themeColor="background1"/>
@@ -15777,6 +15221,12 @@
         <w:insideH w:val="single" w:sz="4" w:space="0" w:color="FFFFFF" w:themeColor="background1"/>
         <w:insideV w:val="single" w:sz="4" w:space="0" w:color="FFFFFF" w:themeColor="background1"/>
       </w:tblBorders>
+      <w:tblCellMar>
+        <w:top w:w="0" w:type="dxa"/>
+        <w:left w:w="108" w:type="dxa"/>
+        <w:bottom w:w="0" w:type="dxa"/>
+        <w:right w:w="108" w:type="dxa"/>
+      </w:tblCellMar>
     </w:tblPr>
     <w:tcPr>
       <w:shd w:val="clear" w:color="auto" w:fill="F2DBDB" w:themeFill="accent2" w:themeFillTint="33"/>
@@ -15875,12 +15325,19 @@
     <w:tblPr>
       <w:tblStyleRowBandSize w:val="1"/>
       <w:tblStyleColBandSize w:val="1"/>
+      <w:tblInd w:w="0" w:type="dxa"/>
       <w:tblBorders>
         <w:top w:val="single" w:sz="2" w:space="0" w:color="666666" w:themeColor="text1" w:themeTint="99"/>
         <w:bottom w:val="single" w:sz="2" w:space="0" w:color="666666" w:themeColor="text1" w:themeTint="99"/>
         <w:insideH w:val="single" w:sz="2" w:space="0" w:color="666666" w:themeColor="text1" w:themeTint="99"/>
         <w:insideV w:val="single" w:sz="2" w:space="0" w:color="666666" w:themeColor="text1" w:themeTint="99"/>
       </w:tblBorders>
+      <w:tblCellMar>
+        <w:top w:w="0" w:type="dxa"/>
+        <w:left w:w="108" w:type="dxa"/>
+        <w:bottom w:w="0" w:type="dxa"/>
+        <w:right w:w="108" w:type="dxa"/>
+      </w:tblCellMar>
     </w:tblPr>
     <w:tblStylePr w:type="firstRow">
       <w:rPr>
@@ -15950,6 +15407,7 @@
     <w:tblPr>
       <w:tblStyleRowBandSize w:val="1"/>
       <w:tblStyleColBandSize w:val="1"/>
+      <w:tblInd w:w="0" w:type="dxa"/>
       <w:tblBorders>
         <w:top w:val="single" w:sz="4" w:space="0" w:color="E5B8B7" w:themeColor="accent2" w:themeTint="66"/>
         <w:left w:val="single" w:sz="4" w:space="0" w:color="E5B8B7" w:themeColor="accent2" w:themeTint="66"/>
@@ -15958,6 +15416,12 @@
         <w:insideH w:val="single" w:sz="4" w:space="0" w:color="E5B8B7" w:themeColor="accent2" w:themeTint="66"/>
         <w:insideV w:val="single" w:sz="4" w:space="0" w:color="E5B8B7" w:themeColor="accent2" w:themeTint="66"/>
       </w:tblBorders>
+      <w:tblCellMar>
+        <w:top w:w="0" w:type="dxa"/>
+        <w:left w:w="108" w:type="dxa"/>
+        <w:bottom w:w="0" w:type="dxa"/>
+        <w:right w:w="108" w:type="dxa"/>
+      </w:tblCellMar>
     </w:tblPr>
     <w:tblStylePr w:type="firstRow">
       <w:rPr>
@@ -16010,6 +15474,7 @@
     <w:tblPr>
       <w:tblStyleRowBandSize w:val="1"/>
       <w:tblStyleColBandSize w:val="1"/>
+      <w:tblInd w:w="0" w:type="dxa"/>
       <w:tblBorders>
         <w:top w:val="single" w:sz="4" w:space="0" w:color="666666" w:themeColor="text1" w:themeTint="99"/>
         <w:left w:val="single" w:sz="4" w:space="0" w:color="666666" w:themeColor="text1" w:themeTint="99"/>
@@ -16018,6 +15483,12 @@
         <w:insideH w:val="single" w:sz="4" w:space="0" w:color="666666" w:themeColor="text1" w:themeTint="99"/>
         <w:insideV w:val="single" w:sz="4" w:space="0" w:color="666666" w:themeColor="text1" w:themeTint="99"/>
       </w:tblBorders>
+      <w:tblCellMar>
+        <w:top w:w="0" w:type="dxa"/>
+        <w:left w:w="108" w:type="dxa"/>
+        <w:bottom w:w="0" w:type="dxa"/>
+        <w:right w:w="108" w:type="dxa"/>
+      </w:tblCellMar>
     </w:tblPr>
     <w:tblStylePr w:type="firstRow">
       <w:rPr>
@@ -16075,6 +15546,7 @@
     <w:rsid w:val="00A478A3"/>
     <w:tblPr>
       <w:tblCellSpacing w:w="20" w:type="dxa"/>
+      <w:tblInd w:w="0" w:type="dxa"/>
       <w:tblBorders>
         <w:top w:val="outset" w:sz="24" w:space="0" w:color="auto"/>
         <w:left w:val="outset" w:sz="24" w:space="0" w:color="auto"/>
@@ -16083,6 +15555,12 @@
         <w:insideH w:val="outset" w:sz="6" w:space="0" w:color="auto"/>
         <w:insideV w:val="outset" w:sz="6" w:space="0" w:color="auto"/>
       </w:tblBorders>
+      <w:tblCellMar>
+        <w:top w:w="0" w:type="dxa"/>
+        <w:left w:w="108" w:type="dxa"/>
+        <w:bottom w:w="0" w:type="dxa"/>
+        <w:right w:w="108" w:type="dxa"/>
+      </w:tblCellMar>
     </w:tblPr>
     <w:trPr>
       <w:tblCellSpacing w:w="20" w:type="dxa"/>
@@ -16114,6 +15592,7 @@
     <w:tblPr>
       <w:tblStyleRowBandSize w:val="1"/>
       <w:tblStyleColBandSize w:val="1"/>
+      <w:tblInd w:w="0" w:type="dxa"/>
       <w:tblBorders>
         <w:top w:val="single" w:sz="4" w:space="0" w:color="95B3D7" w:themeColor="accent1" w:themeTint="99"/>
         <w:left w:val="single" w:sz="4" w:space="0" w:color="95B3D7" w:themeColor="accent1" w:themeTint="99"/>
@@ -16122,6 +15601,12 @@
         <w:insideH w:val="single" w:sz="4" w:space="0" w:color="95B3D7" w:themeColor="accent1" w:themeTint="99"/>
         <w:insideV w:val="single" w:sz="4" w:space="0" w:color="95B3D7" w:themeColor="accent1" w:themeTint="99"/>
       </w:tblBorders>
+      <w:tblCellMar>
+        <w:top w:w="0" w:type="dxa"/>
+        <w:left w:w="108" w:type="dxa"/>
+        <w:bottom w:w="0" w:type="dxa"/>
+        <w:right w:w="108" w:type="dxa"/>
+      </w:tblCellMar>
     </w:tblPr>
     <w:tblStylePr w:type="firstRow">
       <w:rPr>

</xml_diff>